<commit_message>
subida de mis cambiosgit status aprendiendo mas cosas de GIT git status
</commit_message>
<xml_diff>
--- a/doc/Javascript.docx
+++ b/doc/Javascript.docx
@@ -24,43 +24,16 @@
     </w:p>
     <w:p>
       <w:pPr>
+        <w:rPr>
+          <w:lang w:val="en-US"/>
+        </w:rPr>
+      </w:pPr>
+      <w:bookmarkStart w:id="0" w:name="_GoBack"/>
+      <w:bookmarkEnd w:id="0"/>
+    </w:p>
+    <w:p>
+      <w:pPr>
         <w:pStyle w:val="Ttulo2"/>
-        <w:rPr>
-          <w:lang w:val="en-US"/>
-        </w:rPr>
-      </w:pPr>
-      <w:proofErr w:type="gramStart"/>
-      <w:r>
-        <w:rPr>
-          <w:lang w:val="en-US"/>
-        </w:rPr>
-        <w:t>1.-</w:t>
-      </w:r>
-      <w:proofErr w:type="gramEnd"/>
-      <w:r>
-        <w:rPr>
-          <w:lang w:val="en-US"/>
-        </w:rPr>
-        <w:t xml:space="preserve"> </w:t>
-      </w:r>
-      <w:proofErr w:type="spellStart"/>
-      <w:r>
-        <w:rPr>
-          <w:lang w:val="en-US"/>
-        </w:rPr>
-        <w:t>Introducción</w:t>
-      </w:r>
-      <w:proofErr w:type="spellEnd"/>
-    </w:p>
-    <w:p>
-      <w:pPr>
-        <w:rPr>
-          <w:lang w:val="en-US"/>
-        </w:rPr>
-      </w:pPr>
-    </w:p>
-    <w:p>
-      <w:pPr>
         <w:rPr>
           <w:lang w:val="en-US"/>
         </w:rPr>
@@ -107,7 +80,7 @@
         </w:rPr>
         <w:t xml:space="preserve"> : </w:t>
       </w:r>
-      <w:hyperlink r:id="rId5" w:history="1">
+      <w:hyperlink r:id="rId6" w:history="1">
         <w:r>
           <w:rPr>
             <w:rStyle w:val="Hipervnculo"/>
@@ -134,7 +107,7 @@
         </w:rPr>
         <w:t xml:space="preserve">Alice : </w:t>
       </w:r>
-      <w:hyperlink r:id="rId6" w:history="1">
+      <w:hyperlink r:id="rId7" w:history="1">
         <w:r>
           <w:rPr>
             <w:rStyle w:val="Hipervnculo"/>
@@ -169,7 +142,7 @@
         </w:rPr>
         <w:t xml:space="preserve">: </w:t>
       </w:r>
-      <w:hyperlink r:id="rId7" w:history="1">
+      <w:hyperlink r:id="rId8" w:history="1">
         <w:r>
           <w:rPr>
             <w:rStyle w:val="Hipervnculo"/>
@@ -196,7 +169,7 @@
         </w:rPr>
         <w:t xml:space="preserve">Pau ( PROFE) : </w:t>
       </w:r>
-      <w:hyperlink r:id="rId8" w:history="1">
+      <w:hyperlink r:id="rId9" w:history="1">
         <w:r>
           <w:rPr>
             <w:rStyle w:val="Hipervnculo"/>
@@ -231,7 +204,7 @@
         </w:rPr>
         <w:t xml:space="preserve">: </w:t>
       </w:r>
-      <w:hyperlink r:id="rId9" w:history="1">
+      <w:hyperlink r:id="rId10" w:history="1">
         <w:r>
           <w:rPr>
             <w:rStyle w:val="Hipervnculo"/>
@@ -258,7 +231,7 @@
         </w:rPr>
         <w:t xml:space="preserve">Jose: </w:t>
       </w:r>
-      <w:hyperlink r:id="rId10" w:history="1">
+      <w:hyperlink r:id="rId11" w:history="1">
         <w:r>
           <w:rPr>
             <w:rStyle w:val="Hipervnculo"/>
@@ -285,7 +258,7 @@
         </w:rPr>
         <w:t xml:space="preserve">David : </w:t>
       </w:r>
-      <w:hyperlink r:id="rId11" w:history="1">
+      <w:hyperlink r:id="rId12" w:history="1">
         <w:r>
           <w:rPr>
             <w:rStyle w:val="Hipervnculo"/>
@@ -304,13 +277,7 @@
     </w:p>
     <w:p>
       <w:pPr>
-        <w:rPr>
-          <w:lang w:val="en-US"/>
-        </w:rPr>
-      </w:pPr>
-    </w:p>
-    <w:p>
-      <w:pPr>
+        <w:pStyle w:val="Ttulo2"/>
         <w:rPr>
           <w:lang w:val="en-US"/>
         </w:rPr>
@@ -365,7 +332,7 @@
         </w:rPr>
         <w:t xml:space="preserve">Repositorio: </w:t>
       </w:r>
-      <w:hyperlink r:id="rId12" w:history="1">
+      <w:hyperlink r:id="rId13" w:history="1">
         <w:r>
           <w:rPr>
             <w:rStyle w:val="Hipervnculo"/>
@@ -389,7 +356,7 @@
         </w:rPr>
         <w:t xml:space="preserve"> Foro: </w:t>
       </w:r>
-      <w:hyperlink r:id="rId13" w:history="1">
+      <w:hyperlink r:id="rId14" w:history="1">
         <w:r>
           <w:rPr>
             <w:rStyle w:val="Hipervnculo"/>
@@ -425,27 +392,13 @@
         </w:rPr>
         <w:t xml:space="preserve">Chat:  </w:t>
       </w:r>
-      <w:hyperlink r:id="rId14" w:history="1">
+      <w:hyperlink r:id="rId15" w:history="1">
         <w:r>
           <w:rPr>
             <w:rStyle w:val="Hipervnculo"/>
             <w:lang w:val="en-US"/>
           </w:rPr>
-          <w:t>https://cursojavascriptsede.slac</w:t>
-        </w:r>
-        <w:r>
-          <w:rPr>
-            <w:rStyle w:val="Hipervnculo"/>
-            <w:lang w:val="en-US"/>
-          </w:rPr>
-          <w:t>k</w:t>
-        </w:r>
-        <w:r>
-          <w:rPr>
-            <w:rStyle w:val="Hipervnculo"/>
-            <w:lang w:val="en-US"/>
-          </w:rPr>
-          <w:t>.com</w:t>
+          <w:t>https://cursojavascriptsede.slack.com</w:t>
         </w:r>
       </w:hyperlink>
     </w:p>
@@ -475,7 +428,7 @@
         </w:rPr>
         <w:t xml:space="preserve"> </w:t>
       </w:r>
-      <w:hyperlink r:id="rId15" w:history="1">
+      <w:hyperlink r:id="rId16" w:history="1">
         <w:r>
           <w:rPr>
             <w:rStyle w:val="Hipervnculo"/>
@@ -496,27 +449,28 @@
     </w:p>
     <w:p>
       <w:pPr>
-        <w:rPr>
-          <w:rStyle w:val="c-messagebody"/>
-          <w:sz w:val="18"/>
-          <w:lang w:val="en-US"/>
-        </w:rPr>
-      </w:pPr>
-      <w:r>
-        <w:rPr>
-          <w:rStyle w:val="c-messagebody"/>
-          <w:sz w:val="18"/>
-          <w:lang w:val="en-US"/>
-        </w:rPr>
-        <w:t xml:space="preserve">RECOMENDABLE </w:t>
-      </w:r>
+        <w:pStyle w:val="Ttulo2"/>
+      </w:pPr>
+      <w:proofErr w:type="spellStart"/>
+      <w:r>
+        <w:t>Explicaciones</w:t>
+      </w:r>
+      <w:proofErr w:type="spellEnd"/>
+      <w:r>
+        <w:t xml:space="preserve"> </w:t>
+      </w:r>
+      <w:proofErr w:type="spellStart"/>
+      <w:r>
+        <w:t>futuras</w:t>
+      </w:r>
+      <w:proofErr w:type="spellEnd"/>
     </w:p>
     <w:p>
       <w:pPr>
         <w:pStyle w:val="Prrafodelista"/>
         <w:numPr>
           <w:ilvl w:val="0"/>
-          <w:numId w:val="1"/>
+          <w:numId w:val="5"/>
         </w:numPr>
         <w:rPr>
           <w:rStyle w:val="c-messagebody"/>
@@ -531,6 +485,14 @@
           <w:lang w:val="en-US"/>
         </w:rPr>
         <w:t>TDD</w:t>
+      </w:r>
+      <w:r>
+        <w:rPr>
+          <w:rStyle w:val="c-messagebody"/>
+          <w:sz w:val="18"/>
+          <w:lang w:val="en-US"/>
+        </w:rPr>
+        <w:t>(TEST-DRIVER-DEVELOPER)</w:t>
       </w:r>
     </w:p>
     <w:p>
@@ -538,7 +500,7 @@
         <w:pStyle w:val="Prrafodelista"/>
         <w:numPr>
           <w:ilvl w:val="0"/>
-          <w:numId w:val="1"/>
+          <w:numId w:val="5"/>
         </w:numPr>
         <w:rPr>
           <w:rStyle w:val="c-messagebody"/>
@@ -552,7 +514,7 @@
           <w:sz w:val="18"/>
           <w:lang w:val="en-US"/>
         </w:rPr>
-        <w:t>MARKDOWN</w:t>
+        <w:t>UNIT-TEST</w:t>
       </w:r>
     </w:p>
     <w:p>
@@ -560,7 +522,7 @@
         <w:pStyle w:val="Prrafodelista"/>
         <w:numPr>
           <w:ilvl w:val="0"/>
-          <w:numId w:val="1"/>
+          <w:numId w:val="5"/>
         </w:numPr>
         <w:rPr>
           <w:rStyle w:val="c-messagebody"/>
@@ -574,7 +536,7 @@
           <w:sz w:val="18"/>
           <w:lang w:val="en-US"/>
         </w:rPr>
-        <w:t>NODEJS</w:t>
+        <w:t>MARKDOWN</w:t>
       </w:r>
     </w:p>
     <w:p>
@@ -582,7 +544,7 @@
         <w:pStyle w:val="Prrafodelista"/>
         <w:numPr>
           <w:ilvl w:val="0"/>
-          <w:numId w:val="1"/>
+          <w:numId w:val="5"/>
         </w:numPr>
         <w:rPr>
           <w:rStyle w:val="c-messagebody"/>
@@ -596,7 +558,7 @@
           <w:sz w:val="18"/>
           <w:lang w:val="en-US"/>
         </w:rPr>
-        <w:t>SEMVER</w:t>
+        <w:t>NODEJS</w:t>
       </w:r>
     </w:p>
     <w:p>
@@ -604,7 +566,7 @@
         <w:pStyle w:val="Prrafodelista"/>
         <w:numPr>
           <w:ilvl w:val="0"/>
-          <w:numId w:val="1"/>
+          <w:numId w:val="5"/>
         </w:numPr>
         <w:rPr>
           <w:rStyle w:val="c-messagebody"/>
@@ -618,7 +580,33 @@
           <w:sz w:val="18"/>
           <w:lang w:val="en-US"/>
         </w:rPr>
-        <w:t>NODEJS</w:t>
+        <w:t>SEMVER</w:t>
+      </w:r>
+      <w:r>
+        <w:rPr>
+          <w:rStyle w:val="c-messagebody"/>
+          <w:sz w:val="18"/>
+          <w:lang w:val="en-US"/>
+        </w:rPr>
+        <w:t xml:space="preserve">(version </w:t>
+      </w:r>
+      <w:proofErr w:type="spellStart"/>
+      <w:r>
+        <w:rPr>
+          <w:rStyle w:val="c-messagebody"/>
+          <w:sz w:val="18"/>
+          <w:lang w:val="en-US"/>
+        </w:rPr>
+        <w:t>semantica</w:t>
+      </w:r>
+      <w:proofErr w:type="spellEnd"/>
+      <w:r>
+        <w:rPr>
+          <w:rStyle w:val="c-messagebody"/>
+          <w:sz w:val="18"/>
+          <w:lang w:val="en-US"/>
+        </w:rPr>
+        <w:t>)</w:t>
       </w:r>
     </w:p>
     <w:p>
@@ -626,7 +614,7 @@
         <w:pStyle w:val="Prrafodelista"/>
         <w:numPr>
           <w:ilvl w:val="0"/>
-          <w:numId w:val="1"/>
+          <w:numId w:val="5"/>
         </w:numPr>
         <w:rPr>
           <w:rStyle w:val="c-messagebody"/>
@@ -645,6 +633,70 @@
     </w:p>
     <w:p>
       <w:pPr>
+        <w:pStyle w:val="Prrafodelista"/>
+        <w:numPr>
+          <w:ilvl w:val="0"/>
+          <w:numId w:val="5"/>
+        </w:numPr>
+        <w:rPr>
+          <w:lang w:val="en-US"/>
+        </w:rPr>
+      </w:pPr>
+      <w:proofErr w:type="spellStart"/>
+      <w:r>
+        <w:t>Package-lock.json</w:t>
+      </w:r>
+      <w:proofErr w:type="spellEnd"/>
+    </w:p>
+    <w:p>
+      <w:pPr>
+        <w:pStyle w:val="Prrafodelista"/>
+        <w:numPr>
+          <w:ilvl w:val="0"/>
+          <w:numId w:val="5"/>
+        </w:numPr>
+        <w:rPr>
+          <w:sz w:val="18"/>
+          <w:lang w:val="en-US"/>
+        </w:rPr>
+      </w:pPr>
+      <w:proofErr w:type="spellStart"/>
+      <w:r>
+        <w:t>G</w:t>
+      </w:r>
+      <w:r>
+        <w:t>it</w:t>
+      </w:r>
+      <w:proofErr w:type="spellEnd"/>
+    </w:p>
+    <w:p>
+      <w:pPr>
+        <w:rPr>
+          <w:rFonts w:asciiTheme="majorHAnsi" w:eastAsiaTheme="majorEastAsia" w:hAnsiTheme="majorHAnsi" w:cstheme="majorBidi"/>
+          <w:color w:val="2E74B5" w:themeColor="accent1" w:themeShade="BF"/>
+          <w:sz w:val="26"/>
+          <w:szCs w:val="26"/>
+        </w:rPr>
+      </w:pPr>
+      <w:r>
+        <w:br w:type="page"/>
+      </w:r>
+    </w:p>
+    <w:p>
+      <w:pPr>
+        <w:pStyle w:val="Ttulo2"/>
+      </w:pPr>
+    </w:p>
+    <w:p>
+      <w:pPr>
+        <w:pStyle w:val="Ttulo2"/>
+      </w:pPr>
+      <w:r>
+        <w:t>INTRODUCCIÓN</w:t>
+      </w:r>
+    </w:p>
+    <w:p>
+      <w:pPr>
         <w:ind w:left="48"/>
       </w:pPr>
       <w:proofErr w:type="spellStart"/>
@@ -702,6 +754,17 @@
       <w:pPr>
         <w:ind w:left="48"/>
       </w:pPr>
+      <w:r>
+        <w:t xml:space="preserve">El archivo </w:t>
+      </w:r>
+      <w:proofErr w:type="spellStart"/>
+      <w:r>
+        <w:t>package-lock.json</w:t>
+      </w:r>
+      <w:proofErr w:type="spellEnd"/>
+      <w:r>
+        <w:t xml:space="preserve"> se borra</w:t>
+      </w:r>
     </w:p>
     <w:p>
       <w:pPr>
@@ -774,8 +837,14 @@
     <w:p>
       <w:pPr>
         <w:ind w:left="48"/>
-      </w:pPr>
-      <w:r>
+        <w:rPr>
+          <w:lang w:val="en-US"/>
+        </w:rPr>
+      </w:pPr>
+      <w:r>
+        <w:rPr>
+          <w:lang w:val="en-US"/>
+        </w:rPr>
         <w:t>Expect.js</w:t>
       </w:r>
     </w:p>
@@ -785,7 +854,139 @@
       </w:pPr>
       <w:proofErr w:type="spellStart"/>
       <w:r>
-        <w:lastRenderedPageBreak/>
+        <w:rPr>
+          <w:b/>
+        </w:rPr>
+        <w:t>Npm</w:t>
+      </w:r>
+      <w:proofErr w:type="spellEnd"/>
+      <w:r>
+        <w:rPr>
+          <w:b/>
+        </w:rPr>
+        <w:t xml:space="preserve"> </w:t>
+      </w:r>
+      <w:proofErr w:type="spellStart"/>
+      <w:r>
+        <w:rPr>
+          <w:b/>
+        </w:rPr>
+        <w:t>install</w:t>
+      </w:r>
+      <w:proofErr w:type="spellEnd"/>
+      <w:r>
+        <w:rPr>
+          <w:b/>
+        </w:rPr>
+        <w:t xml:space="preserve"> [</w:t>
+      </w:r>
+      <w:proofErr w:type="spellStart"/>
+      <w:r>
+        <w:rPr>
+          <w:b/>
+        </w:rPr>
+        <w:t>librerias</w:t>
+      </w:r>
+      <w:proofErr w:type="spellEnd"/>
+      <w:r>
+        <w:rPr>
+          <w:b/>
+        </w:rPr>
+        <w:t>] –</w:t>
+      </w:r>
+      <w:proofErr w:type="spellStart"/>
+      <w:r>
+        <w:rPr>
+          <w:b/>
+        </w:rPr>
+        <w:t>save</w:t>
+      </w:r>
+      <w:proofErr w:type="spellEnd"/>
+      <w:r>
+        <w:rPr>
+          <w:b/>
+        </w:rPr>
+        <w:t xml:space="preserve"> o </w:t>
+      </w:r>
+      <w:proofErr w:type="spellStart"/>
+      <w:r>
+        <w:rPr>
+          <w:b/>
+        </w:rPr>
+        <w:t>npm</w:t>
+      </w:r>
+      <w:proofErr w:type="spellEnd"/>
+      <w:r>
+        <w:rPr>
+          <w:b/>
+        </w:rPr>
+        <w:t xml:space="preserve"> </w:t>
+      </w:r>
+      <w:proofErr w:type="spellStart"/>
+      <w:r>
+        <w:rPr>
+          <w:b/>
+        </w:rPr>
+        <w:t>install</w:t>
+      </w:r>
+      <w:proofErr w:type="spellEnd"/>
+      <w:r>
+        <w:rPr>
+          <w:b/>
+        </w:rPr>
+        <w:t xml:space="preserve"> [</w:t>
+      </w:r>
+      <w:proofErr w:type="spellStart"/>
+      <w:r>
+        <w:rPr>
+          <w:b/>
+        </w:rPr>
+        <w:t>librerias</w:t>
+      </w:r>
+      <w:proofErr w:type="spellEnd"/>
+      <w:r>
+        <w:rPr>
+          <w:b/>
+        </w:rPr>
+        <w:t>] –</w:t>
+      </w:r>
+      <w:proofErr w:type="spellStart"/>
+      <w:r>
+        <w:rPr>
+          <w:b/>
+        </w:rPr>
+        <w:t>save-</w:t>
+      </w:r>
+      <w:proofErr w:type="gramStart"/>
+      <w:r>
+        <w:rPr>
+          <w:b/>
+        </w:rPr>
+        <w:t>dev</w:t>
+      </w:r>
+      <w:proofErr w:type="spellEnd"/>
+      <w:r>
+        <w:rPr>
+          <w:b/>
+        </w:rPr>
+        <w:t xml:space="preserve"> :</w:t>
+      </w:r>
+      <w:proofErr w:type="gramEnd"/>
+      <w:r>
+        <w:t xml:space="preserve"> te guardan las dependencias en </w:t>
+      </w:r>
+      <w:proofErr w:type="spellStart"/>
+      <w:r>
+        <w:t>package.json</w:t>
+      </w:r>
+      <w:proofErr w:type="spellEnd"/>
+    </w:p>
+    <w:p>
+      <w:pPr>
+        <w:ind w:left="48"/>
+      </w:pPr>
+      <w:proofErr w:type="spellStart"/>
+      <w:r>
         <w:t>Node_modules</w:t>
       </w:r>
       <w:proofErr w:type="spellEnd"/>
@@ -807,7 +1008,98 @@
     <w:p>
       <w:pPr>
         <w:ind w:left="48"/>
-      </w:pPr>
+        <w:rPr>
+          <w:lang w:val="en-US"/>
+        </w:rPr>
+      </w:pPr>
+      <w:proofErr w:type="spellStart"/>
+      <w:r>
+        <w:rPr>
+          <w:lang w:val="en-US"/>
+        </w:rPr>
+        <w:t>Git</w:t>
+      </w:r>
+      <w:proofErr w:type="spellEnd"/>
+      <w:r>
+        <w:rPr>
+          <w:lang w:val="en-US"/>
+        </w:rPr>
+        <w:t xml:space="preserve"> add –all</w:t>
+      </w:r>
+    </w:p>
+    <w:p>
+      <w:pPr>
+        <w:ind w:left="48"/>
+        <w:rPr>
+          <w:lang w:val="en-US"/>
+        </w:rPr>
+      </w:pPr>
+      <w:proofErr w:type="spellStart"/>
+      <w:r>
+        <w:rPr>
+          <w:lang w:val="en-US"/>
+        </w:rPr>
+        <w:t>Git</w:t>
+      </w:r>
+      <w:proofErr w:type="spellEnd"/>
+      <w:r>
+        <w:rPr>
+          <w:lang w:val="en-US"/>
+        </w:rPr>
+        <w:t xml:space="preserve"> remove HEAD</w:t>
+      </w:r>
+    </w:p>
+    <w:p>
+      <w:pPr>
+        <w:ind w:left="48"/>
+        <w:rPr>
+          <w:lang w:val="en-US"/>
+        </w:rPr>
+      </w:pPr>
+      <w:proofErr w:type="spellStart"/>
+      <w:r>
+        <w:rPr>
+          <w:lang w:val="en-US"/>
+        </w:rPr>
+        <w:t>Git</w:t>
+      </w:r>
+      <w:proofErr w:type="spellEnd"/>
+      <w:r>
+        <w:rPr>
+          <w:lang w:val="en-US"/>
+        </w:rPr>
+        <w:t xml:space="preserve"> commit –m </w:t>
+      </w:r>
+      <w:proofErr w:type="gramStart"/>
+      <w:r>
+        <w:rPr>
+          <w:lang w:val="en-US"/>
+        </w:rPr>
+        <w:t>“ ”</w:t>
+      </w:r>
+      <w:proofErr w:type="gramEnd"/>
+    </w:p>
+    <w:p>
+      <w:pPr>
+        <w:ind w:left="48"/>
+        <w:rPr>
+          <w:lang w:val="en-US"/>
+        </w:rPr>
+      </w:pPr>
+      <w:proofErr w:type="spellStart"/>
+      <w:r>
+        <w:rPr>
+          <w:lang w:val="en-US"/>
+        </w:rPr>
+        <w:t>Git</w:t>
+      </w:r>
+      <w:proofErr w:type="spellEnd"/>
+      <w:r>
+        <w:rPr>
+          <w:lang w:val="en-US"/>
+        </w:rPr>
+        <w:t xml:space="preserve"> log</w:t>
+      </w:r>
     </w:p>
     <w:p>
       <w:pPr>
@@ -884,8 +1176,6 @@
         </w:rPr>
         <w:t xml:space="preserve"> set proxy  http://10.110.8.42:8080</w:t>
       </w:r>
-      <w:bookmarkStart w:id="0" w:name="_GoBack"/>
-      <w:bookmarkEnd w:id="0"/>
     </w:p>
     <w:p>
       <w:pPr>
@@ -1203,6 +1493,538 @@
     </w:p>
     <w:p>
       <w:pPr>
+        <w:rPr>
+          <w:lang w:val="en-US"/>
+        </w:rPr>
+      </w:pPr>
+    </w:p>
+    <w:p>
+      <w:pPr>
+        <w:rPr>
+          <w:lang w:val="en-US"/>
+        </w:rPr>
+      </w:pPr>
+      <w:proofErr w:type="spellStart"/>
+      <w:r>
+        <w:rPr>
+          <w:lang w:val="en-US"/>
+        </w:rPr>
+        <w:t>Tipos</w:t>
+      </w:r>
+      <w:proofErr w:type="spellEnd"/>
+      <w:r>
+        <w:rPr>
+          <w:lang w:val="en-US"/>
+        </w:rPr>
+        <w:t xml:space="preserve"> simples </w:t>
+      </w:r>
+    </w:p>
+    <w:p>
+      <w:pPr>
+        <w:pStyle w:val="Prrafodelista"/>
+        <w:numPr>
+          <w:ilvl w:val="0"/>
+          <w:numId w:val="3"/>
+        </w:numPr>
+        <w:rPr>
+          <w:lang w:val="en-US"/>
+        </w:rPr>
+      </w:pPr>
+      <w:proofErr w:type="spellStart"/>
+      <w:r>
+        <w:rPr>
+          <w:lang w:val="en-US"/>
+        </w:rPr>
+        <w:t>numero</w:t>
+      </w:r>
+      <w:r>
+        <w:rPr>
+          <w:lang w:val="en-US"/>
+        </w:rPr>
+        <w:t>s</w:t>
+      </w:r>
+      <w:proofErr w:type="spellEnd"/>
+    </w:p>
+    <w:p>
+      <w:pPr>
+        <w:pStyle w:val="Prrafodelista"/>
+        <w:numPr>
+          <w:ilvl w:val="0"/>
+          <w:numId w:val="3"/>
+        </w:numPr>
+        <w:rPr>
+          <w:lang w:val="en-US"/>
+        </w:rPr>
+      </w:pPr>
+      <w:r>
+        <w:rPr>
+          <w:lang w:val="en-US"/>
+        </w:rPr>
+        <w:t>strings</w:t>
+      </w:r>
+    </w:p>
+    <w:p>
+      <w:pPr>
+        <w:pStyle w:val="Prrafodelista"/>
+        <w:numPr>
+          <w:ilvl w:val="0"/>
+          <w:numId w:val="3"/>
+        </w:numPr>
+        <w:rPr>
+          <w:lang w:val="en-US"/>
+        </w:rPr>
+      </w:pPr>
+      <w:proofErr w:type="spellStart"/>
+      <w:r>
+        <w:rPr>
+          <w:lang w:val="en-US"/>
+        </w:rPr>
+        <w:t>b</w:t>
+      </w:r>
+      <w:r>
+        <w:rPr>
+          <w:lang w:val="en-US"/>
+        </w:rPr>
+        <w:t>oolean</w:t>
+      </w:r>
+      <w:proofErr w:type="spellEnd"/>
+      <w:r>
+        <w:rPr>
+          <w:lang w:val="en-US"/>
+        </w:rPr>
+        <w:t xml:space="preserve"> ( </w:t>
+      </w:r>
+      <w:proofErr w:type="spellStart"/>
+      <w:r>
+        <w:rPr>
+          <w:lang w:val="en-US"/>
+        </w:rPr>
+        <w:t>ocupan</w:t>
+      </w:r>
+      <w:proofErr w:type="spellEnd"/>
+      <w:r>
+        <w:rPr>
+          <w:lang w:val="en-US"/>
+        </w:rPr>
+        <w:t xml:space="preserve"> 1bit 0 ó 1)</w:t>
+      </w:r>
+    </w:p>
+    <w:p>
+      <w:pPr>
+        <w:pStyle w:val="Prrafodelista"/>
+        <w:numPr>
+          <w:ilvl w:val="0"/>
+          <w:numId w:val="3"/>
+        </w:numPr>
+        <w:rPr>
+          <w:lang w:val="en-US"/>
+        </w:rPr>
+      </w:pPr>
+      <w:r>
+        <w:rPr>
+          <w:lang w:val="en-US"/>
+        </w:rPr>
+        <w:t>Null</w:t>
+      </w:r>
+    </w:p>
+    <w:p>
+      <w:pPr>
+        <w:pStyle w:val="Prrafodelista"/>
+        <w:numPr>
+          <w:ilvl w:val="0"/>
+          <w:numId w:val="3"/>
+        </w:numPr>
+        <w:rPr>
+          <w:lang w:val="en-US"/>
+        </w:rPr>
+      </w:pPr>
+      <w:r>
+        <w:rPr>
+          <w:lang w:val="en-US"/>
+        </w:rPr>
+        <w:t>Undefined</w:t>
+      </w:r>
+    </w:p>
+    <w:p>
+      <w:pPr>
+        <w:ind w:left="360"/>
+      </w:pPr>
+      <w:proofErr w:type="gramStart"/>
+      <w:r>
+        <w:lastRenderedPageBreak/>
+        <w:t>Nota :</w:t>
+      </w:r>
+      <w:proofErr w:type="gramEnd"/>
+      <w:r>
+        <w:t xml:space="preserve"> </w:t>
+      </w:r>
+      <w:proofErr w:type="spellStart"/>
+      <w:r>
+        <w:t>node</w:t>
+      </w:r>
+      <w:proofErr w:type="spellEnd"/>
+      <w:r>
+        <w:t xml:space="preserve"> en cualquier </w:t>
+      </w:r>
+      <w:proofErr w:type="spellStart"/>
+      <w:r>
+        <w:t>simbolo</w:t>
+      </w:r>
+      <w:proofErr w:type="spellEnd"/>
+      <w:r>
+        <w:t xml:space="preserve"> del sistema te abre un </w:t>
+      </w:r>
+      <w:proofErr w:type="spellStart"/>
+      <w:r>
+        <w:t>interprete</w:t>
+      </w:r>
+      <w:proofErr w:type="spellEnd"/>
+      <w:r>
+        <w:t xml:space="preserve"> de </w:t>
+      </w:r>
+      <w:proofErr w:type="spellStart"/>
+      <w:r>
+        <w:t>node</w:t>
+      </w:r>
+      <w:proofErr w:type="spellEnd"/>
+    </w:p>
+    <w:p>
+      <w:pPr>
+        <w:ind w:left="360"/>
+      </w:pPr>
+      <w:r>
+        <w:t>“</w:t>
+      </w:r>
+      <w:proofErr w:type="spellStart"/>
+      <w:r>
+        <w:t>var</w:t>
+      </w:r>
+      <w:proofErr w:type="spellEnd"/>
+      <w:r>
+        <w:t xml:space="preserve">” declarar la variable. Por defecto sino se define por defecto </w:t>
+      </w:r>
+      <w:proofErr w:type="spellStart"/>
+      <w:r>
+        <w:t>javascrip</w:t>
+      </w:r>
+      <w:proofErr w:type="spellEnd"/>
+      <w:r>
+        <w:t xml:space="preserve"> te lo inicializa a </w:t>
+      </w:r>
+      <w:proofErr w:type="spellStart"/>
+      <w:r>
+        <w:t>undefined</w:t>
+      </w:r>
+      <w:proofErr w:type="spellEnd"/>
+    </w:p>
+    <w:p>
+      <w:pPr>
+        <w:ind w:left="360"/>
+      </w:pPr>
+      <w:r>
+        <w:t>Definimos la variable</w:t>
+      </w:r>
+    </w:p>
+    <w:p>
+      <w:pPr>
+        <w:ind w:left="360"/>
+      </w:pPr>
+      <w:r>
+        <w:t>Variable = 3 // aquí tendremos un tipo de numero</w:t>
+      </w:r>
+    </w:p>
+    <w:p>
+      <w:pPr>
+        <w:ind w:left="360"/>
+      </w:pPr>
+      <w:r>
+        <w:t>JAVASCRIPT ES UN LENGUAJE NO TIPADO DINÁMICO</w:t>
+      </w:r>
+    </w:p>
+    <w:p>
+      <w:pPr>
+        <w:ind w:left="360"/>
+      </w:pPr>
+      <w:r>
+        <w:t xml:space="preserve">LENGUAJE VAREPEL </w:t>
+      </w:r>
+    </w:p>
+    <w:p>
+      <w:pPr>
+        <w:ind w:left="360"/>
+      </w:pPr>
+      <w:r>
+        <w:t>Operadores Lógicos  son EXPRESIONES (porque te devuelven un resultado) Todas los valores de tipos son expresiones porque tiene valor.</w:t>
+      </w:r>
+    </w:p>
+    <w:p>
+      <w:pPr>
+        <w:ind w:left="360"/>
+        <w:rPr>
+          <w:lang w:val="en-US"/>
+        </w:rPr>
+      </w:pPr>
+      <w:r>
+        <w:rPr>
+          <w:lang w:val="en-US"/>
+        </w:rPr>
+        <w:t>If (EXPRESION BOOLEANA)</w:t>
+      </w:r>
+    </w:p>
+    <w:p>
+      <w:pPr>
+        <w:ind w:left="360"/>
+        <w:rPr>
+          <w:lang w:val="en-US"/>
+        </w:rPr>
+      </w:pPr>
+      <w:r>
+        <w:rPr>
+          <w:lang w:val="en-US"/>
+        </w:rPr>
+        <w:t>{</w:t>
+      </w:r>
+    </w:p>
+    <w:p>
+      <w:pPr>
+        <w:ind w:left="360"/>
+        <w:rPr>
+          <w:lang w:val="en-US"/>
+        </w:rPr>
+      </w:pPr>
+    </w:p>
+    <w:p>
+      <w:pPr>
+        <w:ind w:left="360"/>
+        <w:rPr>
+          <w:lang w:val="en-US"/>
+        </w:rPr>
+      </w:pPr>
+      <w:r>
+        <w:rPr>
+          <w:lang w:val="en-US"/>
+        </w:rPr>
+        <w:t>}</w:t>
+      </w:r>
+    </w:p>
+    <w:p>
+      <w:pPr>
+        <w:ind w:left="360"/>
+        <w:rPr>
+          <w:lang w:val="en-US"/>
+        </w:rPr>
+      </w:pPr>
+      <w:r>
+        <w:rPr>
+          <w:lang w:val="en-US"/>
+        </w:rPr>
+        <w:t>Else</w:t>
+      </w:r>
+    </w:p>
+    <w:p>
+      <w:pPr>
+        <w:ind w:left="360"/>
+        <w:rPr>
+          <w:lang w:val="en-US"/>
+        </w:rPr>
+      </w:pPr>
+      <w:r>
+        <w:rPr>
+          <w:lang w:val="en-US"/>
+        </w:rPr>
+        <w:t>{</w:t>
+      </w:r>
+    </w:p>
+    <w:p>
+      <w:pPr>
+        <w:ind w:left="360"/>
+        <w:rPr>
+          <w:lang w:val="en-US"/>
+        </w:rPr>
+      </w:pPr>
+      <w:r>
+        <w:rPr>
+          <w:lang w:val="en-US"/>
+        </w:rPr>
+        <w:t>}</w:t>
+      </w:r>
+    </w:p>
+    <w:p>
+      <w:pPr>
+        <w:ind w:left="360"/>
+        <w:rPr>
+          <w:lang w:val="en-US"/>
+        </w:rPr>
+      </w:pPr>
+      <w:proofErr w:type="spellStart"/>
+      <w:r>
+        <w:rPr>
+          <w:lang w:val="en-US"/>
+        </w:rPr>
+        <w:t>Operadores</w:t>
+      </w:r>
+      <w:proofErr w:type="spellEnd"/>
+    </w:p>
+    <w:p>
+      <w:pPr>
+        <w:pStyle w:val="Prrafodelista"/>
+        <w:numPr>
+          <w:ilvl w:val="0"/>
+          <w:numId w:val="4"/>
+        </w:numPr>
+        <w:rPr>
+          <w:lang w:val="en-US"/>
+        </w:rPr>
+      </w:pPr>
+      <w:proofErr w:type="spellStart"/>
+      <w:r>
+        <w:rPr>
+          <w:lang w:val="en-US"/>
+        </w:rPr>
+        <w:t>Unarios</w:t>
+      </w:r>
+      <w:proofErr w:type="spellEnd"/>
+      <w:r>
+        <w:rPr>
+          <w:lang w:val="en-US"/>
+        </w:rPr>
+        <w:t>(</w:t>
+      </w:r>
+      <w:proofErr w:type="spellStart"/>
+      <w:r>
+        <w:rPr>
+          <w:lang w:val="en-US"/>
+        </w:rPr>
+        <w:t>unario</w:t>
+      </w:r>
+      <w:proofErr w:type="spellEnd"/>
+      <w:r>
+        <w:rPr>
+          <w:lang w:val="en-US"/>
+        </w:rPr>
+        <w:t>)</w:t>
+      </w:r>
+    </w:p>
+    <w:p>
+      <w:pPr>
+        <w:pStyle w:val="Prrafodelista"/>
+        <w:numPr>
+          <w:ilvl w:val="0"/>
+          <w:numId w:val="4"/>
+        </w:numPr>
+        <w:rPr>
+          <w:lang w:val="en-US"/>
+        </w:rPr>
+      </w:pPr>
+      <w:r>
+        <w:rPr>
+          <w:lang w:val="en-US"/>
+        </w:rPr>
+        <w:t>Binaries</w:t>
+      </w:r>
+    </w:p>
+    <w:p>
+      <w:pPr>
+        <w:pStyle w:val="Prrafodelista"/>
+        <w:numPr>
+          <w:ilvl w:val="0"/>
+          <w:numId w:val="4"/>
+        </w:numPr>
+        <w:rPr>
+          <w:lang w:val="en-US"/>
+        </w:rPr>
+      </w:pPr>
+      <w:proofErr w:type="spellStart"/>
+      <w:r>
+        <w:rPr>
+          <w:lang w:val="en-US"/>
+        </w:rPr>
+        <w:t>T</w:t>
+      </w:r>
+      <w:r>
+        <w:rPr>
+          <w:lang w:val="en-US"/>
+        </w:rPr>
+        <w:t>ernarios</w:t>
+      </w:r>
+      <w:proofErr w:type="spellEnd"/>
+    </w:p>
+    <w:p>
+      <w:pPr>
+        <w:ind w:left="360"/>
+        <w:rPr>
+          <w:b/>
+          <w:color w:val="C45911" w:themeColor="accent2" w:themeShade="BF"/>
+          <w:lang w:val="en-US"/>
+        </w:rPr>
+      </w:pPr>
+      <w:proofErr w:type="spellStart"/>
+      <w:r>
+        <w:rPr>
+          <w:b/>
+          <w:color w:val="C45911" w:themeColor="accent2" w:themeShade="BF"/>
+          <w:lang w:val="en-US"/>
+        </w:rPr>
+        <w:t>Duda</w:t>
+      </w:r>
+      <w:proofErr w:type="spellEnd"/>
+      <w:r>
+        <w:rPr>
+          <w:b/>
+          <w:color w:val="C45911" w:themeColor="accent2" w:themeShade="BF"/>
+          <w:lang w:val="en-US"/>
+        </w:rPr>
+        <w:t xml:space="preserve"> a PAU </w:t>
+      </w:r>
+    </w:p>
+    <w:p>
+      <w:pPr>
+        <w:ind w:left="360"/>
+      </w:pPr>
+      <w:r>
+        <w:rPr>
+          <w:noProof/>
+          <w:lang w:eastAsia="es-ES"/>
+        </w:rPr>
+        <w:drawing>
+          <wp:inline distT="0" distB="0" distL="0" distR="0" wp14:anchorId="64926ACF" wp14:editId="70887A73">
+            <wp:extent cx="2771775" cy="2543175"/>
+            <wp:effectExtent l="0" t="0" r="9525" b="9525"/>
+            <wp:docPr id="1" name="Imagen 1"/>
+            <wp:cNvGraphicFramePr>
+              <a:graphicFrameLocks xmlns:a="http://schemas.openxmlformats.org/drawingml/2006/main" noChangeAspect="1"/>
+            </wp:cNvGraphicFramePr>
+            <a:graphic xmlns:a="http://schemas.openxmlformats.org/drawingml/2006/main">
+              <a:graphicData uri="http://schemas.openxmlformats.org/drawingml/2006/picture">
+                <pic:pic xmlns:pic="http://schemas.openxmlformats.org/drawingml/2006/picture">
+                  <pic:nvPicPr>
+                    <pic:cNvPr id="1" name=""/>
+                    <pic:cNvPicPr/>
+                  </pic:nvPicPr>
+                  <pic:blipFill>
+                    <a:blip r:embed="rId17"/>
+                    <a:stretch>
+                      <a:fillRect/>
+                    </a:stretch>
+                  </pic:blipFill>
+                  <pic:spPr>
+                    <a:xfrm>
+                      <a:off x="0" y="0"/>
+                      <a:ext cx="2771775" cy="2543175"/>
+                    </a:xfrm>
+                    <a:prstGeom prst="rect">
+                      <a:avLst/>
+                    </a:prstGeom>
+                  </pic:spPr>
+                </pic:pic>
+              </a:graphicData>
+            </a:graphic>
+          </wp:inline>
+        </w:drawing>
+      </w:r>
+    </w:p>
+    <w:p>
+      <w:pPr>
         <w:pStyle w:val="Ttulo2"/>
         <w:rPr>
           <w:lang w:val="en-US"/>
@@ -1213,6 +2035,7 @@
         <w:rPr>
           <w:lang w:val="en-US"/>
         </w:rPr>
+        <w:lastRenderedPageBreak/>
         <w:t>4.-</w:t>
       </w:r>
       <w:proofErr w:type="gramEnd"/>
@@ -1388,6 +2211,321 @@
 <file path=word/numbering.xml><?xml version="1.0" encoding="utf-8"?>
 <w:numbering xmlns:wpc="http://schemas.microsoft.com/office/word/2010/wordprocessingCanvas" xmlns:mc="http://schemas.openxmlformats.org/markup-compatibility/2006" xmlns:o="urn:schemas-microsoft-com:office:office" xmlns:r="http://schemas.openxmlformats.org/officeDocument/2006/relationships" xmlns:m="http://schemas.openxmlformats.org/officeDocument/2006/math" xmlns:v="urn:schemas-microsoft-com:vml" xmlns:wp14="http://schemas.microsoft.com/office/word/2010/wordprocessingDrawing" xmlns:wp="http://schemas.openxmlformats.org/drawingml/2006/wordprocessingDrawing" xmlns:w10="urn:schemas-microsoft-com:office:word" xmlns:w="http://schemas.openxmlformats.org/wordprocessingml/2006/main" xmlns:w14="http://schemas.microsoft.com/office/word/2010/wordml" xmlns:w15="http://schemas.microsoft.com/office/word/2012/wordml" xmlns:wpg="http://schemas.microsoft.com/office/word/2010/wordprocessingGroup" xmlns:wpi="http://schemas.microsoft.com/office/word/2010/wordprocessingInk" xmlns:wne="http://schemas.microsoft.com/office/word/2006/wordml" xmlns:wps="http://schemas.microsoft.com/office/word/2010/wordprocessingShape" mc:Ignorable="w14 w15 wp14">
   <w:abstractNum w:abstractNumId="0">
+    <w:nsid w:val="123538D5"/>
+    <w:multiLevelType w:val="hybridMultilevel"/>
+    <w:tmpl w:val="E9620A54"/>
+    <w:lvl w:ilvl="0" w:tplc="0C0A0001">
+      <w:start w:val="1"/>
+      <w:numFmt w:val="bullet"/>
+      <w:lvlText w:val=""/>
+      <w:lvlJc w:val="left"/>
+      <w:pPr>
+        <w:ind w:left="720" w:hanging="360"/>
+      </w:pPr>
+      <w:rPr>
+        <w:rFonts w:ascii="Symbol" w:hAnsi="Symbol" w:hint="default"/>
+      </w:rPr>
+    </w:lvl>
+    <w:lvl w:ilvl="1" w:tplc="0C0A0003" w:tentative="1">
+      <w:start w:val="1"/>
+      <w:numFmt w:val="bullet"/>
+      <w:lvlText w:val="o"/>
+      <w:lvlJc w:val="left"/>
+      <w:pPr>
+        <w:ind w:left="1440" w:hanging="360"/>
+      </w:pPr>
+      <w:rPr>
+        <w:rFonts w:ascii="Courier New" w:hAnsi="Courier New" w:cs="Courier New" w:hint="default"/>
+      </w:rPr>
+    </w:lvl>
+    <w:lvl w:ilvl="2" w:tplc="0C0A0005" w:tentative="1">
+      <w:start w:val="1"/>
+      <w:numFmt w:val="bullet"/>
+      <w:lvlText w:val=""/>
+      <w:lvlJc w:val="left"/>
+      <w:pPr>
+        <w:ind w:left="2160" w:hanging="360"/>
+      </w:pPr>
+      <w:rPr>
+        <w:rFonts w:ascii="Wingdings" w:hAnsi="Wingdings" w:hint="default"/>
+      </w:rPr>
+    </w:lvl>
+    <w:lvl w:ilvl="3" w:tplc="0C0A0001" w:tentative="1">
+      <w:start w:val="1"/>
+      <w:numFmt w:val="bullet"/>
+      <w:lvlText w:val=""/>
+      <w:lvlJc w:val="left"/>
+      <w:pPr>
+        <w:ind w:left="2880" w:hanging="360"/>
+      </w:pPr>
+      <w:rPr>
+        <w:rFonts w:ascii="Symbol" w:hAnsi="Symbol" w:hint="default"/>
+      </w:rPr>
+    </w:lvl>
+    <w:lvl w:ilvl="4" w:tplc="0C0A0003" w:tentative="1">
+      <w:start w:val="1"/>
+      <w:numFmt w:val="bullet"/>
+      <w:lvlText w:val="o"/>
+      <w:lvlJc w:val="left"/>
+      <w:pPr>
+        <w:ind w:left="3600" w:hanging="360"/>
+      </w:pPr>
+      <w:rPr>
+        <w:rFonts w:ascii="Courier New" w:hAnsi="Courier New" w:cs="Courier New" w:hint="default"/>
+      </w:rPr>
+    </w:lvl>
+    <w:lvl w:ilvl="5" w:tplc="0C0A0005" w:tentative="1">
+      <w:start w:val="1"/>
+      <w:numFmt w:val="bullet"/>
+      <w:lvlText w:val=""/>
+      <w:lvlJc w:val="left"/>
+      <w:pPr>
+        <w:ind w:left="4320" w:hanging="360"/>
+      </w:pPr>
+      <w:rPr>
+        <w:rFonts w:ascii="Wingdings" w:hAnsi="Wingdings" w:hint="default"/>
+      </w:rPr>
+    </w:lvl>
+    <w:lvl w:ilvl="6" w:tplc="0C0A0001" w:tentative="1">
+      <w:start w:val="1"/>
+      <w:numFmt w:val="bullet"/>
+      <w:lvlText w:val=""/>
+      <w:lvlJc w:val="left"/>
+      <w:pPr>
+        <w:ind w:left="5040" w:hanging="360"/>
+      </w:pPr>
+      <w:rPr>
+        <w:rFonts w:ascii="Symbol" w:hAnsi="Symbol" w:hint="default"/>
+      </w:rPr>
+    </w:lvl>
+    <w:lvl w:ilvl="7" w:tplc="0C0A0003" w:tentative="1">
+      <w:start w:val="1"/>
+      <w:numFmt w:val="bullet"/>
+      <w:lvlText w:val="o"/>
+      <w:lvlJc w:val="left"/>
+      <w:pPr>
+        <w:ind w:left="5760" w:hanging="360"/>
+      </w:pPr>
+      <w:rPr>
+        <w:rFonts w:ascii="Courier New" w:hAnsi="Courier New" w:cs="Courier New" w:hint="default"/>
+      </w:rPr>
+    </w:lvl>
+    <w:lvl w:ilvl="8" w:tplc="0C0A0005" w:tentative="1">
+      <w:start w:val="1"/>
+      <w:numFmt w:val="bullet"/>
+      <w:lvlText w:val=""/>
+      <w:lvlJc w:val="left"/>
+      <w:pPr>
+        <w:ind w:left="6480" w:hanging="360"/>
+      </w:pPr>
+      <w:rPr>
+        <w:rFonts w:ascii="Wingdings" w:hAnsi="Wingdings" w:hint="default"/>
+      </w:rPr>
+    </w:lvl>
+  </w:abstractNum>
+  <w:abstractNum w:abstractNumId="1">
+    <w:nsid w:val="22B542CE"/>
+    <w:multiLevelType w:val="hybridMultilevel"/>
+    <w:tmpl w:val="77903F34"/>
+    <w:lvl w:ilvl="0" w:tplc="940AE478">
+      <w:start w:val="1"/>
+      <w:numFmt w:val="decimal"/>
+      <w:lvlText w:val="%1-"/>
+      <w:lvlJc w:val="left"/>
+      <w:pPr>
+        <w:ind w:left="720" w:hanging="360"/>
+      </w:pPr>
+      <w:rPr>
+        <w:rFonts w:hint="default"/>
+      </w:rPr>
+    </w:lvl>
+    <w:lvl w:ilvl="1" w:tplc="0C0A0019" w:tentative="1">
+      <w:start w:val="1"/>
+      <w:numFmt w:val="lowerLetter"/>
+      <w:lvlText w:val="%2."/>
+      <w:lvlJc w:val="left"/>
+      <w:pPr>
+        <w:ind w:left="1440" w:hanging="360"/>
+      </w:pPr>
+    </w:lvl>
+    <w:lvl w:ilvl="2" w:tplc="0C0A001B" w:tentative="1">
+      <w:start w:val="1"/>
+      <w:numFmt w:val="lowerRoman"/>
+      <w:lvlText w:val="%3."/>
+      <w:lvlJc w:val="right"/>
+      <w:pPr>
+        <w:ind w:left="2160" w:hanging="180"/>
+      </w:pPr>
+    </w:lvl>
+    <w:lvl w:ilvl="3" w:tplc="0C0A000F" w:tentative="1">
+      <w:start w:val="1"/>
+      <w:numFmt w:val="decimal"/>
+      <w:lvlText w:val="%4."/>
+      <w:lvlJc w:val="left"/>
+      <w:pPr>
+        <w:ind w:left="2880" w:hanging="360"/>
+      </w:pPr>
+    </w:lvl>
+    <w:lvl w:ilvl="4" w:tplc="0C0A0019" w:tentative="1">
+      <w:start w:val="1"/>
+      <w:numFmt w:val="lowerLetter"/>
+      <w:lvlText w:val="%5."/>
+      <w:lvlJc w:val="left"/>
+      <w:pPr>
+        <w:ind w:left="3600" w:hanging="360"/>
+      </w:pPr>
+    </w:lvl>
+    <w:lvl w:ilvl="5" w:tplc="0C0A001B" w:tentative="1">
+      <w:start w:val="1"/>
+      <w:numFmt w:val="lowerRoman"/>
+      <w:lvlText w:val="%6."/>
+      <w:lvlJc w:val="right"/>
+      <w:pPr>
+        <w:ind w:left="4320" w:hanging="180"/>
+      </w:pPr>
+    </w:lvl>
+    <w:lvl w:ilvl="6" w:tplc="0C0A000F" w:tentative="1">
+      <w:start w:val="1"/>
+      <w:numFmt w:val="decimal"/>
+      <w:lvlText w:val="%7."/>
+      <w:lvlJc w:val="left"/>
+      <w:pPr>
+        <w:ind w:left="5040" w:hanging="360"/>
+      </w:pPr>
+    </w:lvl>
+    <w:lvl w:ilvl="7" w:tplc="0C0A0019" w:tentative="1">
+      <w:start w:val="1"/>
+      <w:numFmt w:val="lowerLetter"/>
+      <w:lvlText w:val="%8."/>
+      <w:lvlJc w:val="left"/>
+      <w:pPr>
+        <w:ind w:left="5760" w:hanging="360"/>
+      </w:pPr>
+    </w:lvl>
+    <w:lvl w:ilvl="8" w:tplc="0C0A001B" w:tentative="1">
+      <w:start w:val="1"/>
+      <w:numFmt w:val="lowerRoman"/>
+      <w:lvlText w:val="%9."/>
+      <w:lvlJc w:val="right"/>
+      <w:pPr>
+        <w:ind w:left="6480" w:hanging="180"/>
+      </w:pPr>
+    </w:lvl>
+  </w:abstractNum>
+  <w:abstractNum w:abstractNumId="2">
+    <w:nsid w:val="37FD2A3C"/>
+    <w:multiLevelType w:val="hybridMultilevel"/>
+    <w:tmpl w:val="036EFA5E"/>
+    <w:lvl w:ilvl="0" w:tplc="0C0A0001">
+      <w:start w:val="1"/>
+      <w:numFmt w:val="bullet"/>
+      <w:lvlText w:val=""/>
+      <w:lvlJc w:val="left"/>
+      <w:pPr>
+        <w:ind w:left="1080" w:hanging="360"/>
+      </w:pPr>
+      <w:rPr>
+        <w:rFonts w:ascii="Symbol" w:hAnsi="Symbol" w:hint="default"/>
+      </w:rPr>
+    </w:lvl>
+    <w:lvl w:ilvl="1" w:tplc="0C0A0003" w:tentative="1">
+      <w:start w:val="1"/>
+      <w:numFmt w:val="bullet"/>
+      <w:lvlText w:val="o"/>
+      <w:lvlJc w:val="left"/>
+      <w:pPr>
+        <w:ind w:left="1800" w:hanging="360"/>
+      </w:pPr>
+      <w:rPr>
+        <w:rFonts w:ascii="Courier New" w:hAnsi="Courier New" w:cs="Courier New" w:hint="default"/>
+      </w:rPr>
+    </w:lvl>
+    <w:lvl w:ilvl="2" w:tplc="0C0A0005" w:tentative="1">
+      <w:start w:val="1"/>
+      <w:numFmt w:val="bullet"/>
+      <w:lvlText w:val=""/>
+      <w:lvlJc w:val="left"/>
+      <w:pPr>
+        <w:ind w:left="2520" w:hanging="360"/>
+      </w:pPr>
+      <w:rPr>
+        <w:rFonts w:ascii="Wingdings" w:hAnsi="Wingdings" w:hint="default"/>
+      </w:rPr>
+    </w:lvl>
+    <w:lvl w:ilvl="3" w:tplc="0C0A0001" w:tentative="1">
+      <w:start w:val="1"/>
+      <w:numFmt w:val="bullet"/>
+      <w:lvlText w:val=""/>
+      <w:lvlJc w:val="left"/>
+      <w:pPr>
+        <w:ind w:left="3240" w:hanging="360"/>
+      </w:pPr>
+      <w:rPr>
+        <w:rFonts w:ascii="Symbol" w:hAnsi="Symbol" w:hint="default"/>
+      </w:rPr>
+    </w:lvl>
+    <w:lvl w:ilvl="4" w:tplc="0C0A0003" w:tentative="1">
+      <w:start w:val="1"/>
+      <w:numFmt w:val="bullet"/>
+      <w:lvlText w:val="o"/>
+      <w:lvlJc w:val="left"/>
+      <w:pPr>
+        <w:ind w:left="3960" w:hanging="360"/>
+      </w:pPr>
+      <w:rPr>
+        <w:rFonts w:ascii="Courier New" w:hAnsi="Courier New" w:cs="Courier New" w:hint="default"/>
+      </w:rPr>
+    </w:lvl>
+    <w:lvl w:ilvl="5" w:tplc="0C0A0005" w:tentative="1">
+      <w:start w:val="1"/>
+      <w:numFmt w:val="bullet"/>
+      <w:lvlText w:val=""/>
+      <w:lvlJc w:val="left"/>
+      <w:pPr>
+        <w:ind w:left="4680" w:hanging="360"/>
+      </w:pPr>
+      <w:rPr>
+        <w:rFonts w:ascii="Wingdings" w:hAnsi="Wingdings" w:hint="default"/>
+      </w:rPr>
+    </w:lvl>
+    <w:lvl w:ilvl="6" w:tplc="0C0A0001" w:tentative="1">
+      <w:start w:val="1"/>
+      <w:numFmt w:val="bullet"/>
+      <w:lvlText w:val=""/>
+      <w:lvlJc w:val="left"/>
+      <w:pPr>
+        <w:ind w:left="5400" w:hanging="360"/>
+      </w:pPr>
+      <w:rPr>
+        <w:rFonts w:ascii="Symbol" w:hAnsi="Symbol" w:hint="default"/>
+      </w:rPr>
+    </w:lvl>
+    <w:lvl w:ilvl="7" w:tplc="0C0A0003" w:tentative="1">
+      <w:start w:val="1"/>
+      <w:numFmt w:val="bullet"/>
+      <w:lvlText w:val="o"/>
+      <w:lvlJc w:val="left"/>
+      <w:pPr>
+        <w:ind w:left="6120" w:hanging="360"/>
+      </w:pPr>
+      <w:rPr>
+        <w:rFonts w:ascii="Courier New" w:hAnsi="Courier New" w:cs="Courier New" w:hint="default"/>
+      </w:rPr>
+    </w:lvl>
+    <w:lvl w:ilvl="8" w:tplc="0C0A0005" w:tentative="1">
+      <w:start w:val="1"/>
+      <w:numFmt w:val="bullet"/>
+      <w:lvlText w:val=""/>
+      <w:lvlJc w:val="left"/>
+      <w:pPr>
+        <w:ind w:left="6840" w:hanging="360"/>
+      </w:pPr>
+      <w:rPr>
+        <w:rFonts w:ascii="Wingdings" w:hAnsi="Wingdings" w:hint="default"/>
+      </w:rPr>
+    </w:lvl>
+  </w:abstractNum>
+  <w:abstractNum w:abstractNumId="3">
     <w:nsid w:val="585C09B7"/>
     <w:multiLevelType w:val="hybridMultilevel"/>
     <w:tmpl w:val="99BE7AEC"/>
@@ -1405,13 +2543,126 @@
         <w:sz w:val="23"/>
       </w:rPr>
     </w:lvl>
+    <w:lvl w:ilvl="1" w:tplc="0C0A0003">
+      <w:start w:val="1"/>
+      <w:numFmt w:val="bullet"/>
+      <w:lvlText w:val="o"/>
+      <w:lvlJc w:val="left"/>
+      <w:pPr>
+        <w:ind w:left="1128" w:hanging="360"/>
+      </w:pPr>
+      <w:rPr>
+        <w:rFonts w:ascii="Courier New" w:hAnsi="Courier New" w:cs="Courier New" w:hint="default"/>
+      </w:rPr>
+    </w:lvl>
+    <w:lvl w:ilvl="2" w:tplc="0C0A0005" w:tentative="1">
+      <w:start w:val="1"/>
+      <w:numFmt w:val="bullet"/>
+      <w:lvlText w:val=""/>
+      <w:lvlJc w:val="left"/>
+      <w:pPr>
+        <w:ind w:left="1848" w:hanging="360"/>
+      </w:pPr>
+      <w:rPr>
+        <w:rFonts w:ascii="Wingdings" w:hAnsi="Wingdings" w:hint="default"/>
+      </w:rPr>
+    </w:lvl>
+    <w:lvl w:ilvl="3" w:tplc="0C0A0001" w:tentative="1">
+      <w:start w:val="1"/>
+      <w:numFmt w:val="bullet"/>
+      <w:lvlText w:val=""/>
+      <w:lvlJc w:val="left"/>
+      <w:pPr>
+        <w:ind w:left="2568" w:hanging="360"/>
+      </w:pPr>
+      <w:rPr>
+        <w:rFonts w:ascii="Symbol" w:hAnsi="Symbol" w:hint="default"/>
+      </w:rPr>
+    </w:lvl>
+    <w:lvl w:ilvl="4" w:tplc="0C0A0003" w:tentative="1">
+      <w:start w:val="1"/>
+      <w:numFmt w:val="bullet"/>
+      <w:lvlText w:val="o"/>
+      <w:lvlJc w:val="left"/>
+      <w:pPr>
+        <w:ind w:left="3288" w:hanging="360"/>
+      </w:pPr>
+      <w:rPr>
+        <w:rFonts w:ascii="Courier New" w:hAnsi="Courier New" w:cs="Courier New" w:hint="default"/>
+      </w:rPr>
+    </w:lvl>
+    <w:lvl w:ilvl="5" w:tplc="0C0A0005" w:tentative="1">
+      <w:start w:val="1"/>
+      <w:numFmt w:val="bullet"/>
+      <w:lvlText w:val=""/>
+      <w:lvlJc w:val="left"/>
+      <w:pPr>
+        <w:ind w:left="4008" w:hanging="360"/>
+      </w:pPr>
+      <w:rPr>
+        <w:rFonts w:ascii="Wingdings" w:hAnsi="Wingdings" w:hint="default"/>
+      </w:rPr>
+    </w:lvl>
+    <w:lvl w:ilvl="6" w:tplc="0C0A0001" w:tentative="1">
+      <w:start w:val="1"/>
+      <w:numFmt w:val="bullet"/>
+      <w:lvlText w:val=""/>
+      <w:lvlJc w:val="left"/>
+      <w:pPr>
+        <w:ind w:left="4728" w:hanging="360"/>
+      </w:pPr>
+      <w:rPr>
+        <w:rFonts w:ascii="Symbol" w:hAnsi="Symbol" w:hint="default"/>
+      </w:rPr>
+    </w:lvl>
+    <w:lvl w:ilvl="7" w:tplc="0C0A0003" w:tentative="1">
+      <w:start w:val="1"/>
+      <w:numFmt w:val="bullet"/>
+      <w:lvlText w:val="o"/>
+      <w:lvlJc w:val="left"/>
+      <w:pPr>
+        <w:ind w:left="5448" w:hanging="360"/>
+      </w:pPr>
+      <w:rPr>
+        <w:rFonts w:ascii="Courier New" w:hAnsi="Courier New" w:cs="Courier New" w:hint="default"/>
+      </w:rPr>
+    </w:lvl>
+    <w:lvl w:ilvl="8" w:tplc="0C0A0005" w:tentative="1">
+      <w:start w:val="1"/>
+      <w:numFmt w:val="bullet"/>
+      <w:lvlText w:val=""/>
+      <w:lvlJc w:val="left"/>
+      <w:pPr>
+        <w:ind w:left="6168" w:hanging="360"/>
+      </w:pPr>
+      <w:rPr>
+        <w:rFonts w:ascii="Wingdings" w:hAnsi="Wingdings" w:hint="default"/>
+      </w:rPr>
+    </w:lvl>
+  </w:abstractNum>
+  <w:abstractNum w:abstractNumId="4">
+    <w:nsid w:val="641D7230"/>
+    <w:multiLevelType w:val="hybridMultilevel"/>
+    <w:tmpl w:val="E6EA3810"/>
+    <w:lvl w:ilvl="0" w:tplc="0C0A0001">
+      <w:start w:val="1"/>
+      <w:numFmt w:val="bullet"/>
+      <w:lvlText w:val=""/>
+      <w:lvlJc w:val="left"/>
+      <w:pPr>
+        <w:ind w:left="720" w:hanging="360"/>
+      </w:pPr>
+      <w:rPr>
+        <w:rFonts w:ascii="Symbol" w:hAnsi="Symbol" w:hint="default"/>
+      </w:rPr>
+    </w:lvl>
     <w:lvl w:ilvl="1" w:tplc="0C0A0003" w:tentative="1">
       <w:start w:val="1"/>
       <w:numFmt w:val="bullet"/>
       <w:lvlText w:val="o"/>
       <w:lvlJc w:val="left"/>
       <w:pPr>
-        <w:ind w:left="1128" w:hanging="360"/>
+        <w:ind w:left="1440" w:hanging="360"/>
       </w:pPr>
       <w:rPr>
         <w:rFonts w:ascii="Courier New" w:hAnsi="Courier New" w:cs="Courier New" w:hint="default"/>
@@ -1423,7 +2674,7 @@
       <w:lvlText w:val=""/>
       <w:lvlJc w:val="left"/>
       <w:pPr>
-        <w:ind w:left="1848" w:hanging="360"/>
+        <w:ind w:left="2160" w:hanging="360"/>
       </w:pPr>
       <w:rPr>
         <w:rFonts w:ascii="Wingdings" w:hAnsi="Wingdings" w:hint="default"/>
@@ -1435,7 +2686,7 @@
       <w:lvlText w:val=""/>
       <w:lvlJc w:val="left"/>
       <w:pPr>
-        <w:ind w:left="2568" w:hanging="360"/>
+        <w:ind w:left="2880" w:hanging="360"/>
       </w:pPr>
       <w:rPr>
         <w:rFonts w:ascii="Symbol" w:hAnsi="Symbol" w:hint="default"/>
@@ -1447,7 +2698,7 @@
       <w:lvlText w:val="o"/>
       <w:lvlJc w:val="left"/>
       <w:pPr>
-        <w:ind w:left="3288" w:hanging="360"/>
+        <w:ind w:left="3600" w:hanging="360"/>
       </w:pPr>
       <w:rPr>
         <w:rFonts w:ascii="Courier New" w:hAnsi="Courier New" w:cs="Courier New" w:hint="default"/>
@@ -1459,7 +2710,7 @@
       <w:lvlText w:val=""/>
       <w:lvlJc w:val="left"/>
       <w:pPr>
-        <w:ind w:left="4008" w:hanging="360"/>
+        <w:ind w:left="4320" w:hanging="360"/>
       </w:pPr>
       <w:rPr>
         <w:rFonts w:ascii="Wingdings" w:hAnsi="Wingdings" w:hint="default"/>
@@ -1471,7 +2722,7 @@
       <w:lvlText w:val=""/>
       <w:lvlJc w:val="left"/>
       <w:pPr>
-        <w:ind w:left="4728" w:hanging="360"/>
+        <w:ind w:left="5040" w:hanging="360"/>
       </w:pPr>
       <w:rPr>
         <w:rFonts w:ascii="Symbol" w:hAnsi="Symbol" w:hint="default"/>
@@ -1483,7 +2734,7 @@
       <w:lvlText w:val="o"/>
       <w:lvlJc w:val="left"/>
       <w:pPr>
-        <w:ind w:left="5448" w:hanging="360"/>
+        <w:ind w:left="5760" w:hanging="360"/>
       </w:pPr>
       <w:rPr>
         <w:rFonts w:ascii="Courier New" w:hAnsi="Courier New" w:cs="Courier New" w:hint="default"/>
@@ -1495,14 +2746,14 @@
       <w:lvlText w:val=""/>
       <w:lvlJc w:val="left"/>
       <w:pPr>
-        <w:ind w:left="6168" w:hanging="360"/>
+        <w:ind w:left="6480" w:hanging="360"/>
       </w:pPr>
       <w:rPr>
         <w:rFonts w:ascii="Wingdings" w:hAnsi="Wingdings" w:hint="default"/>
       </w:rPr>
     </w:lvl>
   </w:abstractNum>
-  <w:abstractNum w:abstractNumId="1">
+  <w:abstractNum w:abstractNumId="5">
     <w:nsid w:val="75E94B7A"/>
     <w:multiLevelType w:val="hybridMultilevel"/>
     <w:tmpl w:val="8A2424E0"/>
@@ -1618,9 +2869,21 @@
     </w:lvl>
   </w:abstractNum>
   <w:num w:numId="1">
+    <w:abstractNumId w:val="3"/>
+  </w:num>
+  <w:num w:numId="2">
+    <w:abstractNumId w:val="5"/>
+  </w:num>
+  <w:num w:numId="3">
+    <w:abstractNumId w:val="4"/>
+  </w:num>
+  <w:num w:numId="4">
+    <w:abstractNumId w:val="2"/>
+  </w:num>
+  <w:num w:numId="5">
     <w:abstractNumId w:val="0"/>
   </w:num>
-  <w:num w:numId="2">
+  <w:num w:numId="6">
     <w:abstractNumId w:val="1"/>
   </w:num>
 </w:numbering>
@@ -2457,4 +3720,16 @@
     </a:ext>
   </a:extLst>
 </a:theme>
+</file>
+
+<file path=customXml/item1.xml><?xml version="1.0" encoding="utf-8"?>
+<b:Sources xmlns:b="http://schemas.openxmlformats.org/officeDocument/2006/bibliography" xmlns="http://schemas.openxmlformats.org/officeDocument/2006/bibliography" SelectedStyle="\APASixthEditionOfficeOnline.xsl" StyleName="APA" Version="6"/>
+</file>
+
+<file path=customXml/itemProps1.xml><?xml version="1.0" encoding="utf-8"?>
+<ds:datastoreItem xmlns:ds="http://schemas.openxmlformats.org/officeDocument/2006/customXml" ds:itemID="{CFA5C206-5B4F-4B53-95CC-6E02E76849AB}">
+  <ds:schemaRefs>
+    <ds:schemaRef ds:uri="http://schemas.openxmlformats.org/officeDocument/2006/bibliography"/>
+  </ds:schemaRefs>
+</ds:datastoreItem>
 </file>
</xml_diff>

<commit_message>
restructuracion de las carpetas
</commit_message>
<xml_diff>
--- a/doc/Javascript.docx
+++ b/doc/Javascript.docx
@@ -28,8 +28,6 @@
           <w:lang w:val="en-US"/>
         </w:rPr>
       </w:pPr>
-      <w:bookmarkStart w:id="0" w:name="_GoBack"/>
-      <w:bookmarkEnd w:id="0"/>
     </w:p>
     <w:p>
       <w:pPr>
@@ -451,19 +449,9 @@
       <w:pPr>
         <w:pStyle w:val="Ttulo2"/>
       </w:pPr>
-      <w:proofErr w:type="spellStart"/>
-      <w:r>
-        <w:t>Explicaciones</w:t>
-      </w:r>
-      <w:proofErr w:type="spellEnd"/>
-      <w:r>
-        <w:t xml:space="preserve"> </w:t>
-      </w:r>
-      <w:proofErr w:type="spellStart"/>
-      <w:r>
-        <w:t>futuras</w:t>
-      </w:r>
-      <w:proofErr w:type="spellEnd"/>
+      <w:r>
+        <w:t>Explicaciones futuras</w:t>
+      </w:r>
     </w:p>
     <w:p>
       <w:pPr>
@@ -474,14 +462,12 @@
         </w:numPr>
         <w:rPr>
           <w:rStyle w:val="c-messagebody"/>
-          <w:sz w:val="18"/>
           <w:lang w:val="en-US"/>
         </w:rPr>
       </w:pPr>
       <w:r>
         <w:rPr>
           <w:rStyle w:val="c-messagebody"/>
-          <w:sz w:val="18"/>
           <w:lang w:val="en-US"/>
         </w:rPr>
         <w:t>TDD</w:t>
@@ -489,7 +475,6 @@
       <w:r>
         <w:rPr>
           <w:rStyle w:val="c-messagebody"/>
-          <w:sz w:val="18"/>
           <w:lang w:val="en-US"/>
         </w:rPr>
         <w:t>(TEST-DRIVER-DEVELOPER)</w:t>
@@ -504,14 +489,12 @@
         </w:numPr>
         <w:rPr>
           <w:rStyle w:val="c-messagebody"/>
-          <w:sz w:val="18"/>
           <w:lang w:val="en-US"/>
         </w:rPr>
       </w:pPr>
       <w:r>
         <w:rPr>
           <w:rStyle w:val="c-messagebody"/>
-          <w:sz w:val="18"/>
           <w:lang w:val="en-US"/>
         </w:rPr>
         <w:t>UNIT-TEST</w:t>
@@ -526,14 +509,12 @@
         </w:numPr>
         <w:rPr>
           <w:rStyle w:val="c-messagebody"/>
-          <w:sz w:val="18"/>
           <w:lang w:val="en-US"/>
         </w:rPr>
       </w:pPr>
       <w:r>
         <w:rPr>
           <w:rStyle w:val="c-messagebody"/>
-          <w:sz w:val="18"/>
           <w:lang w:val="en-US"/>
         </w:rPr>
         <w:t>MARKDOWN</w:t>
@@ -548,14 +529,12 @@
         </w:numPr>
         <w:rPr>
           <w:rStyle w:val="c-messagebody"/>
-          <w:sz w:val="18"/>
           <w:lang w:val="en-US"/>
         </w:rPr>
       </w:pPr>
       <w:r>
         <w:rPr>
           <w:rStyle w:val="c-messagebody"/>
-          <w:sz w:val="18"/>
           <w:lang w:val="en-US"/>
         </w:rPr>
         <w:t>NODEJS</w:t>
@@ -570,14 +549,12 @@
         </w:numPr>
         <w:rPr>
           <w:rStyle w:val="c-messagebody"/>
-          <w:sz w:val="18"/>
           <w:lang w:val="en-US"/>
         </w:rPr>
       </w:pPr>
       <w:r>
         <w:rPr>
           <w:rStyle w:val="c-messagebody"/>
-          <w:sz w:val="18"/>
           <w:lang w:val="en-US"/>
         </w:rPr>
         <w:t>SEMVER</w:t>
@@ -585,7 +562,6 @@
       <w:r>
         <w:rPr>
           <w:rStyle w:val="c-messagebody"/>
-          <w:sz w:val="18"/>
           <w:lang w:val="en-US"/>
         </w:rPr>
         <w:t xml:space="preserve">(version </w:t>
@@ -594,7 +570,6 @@
       <w:r>
         <w:rPr>
           <w:rStyle w:val="c-messagebody"/>
-          <w:sz w:val="18"/>
           <w:lang w:val="en-US"/>
         </w:rPr>
         <w:t>semantica</w:t>
@@ -603,7 +578,6 @@
       <w:r>
         <w:rPr>
           <w:rStyle w:val="c-messagebody"/>
-          <w:sz w:val="18"/>
           <w:lang w:val="en-US"/>
         </w:rPr>
         <w:t>)</w:t>
@@ -618,14 +592,12 @@
         </w:numPr>
         <w:rPr>
           <w:rStyle w:val="c-messagebody"/>
-          <w:sz w:val="18"/>
           <w:lang w:val="en-US"/>
         </w:rPr>
       </w:pPr>
       <w:r>
         <w:rPr>
           <w:rStyle w:val="c-messagebody"/>
-          <w:sz w:val="18"/>
           <w:lang w:val="en-US"/>
         </w:rPr>
         <w:t>JSON</w:t>
@@ -639,11 +611,15 @@
           <w:numId w:val="5"/>
         </w:numPr>
         <w:rPr>
-          <w:lang w:val="en-US"/>
-        </w:rPr>
-      </w:pPr>
-      <w:proofErr w:type="spellStart"/>
-      <w:r>
+          <w:sz w:val="28"/>
+          <w:lang w:val="en-US"/>
+        </w:rPr>
+      </w:pPr>
+      <w:proofErr w:type="spellStart"/>
+      <w:r>
+        <w:rPr>
+          <w:sz w:val="28"/>
+        </w:rPr>
         <w:t>Package-lock.json</w:t>
       </w:r>
       <w:proofErr w:type="spellEnd"/>
@@ -656,18 +632,41 @@
           <w:numId w:val="5"/>
         </w:numPr>
         <w:rPr>
-          <w:sz w:val="18"/>
-          <w:lang w:val="en-US"/>
-        </w:rPr>
-      </w:pPr>
-      <w:proofErr w:type="spellStart"/>
-      <w:r>
+          <w:lang w:val="en-US"/>
+        </w:rPr>
+      </w:pPr>
+      <w:proofErr w:type="spellStart"/>
+      <w:r>
+        <w:rPr>
+          <w:sz w:val="28"/>
+        </w:rPr>
         <w:t>G</w:t>
       </w:r>
       <w:r>
+        <w:rPr>
+          <w:sz w:val="28"/>
+        </w:rPr>
         <w:t>it</w:t>
       </w:r>
       <w:proofErr w:type="spellEnd"/>
+    </w:p>
+    <w:p>
+      <w:pPr>
+        <w:pStyle w:val="Prrafodelista"/>
+        <w:numPr>
+          <w:ilvl w:val="0"/>
+          <w:numId w:val="5"/>
+        </w:numPr>
+        <w:rPr>
+          <w:lang w:val="en-US"/>
+        </w:rPr>
+      </w:pPr>
+      <w:r>
+        <w:rPr>
+          <w:sz w:val="28"/>
+        </w:rPr>
+        <w:t>BDD</w:t>
+      </w:r>
     </w:p>
     <w:p>
       <w:pPr>
@@ -701,6 +700,9 @@
       </w:pPr>
       <w:proofErr w:type="spellStart"/>
       <w:r>
+        <w:rPr>
+          <w:b/>
+        </w:rPr>
         <w:t>Package.json</w:t>
       </w:r>
       <w:proofErr w:type="spellEnd"/>
@@ -711,6 +713,431 @@
     <w:p>
       <w:pPr>
         <w:ind w:left="48"/>
+        <w:rPr>
+          <w:sz w:val="28"/>
+        </w:rPr>
+      </w:pPr>
+      <w:r>
+        <w:rPr>
+          <w:b/>
+          <w:sz w:val="28"/>
+          <w:highlight w:val="green"/>
+        </w:rPr>
+        <w:t xml:space="preserve">¿Qué es el </w:t>
+      </w:r>
+      <w:proofErr w:type="spellStart"/>
+      <w:r>
+        <w:rPr>
+          <w:b/>
+          <w:sz w:val="28"/>
+          <w:highlight w:val="green"/>
+        </w:rPr>
+        <w:t>package.json</w:t>
+      </w:r>
+      <w:proofErr w:type="spellEnd"/>
+      <w:r>
+        <w:rPr>
+          <w:b/>
+          <w:sz w:val="28"/>
+          <w:highlight w:val="green"/>
+        </w:rPr>
+        <w:t>?</w:t>
+      </w:r>
+      <w:r>
+        <w:rPr>
+          <w:b/>
+          <w:sz w:val="28"/>
+          <w:highlight w:val="green"/>
+        </w:rPr>
+        <w:t xml:space="preserve"> </w:t>
+      </w:r>
+      <w:r>
+        <w:rPr>
+          <w:sz w:val="28"/>
+          <w:highlight w:val="green"/>
+        </w:rPr>
+        <w:t>Lo podemos considerar como un manifiesto de nuestro proyecto</w:t>
+      </w:r>
+    </w:p>
+    <w:p>
+      <w:pPr>
+        <w:ind w:left="48"/>
+      </w:pPr>
+      <w:proofErr w:type="spellStart"/>
+      <w:r>
+        <w:t>Npm</w:t>
+      </w:r>
+      <w:proofErr w:type="spellEnd"/>
+      <w:r>
+        <w:t xml:space="preserve"> </w:t>
+      </w:r>
+      <w:r>
+        <w:t xml:space="preserve">es una herramienta de </w:t>
+      </w:r>
+      <w:proofErr w:type="spellStart"/>
+      <w:r>
+        <w:t>Node</w:t>
+      </w:r>
+      <w:proofErr w:type="spellEnd"/>
+      <w:r>
+        <w:t xml:space="preserve"> para administrar los paquetes. Se suele instalar junto con </w:t>
+      </w:r>
+      <w:proofErr w:type="spellStart"/>
+      <w:r>
+        <w:t>Node</w:t>
+      </w:r>
+      <w:proofErr w:type="spellEnd"/>
+      <w:r>
+        <w:t xml:space="preserve"> y tiene dos roles fundamentales:</w:t>
+      </w:r>
+    </w:p>
+    <w:p>
+      <w:pPr>
+        <w:pStyle w:val="Prrafodelista"/>
+        <w:numPr>
+          <w:ilvl w:val="0"/>
+          <w:numId w:val="7"/>
+        </w:numPr>
+      </w:pPr>
+      <w:r>
+        <w:rPr>
+          <w:b/>
+        </w:rPr>
+        <w:t xml:space="preserve">Manejar la publicación de un proyecto al </w:t>
+      </w:r>
+      <w:proofErr w:type="spellStart"/>
+      <w:r>
+        <w:rPr>
+          <w:b/>
+        </w:rPr>
+        <w:t>regístro</w:t>
+      </w:r>
+      <w:proofErr w:type="spellEnd"/>
+      <w:r>
+        <w:rPr>
+          <w:b/>
+        </w:rPr>
+        <w:t xml:space="preserve"> público de </w:t>
+      </w:r>
+      <w:proofErr w:type="spellStart"/>
+      <w:r>
+        <w:rPr>
+          <w:b/>
+        </w:rPr>
+        <w:t>npm</w:t>
+      </w:r>
+      <w:proofErr w:type="spellEnd"/>
+      <w:r>
+        <w:rPr>
+          <w:b/>
+        </w:rPr>
+        <w:t xml:space="preserve"> </w:t>
+      </w:r>
+      <w:r>
+        <w:t>(para que otros puedan descargarlo y utilizarlo como dependencia en sus propios proyectos).</w:t>
+      </w:r>
+    </w:p>
+    <w:p>
+      <w:pPr>
+        <w:pStyle w:val="Prrafodelista"/>
+        <w:numPr>
+          <w:ilvl w:val="0"/>
+          <w:numId w:val="7"/>
+        </w:numPr>
+      </w:pPr>
+      <w:r>
+        <w:rPr>
+          <w:b/>
+        </w:rPr>
+        <w:t>Administrar las dependencias del proyecto</w:t>
+      </w:r>
+    </w:p>
+    <w:p>
+      <w:r>
+        <w:t>Dentro de este archivo se definen y maneja características como:</w:t>
+      </w:r>
+    </w:p>
+    <w:p>
+      <w:pPr>
+        <w:pStyle w:val="Prrafodelista"/>
+        <w:numPr>
+          <w:ilvl w:val="0"/>
+          <w:numId w:val="8"/>
+        </w:numPr>
+      </w:pPr>
+      <w:r>
+        <w:t>Nombre del proyecto</w:t>
+      </w:r>
+    </w:p>
+    <w:p>
+      <w:pPr>
+        <w:pStyle w:val="Prrafodelista"/>
+        <w:numPr>
+          <w:ilvl w:val="0"/>
+          <w:numId w:val="8"/>
+        </w:numPr>
+      </w:pPr>
+      <w:r>
+        <w:t>Versión</w:t>
+      </w:r>
+    </w:p>
+    <w:p>
+      <w:pPr>
+        <w:pStyle w:val="Prrafodelista"/>
+        <w:numPr>
+          <w:ilvl w:val="0"/>
+          <w:numId w:val="8"/>
+        </w:numPr>
+      </w:pPr>
+      <w:r>
+        <w:t>Dependencias</w:t>
+      </w:r>
+    </w:p>
+    <w:p>
+      <w:pPr>
+        <w:pStyle w:val="Prrafodelista"/>
+        <w:numPr>
+          <w:ilvl w:val="0"/>
+          <w:numId w:val="8"/>
+        </w:numPr>
+      </w:pPr>
+      <w:r>
+        <w:t>Autores</w:t>
+      </w:r>
+    </w:p>
+    <w:p>
+      <w:pPr>
+        <w:pStyle w:val="Prrafodelista"/>
+        <w:numPr>
+          <w:ilvl w:val="0"/>
+          <w:numId w:val="8"/>
+        </w:numPr>
+      </w:pPr>
+      <w:r>
+        <w:t>Licencia</w:t>
+      </w:r>
+    </w:p>
+    <w:p>
+      <w:pPr>
+        <w:pStyle w:val="Prrafodelista"/>
+        <w:numPr>
+          <w:ilvl w:val="0"/>
+          <w:numId w:val="8"/>
+        </w:numPr>
+      </w:pPr>
+      <w:r>
+        <w:t xml:space="preserve">Y </w:t>
+      </w:r>
+      <w:proofErr w:type="spellStart"/>
+      <w:proofErr w:type="gramStart"/>
+      <w:r>
+        <w:t>mas</w:t>
+      </w:r>
+      <w:proofErr w:type="spellEnd"/>
+      <w:proofErr w:type="gramEnd"/>
+      <w:r>
+        <w:t>…</w:t>
+      </w:r>
+    </w:p>
+    <w:p>
+      <w:pPr>
+        <w:rPr>
+          <w:color w:val="7030A0"/>
+        </w:rPr>
+      </w:pPr>
+      <w:r>
+        <w:rPr>
+          <w:color w:val="7030A0"/>
+        </w:rPr>
+        <w:t>(</w:t>
+      </w:r>
+      <w:proofErr w:type="spellStart"/>
+      <w:proofErr w:type="gramStart"/>
+      <w:r>
+        <w:rPr>
+          <w:b/>
+          <w:color w:val="7030A0"/>
+        </w:rPr>
+        <w:t>yarn</w:t>
+      </w:r>
+      <w:proofErr w:type="spellEnd"/>
+      <w:proofErr w:type="gramEnd"/>
+      <w:r>
+        <w:rPr>
+          <w:b/>
+          <w:color w:val="7030A0"/>
+        </w:rPr>
+        <w:t xml:space="preserve"> -&gt; </w:t>
+      </w:r>
+      <w:r>
+        <w:rPr>
+          <w:color w:val="7030A0"/>
+        </w:rPr>
+        <w:t xml:space="preserve">administración de paquetes para </w:t>
+      </w:r>
+      <w:proofErr w:type="spellStart"/>
+      <w:r>
+        <w:rPr>
+          <w:color w:val="7030A0"/>
+        </w:rPr>
+        <w:t>Node</w:t>
+      </w:r>
+      <w:proofErr w:type="spellEnd"/>
+      <w:r>
+        <w:rPr>
+          <w:color w:val="7030A0"/>
+        </w:rPr>
+        <w:t xml:space="preserve"> creado por FACEBOOK)</w:t>
+      </w:r>
+    </w:p>
+    <w:p>
+      <w:pPr>
+        <w:rPr>
+          <w:i/>
+          <w:u w:val="single"/>
+        </w:rPr>
+      </w:pPr>
+      <w:r>
+        <w:t xml:space="preserve">Con el </w:t>
+      </w:r>
+      <w:proofErr w:type="spellStart"/>
+      <w:r>
+        <w:t>Package.json</w:t>
+      </w:r>
+      <w:proofErr w:type="spellEnd"/>
+      <w:r>
+        <w:t xml:space="preserve"> se puede garantizar la integridad del proyecto. Podemos asegurar que quienes tengan una copia del mismo, podrán acceder a las mismas propiedades y sincronizar entre múltiples partes de cada vez que decidan hacer un cambio. </w:t>
+      </w:r>
+      <w:r>
+        <w:rPr>
+          <w:i/>
+          <w:u w:val="single"/>
+        </w:rPr>
+        <w:t>Por esto lo podemos considerar el manifiesto de nuestro proyecto</w:t>
+      </w:r>
+    </w:p>
+    <w:p/>
+    <w:p>
+      <w:pPr>
+        <w:rPr>
+          <w:b/>
+        </w:rPr>
+      </w:pPr>
+      <w:proofErr w:type="spellStart"/>
+      <w:proofErr w:type="gramStart"/>
+      <w:r>
+        <w:rPr>
+          <w:b/>
+        </w:rPr>
+        <w:t>npm</w:t>
+      </w:r>
+      <w:proofErr w:type="spellEnd"/>
+      <w:proofErr w:type="gramEnd"/>
+      <w:r>
+        <w:rPr>
+          <w:b/>
+        </w:rPr>
+        <w:t xml:space="preserve"> </w:t>
+      </w:r>
+      <w:proofErr w:type="spellStart"/>
+      <w:r>
+        <w:rPr>
+          <w:b/>
+        </w:rPr>
+        <w:t>init</w:t>
+      </w:r>
+      <w:proofErr w:type="spellEnd"/>
+      <w:r>
+        <w:rPr>
+          <w:b/>
+        </w:rPr>
+        <w:t xml:space="preserve"> : Para crear un </w:t>
+      </w:r>
+      <w:proofErr w:type="spellStart"/>
+      <w:r>
+        <w:rPr>
+          <w:b/>
+        </w:rPr>
+        <w:t>package.json</w:t>
+      </w:r>
+      <w:proofErr w:type="spellEnd"/>
+      <w:r>
+        <w:rPr>
+          <w:b/>
+        </w:rPr>
+        <w:t xml:space="preserve"> automáticamente.</w:t>
+      </w:r>
+    </w:p>
+    <w:p>
+      <w:pPr>
+        <w:rPr>
+          <w:color w:val="7030A0"/>
+        </w:rPr>
+      </w:pPr>
+      <w:r>
+        <w:rPr>
+          <w:color w:val="7030A0"/>
+        </w:rPr>
+        <w:t>(</w:t>
+      </w:r>
+      <w:proofErr w:type="spellStart"/>
+      <w:proofErr w:type="gramStart"/>
+      <w:r>
+        <w:rPr>
+          <w:b/>
+          <w:color w:val="7030A0"/>
+        </w:rPr>
+        <w:t>yarn</w:t>
+      </w:r>
+      <w:proofErr w:type="spellEnd"/>
+      <w:proofErr w:type="gramEnd"/>
+      <w:r>
+        <w:rPr>
+          <w:b/>
+          <w:color w:val="7030A0"/>
+        </w:rPr>
+        <w:t xml:space="preserve"> </w:t>
+      </w:r>
+      <w:proofErr w:type="spellStart"/>
+      <w:r>
+        <w:rPr>
+          <w:b/>
+          <w:color w:val="7030A0"/>
+        </w:rPr>
+        <w:t>init</w:t>
+      </w:r>
+      <w:proofErr w:type="spellEnd"/>
+      <w:r>
+        <w:rPr>
+          <w:b/>
+          <w:color w:val="7030A0"/>
+        </w:rPr>
+        <w:t xml:space="preserve"> : </w:t>
+      </w:r>
+      <w:r>
+        <w:rPr>
+          <w:color w:val="7030A0"/>
+        </w:rPr>
+        <w:t xml:space="preserve">administración de paquetes </w:t>
+      </w:r>
+      <w:proofErr w:type="spellStart"/>
+      <w:r>
+        <w:rPr>
+          <w:color w:val="7030A0"/>
+        </w:rPr>
+        <w:t>Node</w:t>
+      </w:r>
+      <w:proofErr w:type="spellEnd"/>
+      <w:r>
+        <w:rPr>
+          <w:color w:val="7030A0"/>
+        </w:rPr>
+        <w:t xml:space="preserve"> FACEBOOK)</w:t>
+      </w:r>
+    </w:p>
+    <w:p>
+      <w:pPr>
+        <w:ind w:left="48"/>
       </w:pPr>
       <w:r>
         <w:t xml:space="preserve">Se crea con </w:t>
@@ -735,315 +1162,317 @@
       <w:r>
         <w:t>package.json</w:t>
       </w:r>
+      <w:bookmarkStart w:id="0" w:name="_GoBack"/>
+      <w:bookmarkEnd w:id="0"/>
       <w:proofErr w:type="spellEnd"/>
     </w:p>
     <w:p>
       <w:pPr>
         <w:ind w:left="48"/>
       </w:pPr>
-      <w:proofErr w:type="spellStart"/>
-      <w:r>
+      <w:r>
+        <w:t xml:space="preserve">El archivo </w:t>
+      </w:r>
+      <w:proofErr w:type="spellStart"/>
+      <w:r>
+        <w:t>package-lock.json</w:t>
+      </w:r>
+      <w:proofErr w:type="spellEnd"/>
+      <w:r>
+        <w:t xml:space="preserve"> se borra</w:t>
+      </w:r>
+    </w:p>
+    <w:p>
+      <w:pPr>
+        <w:ind w:left="48"/>
+        <w:rPr>
+          <w:b/>
+        </w:rPr>
+      </w:pPr>
+      <w:r>
+        <w:rPr>
+          <w:b/>
+        </w:rPr>
+        <w:t xml:space="preserve">Instalación de </w:t>
+      </w:r>
+      <w:proofErr w:type="gramStart"/>
+      <w:r>
+        <w:rPr>
+          <w:b/>
+        </w:rPr>
+        <w:t>dependencias :</w:t>
+      </w:r>
+      <w:proofErr w:type="gramEnd"/>
+    </w:p>
+    <w:p>
+      <w:pPr>
+        <w:ind w:left="48"/>
+      </w:pPr>
+      <w:r>
+        <w:t xml:space="preserve"> Poner el comando “</w:t>
+      </w:r>
+      <w:proofErr w:type="spellStart"/>
+      <w:r>
+        <w:rPr>
+          <w:i/>
+        </w:rPr>
         <w:t>Npm</w:t>
       </w:r>
       <w:proofErr w:type="spellEnd"/>
       <w:r>
+        <w:rPr>
+          <w:i/>
+        </w:rPr>
         <w:t xml:space="preserve"> </w:t>
       </w:r>
+      <w:proofErr w:type="spellStart"/>
+      <w:r>
+        <w:rPr>
+          <w:i/>
+        </w:rPr>
+        <w:t>install</w:t>
+      </w:r>
+      <w:proofErr w:type="spellEnd"/>
+      <w:r>
+        <w:t xml:space="preserve">” continuado de estas dos librerías </w:t>
+      </w:r>
+      <w:proofErr w:type="spellStart"/>
+      <w:r>
+        <w:t>js</w:t>
+      </w:r>
+      <w:proofErr w:type="spellEnd"/>
     </w:p>
     <w:p>
       <w:pPr>
         <w:ind w:left="48"/>
       </w:pPr>
       <w:r>
-        <w:t xml:space="preserve">El archivo </w:t>
-      </w:r>
-      <w:proofErr w:type="spellStart"/>
-      <w:r>
-        <w:t>package-lock.json</w:t>
-      </w:r>
-      <w:proofErr w:type="spellEnd"/>
-      <w:r>
-        <w:t xml:space="preserve"> se borra</w:t>
+        <w:t>Mocha</w:t>
       </w:r>
     </w:p>
     <w:p>
       <w:pPr>
         <w:ind w:left="48"/>
         <w:rPr>
-          <w:b/>
-        </w:rPr>
-      </w:pPr>
-      <w:r>
-        <w:rPr>
-          <w:b/>
-        </w:rPr>
-        <w:t xml:space="preserve">Instalación de </w:t>
+          <w:lang w:val="en-US"/>
+        </w:rPr>
+      </w:pPr>
+      <w:r>
+        <w:rPr>
+          <w:lang w:val="en-US"/>
+        </w:rPr>
+        <w:t>Expect.js</w:t>
+      </w:r>
+    </w:p>
+    <w:p>
+      <w:pPr>
+        <w:ind w:left="48"/>
+      </w:pPr>
+      <w:proofErr w:type="spellStart"/>
+      <w:r>
+        <w:rPr>
+          <w:b/>
+        </w:rPr>
+        <w:t>Npm</w:t>
+      </w:r>
+      <w:proofErr w:type="spellEnd"/>
+      <w:r>
+        <w:rPr>
+          <w:b/>
+        </w:rPr>
+        <w:t xml:space="preserve"> </w:t>
+      </w:r>
+      <w:proofErr w:type="spellStart"/>
+      <w:r>
+        <w:rPr>
+          <w:b/>
+        </w:rPr>
+        <w:t>install</w:t>
+      </w:r>
+      <w:proofErr w:type="spellEnd"/>
+      <w:r>
+        <w:rPr>
+          <w:b/>
+        </w:rPr>
+        <w:t xml:space="preserve"> [</w:t>
+      </w:r>
+      <w:proofErr w:type="spellStart"/>
+      <w:r>
+        <w:rPr>
+          <w:b/>
+        </w:rPr>
+        <w:t>librerias</w:t>
+      </w:r>
+      <w:proofErr w:type="spellEnd"/>
+      <w:r>
+        <w:rPr>
+          <w:b/>
+        </w:rPr>
+        <w:t>] –</w:t>
+      </w:r>
+      <w:proofErr w:type="spellStart"/>
+      <w:r>
+        <w:rPr>
+          <w:b/>
+        </w:rPr>
+        <w:t>save</w:t>
+      </w:r>
+      <w:proofErr w:type="spellEnd"/>
+      <w:r>
+        <w:rPr>
+          <w:b/>
+        </w:rPr>
+        <w:t xml:space="preserve"> o </w:t>
+      </w:r>
+      <w:proofErr w:type="spellStart"/>
+      <w:r>
+        <w:rPr>
+          <w:b/>
+        </w:rPr>
+        <w:t>npm</w:t>
+      </w:r>
+      <w:proofErr w:type="spellEnd"/>
+      <w:r>
+        <w:rPr>
+          <w:b/>
+        </w:rPr>
+        <w:t xml:space="preserve"> </w:t>
+      </w:r>
+      <w:proofErr w:type="spellStart"/>
+      <w:r>
+        <w:rPr>
+          <w:b/>
+        </w:rPr>
+        <w:t>install</w:t>
+      </w:r>
+      <w:proofErr w:type="spellEnd"/>
+      <w:r>
+        <w:rPr>
+          <w:b/>
+        </w:rPr>
+        <w:t xml:space="preserve"> [</w:t>
+      </w:r>
+      <w:proofErr w:type="spellStart"/>
+      <w:r>
+        <w:rPr>
+          <w:b/>
+        </w:rPr>
+        <w:t>librerias</w:t>
+      </w:r>
+      <w:proofErr w:type="spellEnd"/>
+      <w:r>
+        <w:rPr>
+          <w:b/>
+        </w:rPr>
+        <w:t>] –</w:t>
+      </w:r>
+      <w:proofErr w:type="spellStart"/>
+      <w:r>
+        <w:rPr>
+          <w:b/>
+        </w:rPr>
+        <w:t>save-</w:t>
       </w:r>
       <w:proofErr w:type="gramStart"/>
       <w:r>
         <w:rPr>
           <w:b/>
         </w:rPr>
-        <w:t>dependencias :</w:t>
+        <w:t>dev</w:t>
+      </w:r>
+      <w:proofErr w:type="spellEnd"/>
+      <w:r>
+        <w:rPr>
+          <w:b/>
+        </w:rPr>
+        <w:t xml:space="preserve"> :</w:t>
       </w:r>
       <w:proofErr w:type="gramEnd"/>
+      <w:r>
+        <w:t xml:space="preserve"> te guardan las dependencias en </w:t>
+      </w:r>
+      <w:proofErr w:type="spellStart"/>
+      <w:r>
+        <w:t>package.json</w:t>
+      </w:r>
+      <w:proofErr w:type="spellEnd"/>
     </w:p>
     <w:p>
       <w:pPr>
         <w:ind w:left="48"/>
       </w:pPr>
-      <w:r>
-        <w:t xml:space="preserve"> Poner el comando “</w:t>
-      </w:r>
-      <w:proofErr w:type="spellStart"/>
-      <w:r>
-        <w:rPr>
-          <w:i/>
-        </w:rPr>
-        <w:t>Npm</w:t>
-      </w:r>
-      <w:proofErr w:type="spellEnd"/>
-      <w:r>
-        <w:rPr>
-          <w:i/>
-        </w:rPr>
+      <w:proofErr w:type="spellStart"/>
+      <w:r>
+        <w:t>Node_modules</w:t>
+      </w:r>
+      <w:proofErr w:type="spellEnd"/>
+      <w:r>
+        <w:t xml:space="preserve"> estarán todas las librerías de las </w:t>
+      </w:r>
+      <w:proofErr w:type="spellStart"/>
+      <w:r>
+        <w:t>depndencias</w:t>
+      </w:r>
+      <w:proofErr w:type="spellEnd"/>
+      <w:r>
+        <w:t xml:space="preserve">, esta carpeta </w:t>
+      </w:r>
+      <w:r>
+        <w:rPr>
+          <w:strike/>
+        </w:rPr>
+        <w:t>es bueno ignorarla</w:t>
+      </w:r>
+      <w:r>
         <w:t xml:space="preserve"> </w:t>
       </w:r>
-      <w:proofErr w:type="spellStart"/>
-      <w:r>
-        <w:rPr>
-          <w:i/>
-        </w:rPr>
-        <w:t>install</w:t>
-      </w:r>
-      <w:proofErr w:type="spellEnd"/>
-      <w:r>
-        <w:t xml:space="preserve">” continuado de estas dos librerías </w:t>
-      </w:r>
-      <w:proofErr w:type="spellStart"/>
-      <w:r>
-        <w:t>js</w:t>
-      </w:r>
-      <w:proofErr w:type="spellEnd"/>
+      <w:r>
+        <w:t>[GIT IGNORE EN LA CARPETA DEL PROYECTO PARA INDICARSELO A GIT]</w:t>
+      </w:r>
     </w:p>
     <w:p>
       <w:pPr>
         <w:ind w:left="48"/>
-      </w:pPr>
-      <w:r>
-        <w:t>Mocha</w:t>
+        <w:rPr>
+          <w:lang w:val="en-US"/>
+        </w:rPr>
+      </w:pPr>
+      <w:proofErr w:type="spellStart"/>
+      <w:r>
+        <w:rPr>
+          <w:lang w:val="en-US"/>
+        </w:rPr>
+        <w:t>Git</w:t>
+      </w:r>
+      <w:proofErr w:type="spellEnd"/>
+      <w:r>
+        <w:rPr>
+          <w:lang w:val="en-US"/>
+        </w:rPr>
+        <w:t xml:space="preserve"> add –all</w:t>
       </w:r>
     </w:p>
     <w:p>
       <w:pPr>
         <w:ind w:left="48"/>
         <w:rPr>
-          <w:lang w:val="en-US"/>
-        </w:rPr>
-      </w:pPr>
-      <w:r>
-        <w:rPr>
-          <w:lang w:val="en-US"/>
-        </w:rPr>
-        <w:t>Expect.js</w:t>
-      </w:r>
-    </w:p>
-    <w:p>
-      <w:pPr>
-        <w:ind w:left="48"/>
-      </w:pPr>
-      <w:proofErr w:type="spellStart"/>
-      <w:r>
-        <w:rPr>
-          <w:b/>
-        </w:rPr>
-        <w:t>Npm</w:t>
-      </w:r>
-      <w:proofErr w:type="spellEnd"/>
-      <w:r>
-        <w:rPr>
-          <w:b/>
-        </w:rPr>
-        <w:t xml:space="preserve"> </w:t>
-      </w:r>
-      <w:proofErr w:type="spellStart"/>
-      <w:r>
-        <w:rPr>
-          <w:b/>
-        </w:rPr>
-        <w:t>install</w:t>
-      </w:r>
-      <w:proofErr w:type="spellEnd"/>
-      <w:r>
-        <w:rPr>
-          <w:b/>
-        </w:rPr>
-        <w:t xml:space="preserve"> [</w:t>
-      </w:r>
-      <w:proofErr w:type="spellStart"/>
-      <w:r>
-        <w:rPr>
-          <w:b/>
-        </w:rPr>
-        <w:t>librerias</w:t>
-      </w:r>
-      <w:proofErr w:type="spellEnd"/>
-      <w:r>
-        <w:rPr>
-          <w:b/>
-        </w:rPr>
-        <w:t>] –</w:t>
-      </w:r>
-      <w:proofErr w:type="spellStart"/>
-      <w:r>
-        <w:rPr>
-          <w:b/>
-        </w:rPr>
-        <w:t>save</w:t>
-      </w:r>
-      <w:proofErr w:type="spellEnd"/>
-      <w:r>
-        <w:rPr>
-          <w:b/>
-        </w:rPr>
-        <w:t xml:space="preserve"> o </w:t>
-      </w:r>
-      <w:proofErr w:type="spellStart"/>
-      <w:r>
-        <w:rPr>
-          <w:b/>
-        </w:rPr>
-        <w:t>npm</w:t>
-      </w:r>
-      <w:proofErr w:type="spellEnd"/>
-      <w:r>
-        <w:rPr>
-          <w:b/>
-        </w:rPr>
-        <w:t xml:space="preserve"> </w:t>
-      </w:r>
-      <w:proofErr w:type="spellStart"/>
-      <w:r>
-        <w:rPr>
-          <w:b/>
-        </w:rPr>
-        <w:t>install</w:t>
-      </w:r>
-      <w:proofErr w:type="spellEnd"/>
-      <w:r>
-        <w:rPr>
-          <w:b/>
-        </w:rPr>
-        <w:t xml:space="preserve"> [</w:t>
-      </w:r>
-      <w:proofErr w:type="spellStart"/>
-      <w:r>
-        <w:rPr>
-          <w:b/>
-        </w:rPr>
-        <w:t>librerias</w:t>
-      </w:r>
-      <w:proofErr w:type="spellEnd"/>
-      <w:r>
-        <w:rPr>
-          <w:b/>
-        </w:rPr>
-        <w:t>] –</w:t>
-      </w:r>
-      <w:proofErr w:type="spellStart"/>
-      <w:r>
-        <w:rPr>
-          <w:b/>
-        </w:rPr>
-        <w:t>save-</w:t>
-      </w:r>
-      <w:proofErr w:type="gramStart"/>
-      <w:r>
-        <w:rPr>
-          <w:b/>
-        </w:rPr>
-        <w:t>dev</w:t>
-      </w:r>
-      <w:proofErr w:type="spellEnd"/>
-      <w:r>
-        <w:rPr>
-          <w:b/>
-        </w:rPr>
-        <w:t xml:space="preserve"> :</w:t>
-      </w:r>
-      <w:proofErr w:type="gramEnd"/>
-      <w:r>
-        <w:t xml:space="preserve"> te guardan las dependencias en </w:t>
-      </w:r>
-      <w:proofErr w:type="spellStart"/>
-      <w:r>
-        <w:t>package.json</w:t>
-      </w:r>
-      <w:proofErr w:type="spellEnd"/>
-    </w:p>
-    <w:p>
-      <w:pPr>
-        <w:ind w:left="48"/>
-      </w:pPr>
-      <w:proofErr w:type="spellStart"/>
-      <w:r>
-        <w:t>Node_modules</w:t>
-      </w:r>
-      <w:proofErr w:type="spellEnd"/>
-      <w:r>
-        <w:t xml:space="preserve"> estarán todas las librerías de las </w:t>
-      </w:r>
-      <w:proofErr w:type="spellStart"/>
-      <w:r>
-        <w:t>depndencias</w:t>
-      </w:r>
-      <w:proofErr w:type="spellEnd"/>
-      <w:r>
-        <w:t xml:space="preserve">, esta carpeta es bueno ignorarla </w:t>
-      </w:r>
-      <w:r>
-        <w:t>[GIT IGNORE EN LA CARPETA DEL PROYECTO PARA INDICARSELO A GIT]</w:t>
-      </w:r>
-    </w:p>
-    <w:p>
-      <w:pPr>
-        <w:ind w:left="48"/>
-        <w:rPr>
-          <w:lang w:val="en-US"/>
-        </w:rPr>
-      </w:pPr>
-      <w:proofErr w:type="spellStart"/>
-      <w:r>
-        <w:rPr>
-          <w:lang w:val="en-US"/>
-        </w:rPr>
+          <w:color w:val="5B9BD5" w:themeColor="accent1"/>
+          <w:lang w:val="en-US"/>
+        </w:rPr>
+      </w:pPr>
+      <w:proofErr w:type="spellStart"/>
+      <w:r>
+        <w:rPr>
+          <w:color w:val="5B9BD5" w:themeColor="accent1"/>
+          <w:lang w:val="en-US"/>
+        </w:rPr>
+        <w:lastRenderedPageBreak/>
         <w:t>Git</w:t>
       </w:r>
       <w:proofErr w:type="spellEnd"/>
       <w:r>
         <w:rPr>
-          <w:lang w:val="en-US"/>
-        </w:rPr>
-        <w:t xml:space="preserve"> add –all</w:t>
-      </w:r>
-    </w:p>
-    <w:p>
-      <w:pPr>
-        <w:ind w:left="48"/>
-        <w:rPr>
-          <w:lang w:val="en-US"/>
-        </w:rPr>
-      </w:pPr>
-      <w:proofErr w:type="spellStart"/>
-      <w:r>
-        <w:rPr>
-          <w:lang w:val="en-US"/>
-        </w:rPr>
-        <w:t>Git</w:t>
-      </w:r>
-      <w:proofErr w:type="spellEnd"/>
-      <w:r>
-        <w:rPr>
+          <w:color w:val="5B9BD5" w:themeColor="accent1"/>
           <w:lang w:val="en-US"/>
         </w:rPr>
         <w:t xml:space="preserve"> remove HEAD</w:t>
@@ -1455,6 +1884,60 @@
       </w:r>
       <w:proofErr w:type="spellEnd"/>
     </w:p>
+    <w:p>
+      <w:pPr>
+        <w:ind w:left="48"/>
+        <w:rPr>
+          <w:lang w:val="en-US"/>
+        </w:rPr>
+      </w:pPr>
+    </w:p>
+    <w:p>
+      <w:pPr>
+        <w:pStyle w:val="Ttulo2"/>
+      </w:pPr>
+      <w:proofErr w:type="gramStart"/>
+      <w:r>
+        <w:t>lenguajes</w:t>
+      </w:r>
+      <w:proofErr w:type="gramEnd"/>
+      <w:r>
+        <w:t xml:space="preserve"> </w:t>
+      </w:r>
+      <w:proofErr w:type="spellStart"/>
+      <w:r>
+        <w:t>tipados</w:t>
+      </w:r>
+      <w:proofErr w:type="spellEnd"/>
+      <w:r>
+        <w:t xml:space="preserve"> y no </w:t>
+      </w:r>
+      <w:proofErr w:type="spellStart"/>
+      <w:r>
+        <w:t>tipados</w:t>
+      </w:r>
+      <w:proofErr w:type="spellEnd"/>
+    </w:p>
+    <w:p>
+      <w:proofErr w:type="spellStart"/>
+      <w:proofErr w:type="gramStart"/>
+      <w:r>
+        <w:t>javascript</w:t>
+      </w:r>
+      <w:proofErr w:type="spellEnd"/>
+      <w:proofErr w:type="gramEnd"/>
+      <w:r>
+        <w:t xml:space="preserve"> lenguaje no </w:t>
+      </w:r>
+      <w:proofErr w:type="spellStart"/>
+      <w:r>
+        <w:t>tipado</w:t>
+      </w:r>
+      <w:proofErr w:type="spellEnd"/>
+    </w:p>
+    <w:p/>
+    <w:p/>
+    <w:p/>
     <w:p>
       <w:pPr>
         <w:pStyle w:val="z-Principiodelformulario"/>
@@ -1651,49 +2134,153 @@
       </w:pPr>
       <w:proofErr w:type="gramStart"/>
       <w:r>
+        <w:t>Nota :</w:t>
+      </w:r>
+      <w:proofErr w:type="gramEnd"/>
+      <w:r>
+        <w:t xml:space="preserve"> </w:t>
+      </w:r>
+      <w:proofErr w:type="spellStart"/>
+      <w:r>
+        <w:t>node</w:t>
+      </w:r>
+      <w:proofErr w:type="spellEnd"/>
+      <w:r>
+        <w:t xml:space="preserve"> en cualquier </w:t>
+      </w:r>
+      <w:proofErr w:type="spellStart"/>
+      <w:r>
+        <w:t>simbolo</w:t>
+      </w:r>
+      <w:proofErr w:type="spellEnd"/>
+      <w:r>
+        <w:t xml:space="preserve"> del sistema te abre un </w:t>
+      </w:r>
+      <w:proofErr w:type="spellStart"/>
+      <w:r>
+        <w:t>interprete</w:t>
+      </w:r>
+      <w:proofErr w:type="spellEnd"/>
+      <w:r>
+        <w:t xml:space="preserve"> de </w:t>
+      </w:r>
+      <w:proofErr w:type="spellStart"/>
+      <w:r>
+        <w:t>node</w:t>
+      </w:r>
+      <w:proofErr w:type="spellEnd"/>
+    </w:p>
+    <w:p>
+      <w:pPr>
+        <w:ind w:left="360"/>
+      </w:pPr>
+      <w:r>
+        <w:t>“</w:t>
+      </w:r>
+      <w:proofErr w:type="spellStart"/>
+      <w:r>
+        <w:t>var</w:t>
+      </w:r>
+      <w:proofErr w:type="spellEnd"/>
+      <w:r>
+        <w:t xml:space="preserve">” declarar la variable. Por defecto sino se define por defecto </w:t>
+      </w:r>
+      <w:proofErr w:type="spellStart"/>
+      <w:r>
+        <w:t>javascrip</w:t>
+      </w:r>
+      <w:proofErr w:type="spellEnd"/>
+      <w:r>
+        <w:t xml:space="preserve"> te lo inicializa a </w:t>
+      </w:r>
+      <w:proofErr w:type="spellStart"/>
+      <w:r>
+        <w:t>undefined</w:t>
+      </w:r>
+      <w:proofErr w:type="spellEnd"/>
+    </w:p>
+    <w:p>
+      <w:pPr>
+        <w:ind w:left="360"/>
+      </w:pPr>
+      <w:r>
+        <w:t>Definimos la variable</w:t>
+      </w:r>
+    </w:p>
+    <w:p>
+      <w:pPr>
+        <w:ind w:left="360"/>
+      </w:pPr>
+      <w:r>
+        <w:t>Variable = 3 // aquí tendremos un tipo de numero</w:t>
+      </w:r>
+    </w:p>
+    <w:p>
+      <w:pPr>
+        <w:ind w:left="360"/>
+      </w:pPr>
+      <w:r>
+        <w:t>JAVASCRIPT ES UN LENGUAJE NO TIPADO DINÁMICO</w:t>
+      </w:r>
+    </w:p>
+    <w:p>
+      <w:pPr>
+        <w:ind w:left="360"/>
+      </w:pPr>
+      <w:r>
+        <w:t xml:space="preserve">LENGUAJE VAREPEL </w:t>
+      </w:r>
+    </w:p>
+    <w:p>
+      <w:pPr>
+        <w:ind w:left="360"/>
+      </w:pPr>
+      <w:r>
         <w:lastRenderedPageBreak/>
-        <w:t>Nota :</w:t>
+        <w:t>Operadores Lógicos  son EXPRESIONES (porque te devuelven un resultado) Todas los valores de tipos son expresiones porque tiene valor</w:t>
+      </w:r>
+      <w:proofErr w:type="gramStart"/>
+      <w:r>
+        <w:t>.</w:t>
+      </w:r>
+      <w:r>
+        <w:t>(</w:t>
       </w:r>
       <w:proofErr w:type="gramEnd"/>
       <w:r>
-        <w:t xml:space="preserve"> </w:t>
-      </w:r>
-      <w:proofErr w:type="spellStart"/>
-      <w:r>
-        <w:t>node</w:t>
-      </w:r>
-      <w:proofErr w:type="spellEnd"/>
-      <w:r>
-        <w:t xml:space="preserve"> en cualquier </w:t>
-      </w:r>
-      <w:proofErr w:type="spellStart"/>
-      <w:r>
-        <w:t>simbolo</w:t>
-      </w:r>
-      <w:proofErr w:type="spellEnd"/>
-      <w:r>
-        <w:t xml:space="preserve"> del sistema te abre un </w:t>
-      </w:r>
-      <w:proofErr w:type="spellStart"/>
-      <w:r>
-        <w:t>interprete</w:t>
-      </w:r>
-      <w:proofErr w:type="spellEnd"/>
-      <w:r>
-        <w:t xml:space="preserve"> de </w:t>
-      </w:r>
-      <w:proofErr w:type="spellStart"/>
-      <w:r>
-        <w:t>node</w:t>
-      </w:r>
-      <w:proofErr w:type="spellEnd"/>
+        <w:t>EXPRESIONES CIUDADANOS DE 1º ORDEN)</w:t>
+      </w:r>
     </w:p>
     <w:p>
       <w:pPr>
         <w:ind w:left="360"/>
       </w:pPr>
       <w:r>
-        <w:t>“</w:t>
+        <w:t>SENTENCIA no devuelve valor</w:t>
+      </w:r>
+    </w:p>
+    <w:p>
+      <w:pPr>
+        <w:ind w:left="360"/>
+      </w:pPr>
+      <w:r>
+        <w:t xml:space="preserve">EJEMPLO </w:t>
+      </w:r>
+    </w:p>
+    <w:p>
+      <w:pPr>
+        <w:ind w:left="360"/>
+      </w:pPr>
+      <w:r>
+        <w:t>EXPRESION -&gt; x=2</w:t>
+      </w:r>
+    </w:p>
+    <w:p>
+      <w:pPr>
+        <w:ind w:left="360"/>
+      </w:pPr>
+      <w:r>
+        <w:t xml:space="preserve">SENTENCIA -&gt; </w:t>
       </w:r>
       <w:proofErr w:type="spellStart"/>
       <w:r>
@@ -1701,60 +2288,53 @@
       </w:r>
       <w:proofErr w:type="spellEnd"/>
       <w:r>
-        <w:t xml:space="preserve">” declarar la variable. Por defecto sino se define por defecto </w:t>
-      </w:r>
-      <w:proofErr w:type="spellStart"/>
-      <w:r>
-        <w:t>javascrip</w:t>
-      </w:r>
-      <w:proofErr w:type="spellEnd"/>
-      <w:r>
-        <w:t xml:space="preserve"> te lo inicializa a </w:t>
-      </w:r>
-      <w:proofErr w:type="spellStart"/>
-      <w:r>
-        <w:t>undefined</w:t>
-      </w:r>
-      <w:proofErr w:type="spellEnd"/>
+        <w:t xml:space="preserve"> x</w:t>
+      </w:r>
     </w:p>
     <w:p>
       <w:pPr>
         <w:ind w:left="360"/>
       </w:pPr>
       <w:r>
-        <w:t>Definimos la variable</w:t>
+        <w:t>Var x = 2 (sentencia y expresión)</w:t>
       </w:r>
     </w:p>
     <w:p>
       <w:pPr>
         <w:ind w:left="360"/>
       </w:pPr>
-      <w:r>
-        <w:t>Variable = 3 // aquí tendremos un tipo de numero</w:t>
-      </w:r>
     </w:p>
     <w:p>
       <w:pPr>
         <w:ind w:left="360"/>
       </w:pPr>
-      <w:r>
-        <w:t>JAVASCRIPT ES UN LENGUAJE NO TIPADO DINÁMICO</w:t>
-      </w:r>
     </w:p>
     <w:p>
       <w:pPr>
         <w:ind w:left="360"/>
-      </w:pPr>
-      <w:r>
-        <w:t xml:space="preserve">LENGUAJE VAREPEL </w:t>
+        <w:rPr>
+          <w:lang w:val="en-US"/>
+        </w:rPr>
+      </w:pPr>
+      <w:r>
+        <w:rPr>
+          <w:lang w:val="en-US"/>
+        </w:rPr>
+        <w:t>If (EXPRESION BOOLEANA)</w:t>
       </w:r>
     </w:p>
     <w:p>
       <w:pPr>
         <w:ind w:left="360"/>
-      </w:pPr>
-      <w:r>
-        <w:t>Operadores Lógicos  son EXPRESIONES (porque te devuelven un resultado) Todas los valores de tipos son expresiones porque tiene valor.</w:t>
+        <w:rPr>
+          <w:lang w:val="en-US"/>
+        </w:rPr>
+      </w:pPr>
+      <w:r>
+        <w:rPr>
+          <w:lang w:val="en-US"/>
+        </w:rPr>
+        <w:t>{</w:t>
       </w:r>
     </w:p>
     <w:p>
@@ -1764,12 +2344,6 @@
           <w:lang w:val="en-US"/>
         </w:rPr>
       </w:pPr>
-      <w:r>
-        <w:rPr>
-          <w:lang w:val="en-US"/>
-        </w:rPr>
-        <w:t>If (EXPRESION BOOLEANA)</w:t>
-      </w:r>
     </w:p>
     <w:p>
       <w:pPr>
@@ -1782,6 +2356,34 @@
         <w:rPr>
           <w:lang w:val="en-US"/>
         </w:rPr>
+        <w:t>}</w:t>
+      </w:r>
+    </w:p>
+    <w:p>
+      <w:pPr>
+        <w:ind w:left="360"/>
+        <w:rPr>
+          <w:lang w:val="en-US"/>
+        </w:rPr>
+      </w:pPr>
+      <w:r>
+        <w:rPr>
+          <w:lang w:val="en-US"/>
+        </w:rPr>
+        <w:t>Else</w:t>
+      </w:r>
+    </w:p>
+    <w:p>
+      <w:pPr>
+        <w:ind w:left="360"/>
+        <w:rPr>
+          <w:lang w:val="en-US"/>
+        </w:rPr>
+      </w:pPr>
+      <w:r>
+        <w:rPr>
+          <w:lang w:val="en-US"/>
+        </w:rPr>
         <w:t>{</w:t>
       </w:r>
     </w:p>
@@ -1792,6 +2394,12 @@
           <w:lang w:val="en-US"/>
         </w:rPr>
       </w:pPr>
+      <w:r>
+        <w:rPr>
+          <w:lang w:val="en-US"/>
+        </w:rPr>
+        <w:t>}</w:t>
+      </w:r>
     </w:p>
     <w:p>
       <w:pPr>
@@ -1800,12 +2408,6 @@
           <w:lang w:val="en-US"/>
         </w:rPr>
       </w:pPr>
-      <w:r>
-        <w:rPr>
-          <w:lang w:val="en-US"/>
-        </w:rPr>
-        <w:t>}</w:t>
-      </w:r>
     </w:p>
     <w:p>
       <w:pPr>
@@ -1814,40 +2416,6 @@
           <w:lang w:val="en-US"/>
         </w:rPr>
       </w:pPr>
-      <w:r>
-        <w:rPr>
-          <w:lang w:val="en-US"/>
-        </w:rPr>
-        <w:t>Else</w:t>
-      </w:r>
-    </w:p>
-    <w:p>
-      <w:pPr>
-        <w:ind w:left="360"/>
-        <w:rPr>
-          <w:lang w:val="en-US"/>
-        </w:rPr>
-      </w:pPr>
-      <w:r>
-        <w:rPr>
-          <w:lang w:val="en-US"/>
-        </w:rPr>
-        <w:t>{</w:t>
-      </w:r>
-    </w:p>
-    <w:p>
-      <w:pPr>
-        <w:ind w:left="360"/>
-        <w:rPr>
-          <w:lang w:val="en-US"/>
-        </w:rPr>
-      </w:pPr>
-      <w:r>
-        <w:rPr>
-          <w:lang w:val="en-US"/>
-        </w:rPr>
-        <w:t>}</w:t>
-      </w:r>
     </w:p>
     <w:p>
       <w:pPr>
@@ -1986,6 +2554,7 @@
           <w:noProof/>
           <w:lang w:eastAsia="es-ES"/>
         </w:rPr>
+        <w:lastRenderedPageBreak/>
         <w:drawing>
           <wp:inline distT="0" distB="0" distL="0" distR="0" wp14:anchorId="64926ACF" wp14:editId="70887A73">
             <wp:extent cx="2771775" cy="2543175"/>
@@ -2025,6 +2594,504 @@
     </w:p>
     <w:p>
       <w:pPr>
+        <w:ind w:left="360"/>
+      </w:pPr>
+    </w:p>
+    <w:p>
+      <w:pPr>
+        <w:ind w:left="360"/>
+        <w:rPr>
+          <w:b/>
+          <w:lang w:val="en-US"/>
+        </w:rPr>
+      </w:pPr>
+      <w:proofErr w:type="spellStart"/>
+      <w:r>
+        <w:rPr>
+          <w:b/>
+          <w:lang w:val="en-US"/>
+        </w:rPr>
+        <w:t>Codigos</w:t>
+      </w:r>
+      <w:proofErr w:type="spellEnd"/>
+      <w:r>
+        <w:rPr>
+          <w:b/>
+          <w:lang w:val="en-US"/>
+        </w:rPr>
+        <w:t xml:space="preserve"> de </w:t>
+      </w:r>
+      <w:proofErr w:type="spellStart"/>
+      <w:r>
+        <w:rPr>
+          <w:b/>
+          <w:lang w:val="en-US"/>
+        </w:rPr>
+        <w:t>powershell</w:t>
+      </w:r>
+      <w:proofErr w:type="spellEnd"/>
+    </w:p>
+    <w:p>
+      <w:pPr>
+        <w:rPr>
+          <w:b/>
+          <w:lang w:val="en-US"/>
+        </w:rPr>
+      </w:pPr>
+      <w:r>
+        <w:rPr>
+          <w:b/>
+          <w:lang w:val="en-US"/>
+        </w:rPr>
+        <w:br w:type="page"/>
+      </w:r>
+    </w:p>
+    <w:p>
+      <w:pPr>
+        <w:ind w:left="360"/>
+        <w:rPr>
+          <w:b/>
+          <w:lang w:val="en-US"/>
+        </w:rPr>
+      </w:pPr>
+    </w:p>
+    <w:p>
+      <w:pPr>
+        <w:ind w:left="360"/>
+        <w:rPr>
+          <w:b/>
+          <w:lang w:val="en-US"/>
+        </w:rPr>
+      </w:pPr>
+      <w:r>
+        <w:rPr>
+          <w:b/>
+          <w:lang w:val="en-US"/>
+        </w:rPr>
+        <w:t xml:space="preserve">UNIT TEST </w:t>
+      </w:r>
+    </w:p>
+    <w:p>
+      <w:pPr>
+        <w:ind w:left="360"/>
+        <w:rPr>
+          <w:lang w:val="en-US"/>
+        </w:rPr>
+      </w:pPr>
+      <w:r>
+        <w:rPr>
+          <w:lang w:val="en-US"/>
+        </w:rPr>
+        <w:t>Mocha</w:t>
+      </w:r>
+    </w:p>
+    <w:p>
+      <w:pPr>
+        <w:ind w:left="360"/>
+      </w:pPr>
+      <w:r>
+        <w:t>Expect.js</w:t>
+      </w:r>
+    </w:p>
+    <w:p>
+      <w:pPr>
+        <w:ind w:left="360"/>
+        <w:rPr>
+          <w:b/>
+        </w:rPr>
+      </w:pPr>
+      <w:r>
+        <w:t xml:space="preserve">Los ficheros tiene que tener al final del nombre </w:t>
+      </w:r>
+      <w:r>
+        <w:rPr>
+          <w:b/>
+        </w:rPr>
+        <w:t>.spec.js</w:t>
+      </w:r>
+      <w:r>
+        <w:t xml:space="preserve"> el </w:t>
+      </w:r>
+      <w:proofErr w:type="spellStart"/>
+      <w:r>
+        <w:rPr>
+          <w:b/>
+        </w:rPr>
+        <w:t>spec</w:t>
+      </w:r>
+      <w:proofErr w:type="spellEnd"/>
+      <w:r>
+        <w:rPr>
+          <w:b/>
+        </w:rPr>
+        <w:t xml:space="preserve"> es de </w:t>
+      </w:r>
+      <w:proofErr w:type="spellStart"/>
+      <w:r>
+        <w:rPr>
+          <w:b/>
+        </w:rPr>
+        <w:t>specification</w:t>
+      </w:r>
+      <w:proofErr w:type="spellEnd"/>
+      <w:r>
+        <w:rPr>
+          <w:b/>
+        </w:rPr>
+        <w:t>.</w:t>
+      </w:r>
+    </w:p>
+    <w:p>
+      <w:pPr>
+        <w:ind w:left="360"/>
+      </w:pPr>
+      <w:r>
+        <w:t>Describe es con mocha</w:t>
+      </w:r>
+    </w:p>
+    <w:p>
+      <w:pPr>
+        <w:ind w:left="360"/>
+      </w:pPr>
+      <w:proofErr w:type="spellStart"/>
+      <w:proofErr w:type="gramStart"/>
+      <w:r>
+        <w:t>Expect</w:t>
+      </w:r>
+      <w:proofErr w:type="spellEnd"/>
+      <w:r>
+        <w:t>(</w:t>
+      </w:r>
+      <w:proofErr w:type="gramEnd"/>
+      <w:r>
+        <w:t xml:space="preserve">“lo que voy a </w:t>
+      </w:r>
+      <w:proofErr w:type="spellStart"/>
+      <w:r>
+        <w:t>testear”,”el</w:t>
+      </w:r>
+      <w:proofErr w:type="spellEnd"/>
+      <w:r>
+        <w:t xml:space="preserve"> resultado que tienes que hacer” )</w:t>
+      </w:r>
+    </w:p>
+    <w:p>
+      <w:pPr>
+        <w:ind w:left="360"/>
+      </w:pPr>
+      <w:r>
+        <w:t>LAS DOS CARPETAS AL MISMO NIVEL</w:t>
+      </w:r>
+    </w:p>
+    <w:p>
+      <w:pPr>
+        <w:ind w:left="360"/>
+      </w:pPr>
+      <w:r>
+        <w:t>SRC -&gt;</w:t>
+      </w:r>
+    </w:p>
+    <w:p>
+      <w:pPr>
+        <w:ind w:left="360"/>
+      </w:pPr>
+      <w:r>
+        <w:t>TEST-&gt;MISMA ESTRUCTURA DE CARPETAS Y FICHEROS QUE SRC</w:t>
+      </w:r>
+    </w:p>
+    <w:p>
+      <w:pPr>
+        <w:ind w:left="360"/>
+      </w:pPr>
+      <w:r>
+        <w:rPr>
+          <w:noProof/>
+          <w:lang w:eastAsia="es-ES"/>
+        </w:rPr>
+        <w:drawing>
+          <wp:inline distT="0" distB="0" distL="0" distR="0" wp14:anchorId="7FC49A4A" wp14:editId="334A4C5D">
+            <wp:extent cx="3000375" cy="4191000"/>
+            <wp:effectExtent l="0" t="0" r="9525" b="0"/>
+            <wp:docPr id="3" name="Imagen 3"/>
+            <wp:cNvGraphicFramePr>
+              <a:graphicFrameLocks xmlns:a="http://schemas.openxmlformats.org/drawingml/2006/main" noChangeAspect="1"/>
+            </wp:cNvGraphicFramePr>
+            <a:graphic xmlns:a="http://schemas.openxmlformats.org/drawingml/2006/main">
+              <a:graphicData uri="http://schemas.openxmlformats.org/drawingml/2006/picture">
+                <pic:pic xmlns:pic="http://schemas.openxmlformats.org/drawingml/2006/picture">
+                  <pic:nvPicPr>
+                    <pic:cNvPr id="1" name=""/>
+                    <pic:cNvPicPr/>
+                  </pic:nvPicPr>
+                  <pic:blipFill>
+                    <a:blip r:embed="rId18"/>
+                    <a:stretch>
+                      <a:fillRect/>
+                    </a:stretch>
+                  </pic:blipFill>
+                  <pic:spPr>
+                    <a:xfrm>
+                      <a:off x="0" y="0"/>
+                      <a:ext cx="3000375" cy="4191000"/>
+                    </a:xfrm>
+                    <a:prstGeom prst="rect">
+                      <a:avLst/>
+                    </a:prstGeom>
+                  </pic:spPr>
+                </pic:pic>
+              </a:graphicData>
+            </a:graphic>
+          </wp:inline>
+        </w:drawing>
+      </w:r>
+    </w:p>
+    <w:p>
+      <w:pPr>
+        <w:ind w:left="360"/>
+      </w:pPr>
+    </w:p>
+    <w:p>
+      <w:pPr>
+        <w:ind w:left="360"/>
+      </w:pPr>
+    </w:p>
+    <w:p>
+      <w:pPr>
+        <w:ind w:left="360"/>
+      </w:pPr>
+      <w:r>
+        <w:rPr>
+          <w:noProof/>
+          <w:lang w:eastAsia="es-ES"/>
+        </w:rPr>
+        <w:lastRenderedPageBreak/>
+        <w:drawing>
+          <wp:inline distT="0" distB="0" distL="0" distR="0" wp14:anchorId="377387E5" wp14:editId="6565E4AA">
+            <wp:extent cx="4067175" cy="2628900"/>
+            <wp:effectExtent l="0" t="0" r="9525" b="0"/>
+            <wp:docPr id="5" name="Imagen 5"/>
+            <wp:cNvGraphicFramePr>
+              <a:graphicFrameLocks xmlns:a="http://schemas.openxmlformats.org/drawingml/2006/main" noChangeAspect="1"/>
+            </wp:cNvGraphicFramePr>
+            <a:graphic xmlns:a="http://schemas.openxmlformats.org/drawingml/2006/main">
+              <a:graphicData uri="http://schemas.openxmlformats.org/drawingml/2006/picture">
+                <pic:pic xmlns:pic="http://schemas.openxmlformats.org/drawingml/2006/picture">
+                  <pic:nvPicPr>
+                    <pic:cNvPr id="1" name=""/>
+                    <pic:cNvPicPr/>
+                  </pic:nvPicPr>
+                  <pic:blipFill>
+                    <a:blip r:embed="rId19"/>
+                    <a:stretch>
+                      <a:fillRect/>
+                    </a:stretch>
+                  </pic:blipFill>
+                  <pic:spPr>
+                    <a:xfrm>
+                      <a:off x="0" y="0"/>
+                      <a:ext cx="4067175" cy="2628900"/>
+                    </a:xfrm>
+                    <a:prstGeom prst="rect">
+                      <a:avLst/>
+                    </a:prstGeom>
+                  </pic:spPr>
+                </pic:pic>
+              </a:graphicData>
+            </a:graphic>
+          </wp:inline>
+        </w:drawing>
+      </w:r>
+    </w:p>
+    <w:p>
+      <w:pPr>
+        <w:ind w:left="360"/>
+      </w:pPr>
+      <w:r>
+        <w:t>*MIRAR EL MODULE.EXPORTS*</w:t>
+      </w:r>
+    </w:p>
+    <w:p>
+      <w:pPr>
+        <w:ind w:left="360"/>
+      </w:pPr>
+      <w:r>
+        <w:rPr>
+          <w:noProof/>
+          <w:lang w:eastAsia="es-ES"/>
+        </w:rPr>
+        <w:drawing>
+          <wp:inline distT="0" distB="0" distL="0" distR="0" wp14:anchorId="49F68ADD" wp14:editId="519D51A7">
+            <wp:extent cx="5400040" cy="1633855"/>
+            <wp:effectExtent l="0" t="0" r="0" b="4445"/>
+            <wp:docPr id="8" name="Imagen 8"/>
+            <wp:cNvGraphicFramePr>
+              <a:graphicFrameLocks xmlns:a="http://schemas.openxmlformats.org/drawingml/2006/main" noChangeAspect="1"/>
+            </wp:cNvGraphicFramePr>
+            <a:graphic xmlns:a="http://schemas.openxmlformats.org/drawingml/2006/main">
+              <a:graphicData uri="http://schemas.openxmlformats.org/drawingml/2006/picture">
+                <pic:pic xmlns:pic="http://schemas.openxmlformats.org/drawingml/2006/picture">
+                  <pic:nvPicPr>
+                    <pic:cNvPr id="1" name=""/>
+                    <pic:cNvPicPr/>
+                  </pic:nvPicPr>
+                  <pic:blipFill>
+                    <a:blip r:embed="rId20"/>
+                    <a:stretch>
+                      <a:fillRect/>
+                    </a:stretch>
+                  </pic:blipFill>
+                  <pic:spPr>
+                    <a:xfrm>
+                      <a:off x="0" y="0"/>
+                      <a:ext cx="5400040" cy="1633855"/>
+                    </a:xfrm>
+                    <a:prstGeom prst="rect">
+                      <a:avLst/>
+                    </a:prstGeom>
+                  </pic:spPr>
+                </pic:pic>
+              </a:graphicData>
+            </a:graphic>
+          </wp:inline>
+        </w:drawing>
+      </w:r>
+    </w:p>
+    <w:p>
+      <w:pPr>
+        <w:ind w:left="360"/>
+      </w:pPr>
+    </w:p>
+    <w:p>
+      <w:pPr>
+        <w:ind w:left="360"/>
+      </w:pPr>
+    </w:p>
+    <w:p>
+      <w:pPr>
+        <w:ind w:left="360"/>
+      </w:pPr>
+      <w:r>
+        <w:rPr>
+          <w:noProof/>
+          <w:lang w:eastAsia="es-ES"/>
+        </w:rPr>
+        <w:drawing>
+          <wp:inline distT="0" distB="0" distL="0" distR="0" wp14:anchorId="7AD54F21" wp14:editId="084397C5">
+            <wp:extent cx="5400040" cy="2820670"/>
+            <wp:effectExtent l="0" t="0" r="0" b="0"/>
+            <wp:docPr id="7" name="Imagen 7"/>
+            <wp:cNvGraphicFramePr>
+              <a:graphicFrameLocks xmlns:a="http://schemas.openxmlformats.org/drawingml/2006/main" noChangeAspect="1"/>
+            </wp:cNvGraphicFramePr>
+            <a:graphic xmlns:a="http://schemas.openxmlformats.org/drawingml/2006/main">
+              <a:graphicData uri="http://schemas.openxmlformats.org/drawingml/2006/picture">
+                <pic:pic xmlns:pic="http://schemas.openxmlformats.org/drawingml/2006/picture">
+                  <pic:nvPicPr>
+                    <pic:cNvPr id="1" name=""/>
+                    <pic:cNvPicPr/>
+                  </pic:nvPicPr>
+                  <pic:blipFill>
+                    <a:blip r:embed="rId21"/>
+                    <a:stretch>
+                      <a:fillRect/>
+                    </a:stretch>
+                  </pic:blipFill>
+                  <pic:spPr>
+                    <a:xfrm>
+                      <a:off x="0" y="0"/>
+                      <a:ext cx="5400040" cy="2820670"/>
+                    </a:xfrm>
+                    <a:prstGeom prst="rect">
+                      <a:avLst/>
+                    </a:prstGeom>
+                  </pic:spPr>
+                </pic:pic>
+              </a:graphicData>
+            </a:graphic>
+          </wp:inline>
+        </w:drawing>
+      </w:r>
+    </w:p>
+    <w:p>
+      <w:pPr>
+        <w:ind w:left="360"/>
+        <w:rPr>
+          <w:b/>
+        </w:rPr>
+      </w:pPr>
+      <w:r>
+        <w:t xml:space="preserve">Indicamos que tenemos test para ejecutar. Para ejecutarlos se usa el comando </w:t>
+      </w:r>
+      <w:proofErr w:type="spellStart"/>
+      <w:r>
+        <w:t>npm</w:t>
+      </w:r>
+      <w:proofErr w:type="spellEnd"/>
+      <w:r>
+        <w:t xml:space="preserve"> run &lt;scripts&gt; </w:t>
+      </w:r>
+      <w:r>
+        <w:rPr>
+          <w:b/>
+        </w:rPr>
+        <w:t>(se pone entre &lt;&gt; cuando es una variable….realmente iría sin &lt;&gt;)</w:t>
+      </w:r>
+    </w:p>
+    <w:p>
+      <w:pPr>
+        <w:ind w:left="360"/>
+        <w:rPr>
+          <w:b/>
+          <w:u w:val="single"/>
+        </w:rPr>
+      </w:pPr>
+      <w:r>
+        <w:rPr>
+          <w:b/>
+        </w:rPr>
+        <w:lastRenderedPageBreak/>
+        <w:t>HOISTING</w:t>
+      </w:r>
+      <w:r>
+        <w:rPr>
+          <w:b/>
+          <w:u w:val="single"/>
+        </w:rPr>
+        <w:t xml:space="preserve"> //  </w:t>
+      </w:r>
+      <w:proofErr w:type="spellStart"/>
+      <w:r>
+        <w:rPr>
+          <w:b/>
+          <w:u w:val="single"/>
+        </w:rPr>
+        <w:t>function</w:t>
+      </w:r>
+      <w:proofErr w:type="spellEnd"/>
+      <w:r>
+        <w:rPr>
+          <w:b/>
+          <w:u w:val="single"/>
+        </w:rPr>
+        <w:t xml:space="preserve"> </w:t>
+      </w:r>
+      <w:proofErr w:type="spellStart"/>
+      <w:r>
+        <w:rPr>
+          <w:b/>
+          <w:u w:val="single"/>
+        </w:rPr>
+        <w:t>steatments</w:t>
+      </w:r>
+      <w:proofErr w:type="spellEnd"/>
+    </w:p>
+    <w:p>
+      <w:pPr>
+        <w:ind w:left="360"/>
+      </w:pPr>
+    </w:p>
+    <w:p>
+      <w:pPr>
         <w:pStyle w:val="Ttulo2"/>
         <w:rPr>
           <w:lang w:val="en-US"/>
@@ -2035,7 +3102,6 @@
         <w:rPr>
           <w:lang w:val="en-US"/>
         </w:rPr>
-        <w:lastRenderedPageBreak/>
         <w:t>4.-</w:t>
       </w:r>
       <w:proofErr w:type="gramEnd"/>
@@ -2526,6 +3592,119 @@
     </w:lvl>
   </w:abstractNum>
   <w:abstractNum w:abstractNumId="3">
+    <w:nsid w:val="3BF203B2"/>
+    <w:multiLevelType w:val="hybridMultilevel"/>
+    <w:tmpl w:val="CA6C146E"/>
+    <w:lvl w:ilvl="0" w:tplc="0C0A0001">
+      <w:start w:val="1"/>
+      <w:numFmt w:val="bullet"/>
+      <w:lvlText w:val=""/>
+      <w:lvlJc w:val="left"/>
+      <w:pPr>
+        <w:ind w:left="720" w:hanging="360"/>
+      </w:pPr>
+      <w:rPr>
+        <w:rFonts w:ascii="Symbol" w:hAnsi="Symbol" w:hint="default"/>
+      </w:rPr>
+    </w:lvl>
+    <w:lvl w:ilvl="1" w:tplc="0C0A0003" w:tentative="1">
+      <w:start w:val="1"/>
+      <w:numFmt w:val="bullet"/>
+      <w:lvlText w:val="o"/>
+      <w:lvlJc w:val="left"/>
+      <w:pPr>
+        <w:ind w:left="1440" w:hanging="360"/>
+      </w:pPr>
+      <w:rPr>
+        <w:rFonts w:ascii="Courier New" w:hAnsi="Courier New" w:cs="Courier New" w:hint="default"/>
+      </w:rPr>
+    </w:lvl>
+    <w:lvl w:ilvl="2" w:tplc="0C0A0005" w:tentative="1">
+      <w:start w:val="1"/>
+      <w:numFmt w:val="bullet"/>
+      <w:lvlText w:val=""/>
+      <w:lvlJc w:val="left"/>
+      <w:pPr>
+        <w:ind w:left="2160" w:hanging="360"/>
+      </w:pPr>
+      <w:rPr>
+        <w:rFonts w:ascii="Wingdings" w:hAnsi="Wingdings" w:hint="default"/>
+      </w:rPr>
+    </w:lvl>
+    <w:lvl w:ilvl="3" w:tplc="0C0A0001" w:tentative="1">
+      <w:start w:val="1"/>
+      <w:numFmt w:val="bullet"/>
+      <w:lvlText w:val=""/>
+      <w:lvlJc w:val="left"/>
+      <w:pPr>
+        <w:ind w:left="2880" w:hanging="360"/>
+      </w:pPr>
+      <w:rPr>
+        <w:rFonts w:ascii="Symbol" w:hAnsi="Symbol" w:hint="default"/>
+      </w:rPr>
+    </w:lvl>
+    <w:lvl w:ilvl="4" w:tplc="0C0A0003" w:tentative="1">
+      <w:start w:val="1"/>
+      <w:numFmt w:val="bullet"/>
+      <w:lvlText w:val="o"/>
+      <w:lvlJc w:val="left"/>
+      <w:pPr>
+        <w:ind w:left="3600" w:hanging="360"/>
+      </w:pPr>
+      <w:rPr>
+        <w:rFonts w:ascii="Courier New" w:hAnsi="Courier New" w:cs="Courier New" w:hint="default"/>
+      </w:rPr>
+    </w:lvl>
+    <w:lvl w:ilvl="5" w:tplc="0C0A0005" w:tentative="1">
+      <w:start w:val="1"/>
+      <w:numFmt w:val="bullet"/>
+      <w:lvlText w:val=""/>
+      <w:lvlJc w:val="left"/>
+      <w:pPr>
+        <w:ind w:left="4320" w:hanging="360"/>
+      </w:pPr>
+      <w:rPr>
+        <w:rFonts w:ascii="Wingdings" w:hAnsi="Wingdings" w:hint="default"/>
+      </w:rPr>
+    </w:lvl>
+    <w:lvl w:ilvl="6" w:tplc="0C0A0001" w:tentative="1">
+      <w:start w:val="1"/>
+      <w:numFmt w:val="bullet"/>
+      <w:lvlText w:val=""/>
+      <w:lvlJc w:val="left"/>
+      <w:pPr>
+        <w:ind w:left="5040" w:hanging="360"/>
+      </w:pPr>
+      <w:rPr>
+        <w:rFonts w:ascii="Symbol" w:hAnsi="Symbol" w:hint="default"/>
+      </w:rPr>
+    </w:lvl>
+    <w:lvl w:ilvl="7" w:tplc="0C0A0003" w:tentative="1">
+      <w:start w:val="1"/>
+      <w:numFmt w:val="bullet"/>
+      <w:lvlText w:val="o"/>
+      <w:lvlJc w:val="left"/>
+      <w:pPr>
+        <w:ind w:left="5760" w:hanging="360"/>
+      </w:pPr>
+      <w:rPr>
+        <w:rFonts w:ascii="Courier New" w:hAnsi="Courier New" w:cs="Courier New" w:hint="default"/>
+      </w:rPr>
+    </w:lvl>
+    <w:lvl w:ilvl="8" w:tplc="0C0A0005" w:tentative="1">
+      <w:start w:val="1"/>
+      <w:numFmt w:val="bullet"/>
+      <w:lvlText w:val=""/>
+      <w:lvlJc w:val="left"/>
+      <w:pPr>
+        <w:ind w:left="6480" w:hanging="360"/>
+      </w:pPr>
+      <w:rPr>
+        <w:rFonts w:ascii="Wingdings" w:hAnsi="Wingdings" w:hint="default"/>
+      </w:rPr>
+    </w:lvl>
+  </w:abstractNum>
+  <w:abstractNum w:abstractNumId="4">
     <w:nsid w:val="585C09B7"/>
     <w:multiLevelType w:val="hybridMultilevel"/>
     <w:tmpl w:val="99BE7AEC"/>
@@ -2640,7 +3819,7 @@
       </w:rPr>
     </w:lvl>
   </w:abstractNum>
-  <w:abstractNum w:abstractNumId="4">
+  <w:abstractNum w:abstractNumId="5">
     <w:nsid w:val="641D7230"/>
     <w:multiLevelType w:val="hybridMultilevel"/>
     <w:tmpl w:val="E6EA3810"/>
@@ -2753,7 +3932,120 @@
       </w:rPr>
     </w:lvl>
   </w:abstractNum>
-  <w:abstractNum w:abstractNumId="5">
+  <w:abstractNum w:abstractNumId="6">
+    <w:nsid w:val="745364DD"/>
+    <w:multiLevelType w:val="hybridMultilevel"/>
+    <w:tmpl w:val="7A1AA4AE"/>
+    <w:lvl w:ilvl="0" w:tplc="0C0A0001">
+      <w:start w:val="1"/>
+      <w:numFmt w:val="bullet"/>
+      <w:lvlText w:val=""/>
+      <w:lvlJc w:val="left"/>
+      <w:pPr>
+        <w:ind w:left="768" w:hanging="360"/>
+      </w:pPr>
+      <w:rPr>
+        <w:rFonts w:ascii="Symbol" w:hAnsi="Symbol" w:hint="default"/>
+      </w:rPr>
+    </w:lvl>
+    <w:lvl w:ilvl="1" w:tplc="0C0A0003" w:tentative="1">
+      <w:start w:val="1"/>
+      <w:numFmt w:val="bullet"/>
+      <w:lvlText w:val="o"/>
+      <w:lvlJc w:val="left"/>
+      <w:pPr>
+        <w:ind w:left="1488" w:hanging="360"/>
+      </w:pPr>
+      <w:rPr>
+        <w:rFonts w:ascii="Courier New" w:hAnsi="Courier New" w:cs="Courier New" w:hint="default"/>
+      </w:rPr>
+    </w:lvl>
+    <w:lvl w:ilvl="2" w:tplc="0C0A0005" w:tentative="1">
+      <w:start w:val="1"/>
+      <w:numFmt w:val="bullet"/>
+      <w:lvlText w:val=""/>
+      <w:lvlJc w:val="left"/>
+      <w:pPr>
+        <w:ind w:left="2208" w:hanging="360"/>
+      </w:pPr>
+      <w:rPr>
+        <w:rFonts w:ascii="Wingdings" w:hAnsi="Wingdings" w:hint="default"/>
+      </w:rPr>
+    </w:lvl>
+    <w:lvl w:ilvl="3" w:tplc="0C0A0001" w:tentative="1">
+      <w:start w:val="1"/>
+      <w:numFmt w:val="bullet"/>
+      <w:lvlText w:val=""/>
+      <w:lvlJc w:val="left"/>
+      <w:pPr>
+        <w:ind w:left="2928" w:hanging="360"/>
+      </w:pPr>
+      <w:rPr>
+        <w:rFonts w:ascii="Symbol" w:hAnsi="Symbol" w:hint="default"/>
+      </w:rPr>
+    </w:lvl>
+    <w:lvl w:ilvl="4" w:tplc="0C0A0003" w:tentative="1">
+      <w:start w:val="1"/>
+      <w:numFmt w:val="bullet"/>
+      <w:lvlText w:val="o"/>
+      <w:lvlJc w:val="left"/>
+      <w:pPr>
+        <w:ind w:left="3648" w:hanging="360"/>
+      </w:pPr>
+      <w:rPr>
+        <w:rFonts w:ascii="Courier New" w:hAnsi="Courier New" w:cs="Courier New" w:hint="default"/>
+      </w:rPr>
+    </w:lvl>
+    <w:lvl w:ilvl="5" w:tplc="0C0A0005" w:tentative="1">
+      <w:start w:val="1"/>
+      <w:numFmt w:val="bullet"/>
+      <w:lvlText w:val=""/>
+      <w:lvlJc w:val="left"/>
+      <w:pPr>
+        <w:ind w:left="4368" w:hanging="360"/>
+      </w:pPr>
+      <w:rPr>
+        <w:rFonts w:ascii="Wingdings" w:hAnsi="Wingdings" w:hint="default"/>
+      </w:rPr>
+    </w:lvl>
+    <w:lvl w:ilvl="6" w:tplc="0C0A0001" w:tentative="1">
+      <w:start w:val="1"/>
+      <w:numFmt w:val="bullet"/>
+      <w:lvlText w:val=""/>
+      <w:lvlJc w:val="left"/>
+      <w:pPr>
+        <w:ind w:left="5088" w:hanging="360"/>
+      </w:pPr>
+      <w:rPr>
+        <w:rFonts w:ascii="Symbol" w:hAnsi="Symbol" w:hint="default"/>
+      </w:rPr>
+    </w:lvl>
+    <w:lvl w:ilvl="7" w:tplc="0C0A0003" w:tentative="1">
+      <w:start w:val="1"/>
+      <w:numFmt w:val="bullet"/>
+      <w:lvlText w:val="o"/>
+      <w:lvlJc w:val="left"/>
+      <w:pPr>
+        <w:ind w:left="5808" w:hanging="360"/>
+      </w:pPr>
+      <w:rPr>
+        <w:rFonts w:ascii="Courier New" w:hAnsi="Courier New" w:cs="Courier New" w:hint="default"/>
+      </w:rPr>
+    </w:lvl>
+    <w:lvl w:ilvl="8" w:tplc="0C0A0005" w:tentative="1">
+      <w:start w:val="1"/>
+      <w:numFmt w:val="bullet"/>
+      <w:lvlText w:val=""/>
+      <w:lvlJc w:val="left"/>
+      <w:pPr>
+        <w:ind w:left="6528" w:hanging="360"/>
+      </w:pPr>
+      <w:rPr>
+        <w:rFonts w:ascii="Wingdings" w:hAnsi="Wingdings" w:hint="default"/>
+      </w:rPr>
+    </w:lvl>
+  </w:abstractNum>
+  <w:abstractNum w:abstractNumId="7">
     <w:nsid w:val="75E94B7A"/>
     <w:multiLevelType w:val="hybridMultilevel"/>
     <w:tmpl w:val="8A2424E0"/>
@@ -2869,13 +4161,13 @@
     </w:lvl>
   </w:abstractNum>
   <w:num w:numId="1">
-    <w:abstractNumId w:val="3"/>
+    <w:abstractNumId w:val="4"/>
   </w:num>
   <w:num w:numId="2">
-    <w:abstractNumId w:val="5"/>
+    <w:abstractNumId w:val="7"/>
   </w:num>
   <w:num w:numId="3">
-    <w:abstractNumId w:val="4"/>
+    <w:abstractNumId w:val="5"/>
   </w:num>
   <w:num w:numId="4">
     <w:abstractNumId w:val="2"/>
@@ -2885,6 +4177,12 @@
   </w:num>
   <w:num w:numId="6">
     <w:abstractNumId w:val="1"/>
+  </w:num>
+  <w:num w:numId="7">
+    <w:abstractNumId w:val="6"/>
+  </w:num>
+  <w:num w:numId="8">
+    <w:abstractNumId w:val="3"/>
   </w:num>
 </w:numbering>
 </file>
@@ -3326,6 +4624,29 @@
       <w:szCs w:val="26"/>
     </w:rPr>
   </w:style>
+  <w:style w:type="paragraph" w:styleId="Ttulo3">
+    <w:name w:val="heading 3"/>
+    <w:basedOn w:val="Normal"/>
+    <w:next w:val="Normal"/>
+    <w:link w:val="Ttulo3Car"/>
+    <w:uiPriority w:val="9"/>
+    <w:semiHidden/>
+    <w:unhideWhenUsed/>
+    <w:qFormat/>
+    <w:rsid w:val="00A1736A"/>
+    <w:pPr>
+      <w:keepNext/>
+      <w:keepLines/>
+      <w:spacing w:before="40" w:after="0"/>
+      <w:outlineLvl w:val="2"/>
+    </w:pPr>
+    <w:rPr>
+      <w:rFonts w:asciiTheme="majorHAnsi" w:eastAsiaTheme="majorEastAsia" w:hAnsiTheme="majorHAnsi" w:cstheme="majorBidi"/>
+      <w:color w:val="1F4D78" w:themeColor="accent1" w:themeShade="7F"/>
+      <w:sz w:val="24"/>
+      <w:szCs w:val="24"/>
+    </w:rPr>
+  </w:style>
   <w:style w:type="character" w:default="1" w:styleId="Fuentedeprrafopredeter">
     <w:name w:val="Default Paragraph Font"/>
     <w:uiPriority w:val="1"/>
@@ -3456,6 +4777,20 @@
     <w:rPr>
       <w:color w:val="954F72" w:themeColor="followedHyperlink"/>
       <w:u w:val="single"/>
+    </w:rPr>
+  </w:style>
+  <w:style w:type="character" w:customStyle="1" w:styleId="Ttulo3Car">
+    <w:name w:val="Título 3 Car"/>
+    <w:basedOn w:val="Fuentedeprrafopredeter"/>
+    <w:link w:val="Ttulo3"/>
+    <w:uiPriority w:val="9"/>
+    <w:semiHidden/>
+    <w:rsid w:val="00A1736A"/>
+    <w:rPr>
+      <w:rFonts w:asciiTheme="majorHAnsi" w:eastAsiaTheme="majorEastAsia" w:hAnsiTheme="majorHAnsi" w:cstheme="majorBidi"/>
+      <w:color w:val="1F4D78" w:themeColor="accent1" w:themeShade="7F"/>
+      <w:sz w:val="24"/>
+      <w:szCs w:val="24"/>
     </w:rPr>
   </w:style>
 </w:styles>
@@ -3727,7 +5062,7 @@
 </file>
 
 <file path=customXml/itemProps1.xml><?xml version="1.0" encoding="utf-8"?>
-<ds:datastoreItem xmlns:ds="http://schemas.openxmlformats.org/officeDocument/2006/customXml" ds:itemID="{CFA5C206-5B4F-4B53-95CC-6E02E76849AB}">
+<ds:datastoreItem xmlns:ds="http://schemas.openxmlformats.org/officeDocument/2006/customXml" ds:itemID="{74DB6517-5548-4A5B-B6B3-8188FBF12BC0}">
   <ds:schemaRefs>
     <ds:schemaRef ds:uri="http://schemas.openxmlformats.org/officeDocument/2006/bibliography"/>
   </ds:schemaRefs>

</xml_diff>

<commit_message>
flow control, valor y referencia
</commit_message>
<xml_diff>
--- a/doc/Javascript.docx
+++ b/doc/Javascript.docx
@@ -36,22 +36,12 @@
           <w:lang w:val="en-US"/>
         </w:rPr>
       </w:pPr>
-      <w:proofErr w:type="spellStart"/>
-      <w:proofErr w:type="gramStart"/>
-      <w:r>
-        <w:rPr>
-          <w:lang w:val="en-US"/>
-        </w:rPr>
-        <w:t>Participantes</w:t>
-      </w:r>
-      <w:proofErr w:type="spellEnd"/>
-      <w:r>
-        <w:rPr>
-          <w:lang w:val="en-US"/>
-        </w:rPr>
-        <w:t xml:space="preserve"> :</w:t>
-      </w:r>
-      <w:proofErr w:type="gramEnd"/>
+      <w:r>
+        <w:rPr>
+          <w:lang w:val="en-US"/>
+        </w:rPr>
+        <w:t>Participantes :</w:t>
+      </w:r>
     </w:p>
     <w:p>
       <w:pPr>
@@ -64,19 +54,11 @@
           <w:lang w:val="en-US"/>
         </w:rPr>
       </w:pPr>
-      <w:proofErr w:type="spellStart"/>
-      <w:r>
-        <w:rPr>
-          <w:lang w:val="en-US"/>
-        </w:rPr>
-        <w:t>Javi</w:t>
-      </w:r>
-      <w:proofErr w:type="spellEnd"/>
-      <w:r>
-        <w:rPr>
-          <w:lang w:val="en-US"/>
-        </w:rPr>
-        <w:t xml:space="preserve"> : </w:t>
+      <w:r>
+        <w:rPr>
+          <w:lang w:val="en-US"/>
+        </w:rPr>
+        <w:t xml:space="preserve">Javi : </w:t>
       </w:r>
       <w:hyperlink r:id="rId6" w:history="1">
         <w:r>
@@ -126,19 +108,11 @@
           <w:lang w:val="en-US"/>
         </w:rPr>
       </w:pPr>
-      <w:proofErr w:type="spellStart"/>
-      <w:r>
-        <w:rPr>
-          <w:lang w:val="en-US"/>
-        </w:rPr>
-        <w:t>Renata</w:t>
-      </w:r>
-      <w:proofErr w:type="spellEnd"/>
-      <w:r>
-        <w:rPr>
-          <w:lang w:val="en-US"/>
-        </w:rPr>
-        <w:t xml:space="preserve">: </w:t>
+      <w:r>
+        <w:rPr>
+          <w:lang w:val="en-US"/>
+        </w:rPr>
+        <w:t xml:space="preserve">Renata: </w:t>
       </w:r>
       <w:hyperlink r:id="rId8" w:history="1">
         <w:r>
@@ -188,19 +162,11 @@
           <w:lang w:val="en-US"/>
         </w:rPr>
       </w:pPr>
-      <w:proofErr w:type="spellStart"/>
-      <w:r>
-        <w:rPr>
-          <w:lang w:val="en-US"/>
-        </w:rPr>
-        <w:t>Salva</w:t>
-      </w:r>
-      <w:proofErr w:type="spellEnd"/>
-      <w:r>
-        <w:rPr>
-          <w:lang w:val="en-US"/>
-        </w:rPr>
-        <w:t xml:space="preserve">: </w:t>
+      <w:r>
+        <w:rPr>
+          <w:lang w:val="en-US"/>
+        </w:rPr>
+        <w:t xml:space="preserve">Salva: </w:t>
       </w:r>
       <w:hyperlink r:id="rId10" w:history="1">
         <w:r>
@@ -284,35 +250,7 @@
         <w:rPr>
           <w:lang w:val="en-US"/>
         </w:rPr>
-        <w:t xml:space="preserve">Enlaces </w:t>
-      </w:r>
-      <w:proofErr w:type="gramStart"/>
-      <w:r>
-        <w:rPr>
-          <w:lang w:val="en-US"/>
-        </w:rPr>
-        <w:t>del</w:t>
-      </w:r>
-      <w:proofErr w:type="gramEnd"/>
-      <w:r>
-        <w:rPr>
-          <w:lang w:val="en-US"/>
-        </w:rPr>
-        <w:t xml:space="preserve"> </w:t>
-      </w:r>
-      <w:proofErr w:type="spellStart"/>
-      <w:r>
-        <w:rPr>
-          <w:lang w:val="en-US"/>
-        </w:rPr>
-        <w:t>curso</w:t>
-      </w:r>
-      <w:proofErr w:type="spellEnd"/>
-      <w:r>
-        <w:rPr>
-          <w:lang w:val="en-US"/>
-        </w:rPr>
-        <w:t>:</w:t>
+        <w:t>Enlaces del curso:</w:t>
       </w:r>
     </w:p>
     <w:p>
@@ -564,23 +502,7 @@
           <w:rStyle w:val="c-messagebody"/>
           <w:lang w:val="en-US"/>
         </w:rPr>
-        <w:t xml:space="preserve">(version </w:t>
-      </w:r>
-      <w:proofErr w:type="spellStart"/>
-      <w:r>
-        <w:rPr>
-          <w:rStyle w:val="c-messagebody"/>
-          <w:lang w:val="en-US"/>
-        </w:rPr>
-        <w:t>semantica</w:t>
-      </w:r>
-      <w:proofErr w:type="spellEnd"/>
-      <w:r>
-        <w:rPr>
-          <w:rStyle w:val="c-messagebody"/>
-          <w:lang w:val="en-US"/>
-        </w:rPr>
-        <w:t>)</w:t>
+        <w:t>(version semantica)</w:t>
       </w:r>
     </w:p>
     <w:p>
@@ -615,14 +537,12 @@
           <w:lang w:val="en-US"/>
         </w:rPr>
       </w:pPr>
-      <w:proofErr w:type="spellStart"/>
       <w:r>
         <w:rPr>
           <w:sz w:val="28"/>
         </w:rPr>
         <w:t>Package-lock.json</w:t>
       </w:r>
-      <w:proofErr w:type="spellEnd"/>
     </w:p>
     <w:p>
       <w:pPr>
@@ -635,7 +555,6 @@
           <w:lang w:val="en-US"/>
         </w:rPr>
       </w:pPr>
-      <w:proofErr w:type="spellStart"/>
       <w:r>
         <w:rPr>
           <w:sz w:val="28"/>
@@ -648,7 +567,6 @@
         </w:rPr>
         <w:t>it</w:t>
       </w:r>
-      <w:proofErr w:type="spellEnd"/>
     </w:p>
     <w:p>
       <w:pPr>
@@ -684,6 +602,9 @@
     <w:p>
       <w:pPr>
         <w:pStyle w:val="Ttulo2"/>
+        <w:rPr>
+          <w:u w:val="single"/>
+        </w:rPr>
       </w:pPr>
     </w:p>
     <w:p>
@@ -695,17 +616,20 @@
       </w:r>
     </w:p>
     <w:p>
+      <w:r>
+        <w:t>MDS (MARKDOWN)</w:t>
+      </w:r>
+    </w:p>
+    <w:p>
       <w:pPr>
         <w:ind w:left="48"/>
       </w:pPr>
-      <w:proofErr w:type="spellStart"/>
       <w:r>
         <w:rPr>
           <w:b/>
         </w:rPr>
         <w:t>Package.json</w:t>
       </w:r>
-      <w:proofErr w:type="spellEnd"/>
       <w:r>
         <w:t xml:space="preserve"> te dice las dependencias del proyecto.</w:t>
       </w:r>
@@ -723,39 +647,13 @@
           <w:sz w:val="28"/>
           <w:highlight w:val="green"/>
         </w:rPr>
-        <w:t xml:space="preserve">¿Qué es el </w:t>
-      </w:r>
-      <w:proofErr w:type="spellStart"/>
-      <w:r>
-        <w:rPr>
-          <w:b/>
+        <w:t xml:space="preserve">¿Qué es el package.json? </w:t>
+      </w:r>
+      <w:r>
+        <w:rPr>
           <w:sz w:val="28"/>
           <w:highlight w:val="green"/>
         </w:rPr>
-        <w:t>package.json</w:t>
-      </w:r>
-      <w:proofErr w:type="spellEnd"/>
-      <w:r>
-        <w:rPr>
-          <w:b/>
-          <w:sz w:val="28"/>
-          <w:highlight w:val="green"/>
-        </w:rPr>
-        <w:t>?</w:t>
-      </w:r>
-      <w:r>
-        <w:rPr>
-          <w:b/>
-          <w:sz w:val="28"/>
-          <w:highlight w:val="green"/>
-        </w:rPr>
-        <w:t xml:space="preserve"> </w:t>
-      </w:r>
-      <w:r>
-        <w:rPr>
-          <w:sz w:val="28"/>
-          <w:highlight w:val="green"/>
-        </w:rPr>
         <w:t>Lo podemos considerar como un manifiesto de nuestro proyecto</w:t>
       </w:r>
     </w:p>
@@ -763,32 +661,8 @@
       <w:pPr>
         <w:ind w:left="48"/>
       </w:pPr>
-      <w:proofErr w:type="spellStart"/>
-      <w:r>
-        <w:t>Npm</w:t>
-      </w:r>
-      <w:proofErr w:type="spellEnd"/>
-      <w:r>
-        <w:t xml:space="preserve"> </w:t>
-      </w:r>
-      <w:r>
-        <w:t xml:space="preserve">es una herramienta de </w:t>
-      </w:r>
-      <w:proofErr w:type="spellStart"/>
-      <w:r>
-        <w:t>Node</w:t>
-      </w:r>
-      <w:proofErr w:type="spellEnd"/>
-      <w:r>
-        <w:t xml:space="preserve"> para administrar los paquetes. Se suele instalar junto con </w:t>
-      </w:r>
-      <w:proofErr w:type="spellStart"/>
-      <w:r>
-        <w:t>Node</w:t>
-      </w:r>
-      <w:proofErr w:type="spellEnd"/>
-      <w:r>
-        <w:t xml:space="preserve"> y tiene dos roles fundamentales:</w:t>
+      <w:r>
+        <w:t>Npm es una herramienta de Node para administrar los paquetes. Se suele instalar junto con Node y tiene dos roles fundamentales:</w:t>
       </w:r>
     </w:p>
     <w:p>
@@ -803,35 +677,7 @@
         <w:rPr>
           <w:b/>
         </w:rPr>
-        <w:t xml:space="preserve">Manejar la publicación de un proyecto al </w:t>
-      </w:r>
-      <w:proofErr w:type="spellStart"/>
-      <w:r>
-        <w:rPr>
-          <w:b/>
-        </w:rPr>
-        <w:t>regístro</w:t>
-      </w:r>
-      <w:proofErr w:type="spellEnd"/>
-      <w:r>
-        <w:rPr>
-          <w:b/>
-        </w:rPr>
-        <w:t xml:space="preserve"> público de </w:t>
-      </w:r>
-      <w:proofErr w:type="spellStart"/>
-      <w:r>
-        <w:rPr>
-          <w:b/>
-        </w:rPr>
-        <w:t>npm</w:t>
-      </w:r>
-      <w:proofErr w:type="spellEnd"/>
-      <w:r>
-        <w:rPr>
-          <w:b/>
-        </w:rPr>
-        <w:t xml:space="preserve"> </w:t>
+        <w:t xml:space="preserve">Manejar la publicación de un proyecto al regístro público de npm </w:t>
       </w:r>
       <w:r>
         <w:t>(para que otros puedan descargarlo y utilizarlo como dependencia en sus propios proyectos).</w:t>
@@ -926,17 +772,7 @@
         </w:numPr>
       </w:pPr>
       <w:r>
-        <w:t xml:space="preserve">Y </w:t>
-      </w:r>
-      <w:proofErr w:type="spellStart"/>
-      <w:proofErr w:type="gramStart"/>
-      <w:r>
-        <w:t>mas</w:t>
-      </w:r>
-      <w:proofErr w:type="spellEnd"/>
-      <w:proofErr w:type="gramEnd"/>
-      <w:r>
-        <w:t>…</w:t>
+        <w:t>Y mas…</w:t>
       </w:r>
     </w:p>
     <w:p>
@@ -951,583 +787,262 @@
         </w:rPr>
         <w:t>(</w:t>
       </w:r>
-      <w:proofErr w:type="spellStart"/>
-      <w:proofErr w:type="gramStart"/>
       <w:r>
         <w:rPr>
           <w:b/>
           <w:color w:val="7030A0"/>
         </w:rPr>
-        <w:t>yarn</w:t>
-      </w:r>
-      <w:proofErr w:type="spellEnd"/>
-      <w:proofErr w:type="gramEnd"/>
+        <w:t xml:space="preserve">yarn -&gt; </w:t>
+      </w:r>
+      <w:r>
+        <w:rPr>
+          <w:color w:val="7030A0"/>
+        </w:rPr>
+        <w:t>administración de paquetes para Node creado por FACEBOOK)</w:t>
+      </w:r>
+    </w:p>
+    <w:p>
+      <w:pPr>
+        <w:rPr>
+          <w:i/>
+          <w:u w:val="single"/>
+        </w:rPr>
+      </w:pPr>
+      <w:r>
+        <w:t>Con el Package.jso</w:t>
+      </w:r>
+      <w:r>
+        <w:t xml:space="preserve">n </w:t>
+      </w:r>
+      <w:r>
+        <w:rPr>
+          <w:u w:val="single"/>
+        </w:rPr>
+        <w:t>p</w:t>
+      </w:r>
+      <w:r>
+        <w:rPr>
+          <w:u w:val="single"/>
+        </w:rPr>
+        <w:t>odemos</w:t>
+      </w:r>
+      <w:r>
+        <w:t xml:space="preserve"> asegurar que quienes tengan una copia del mismo, podrán acceder a las mismas propiedades y sincronizar entre múltiples partes de cada vez que decidan hacer un cambio. </w:t>
+      </w:r>
+      <w:r>
+        <w:rPr>
+          <w:i/>
+          <w:u w:val="single"/>
+        </w:rPr>
+        <w:t>Por esto lo podemos considerar el manifiesto de nuestro proyecto</w:t>
+      </w:r>
+    </w:p>
+    <w:p/>
+    <w:p>
+      <w:pPr>
+        <w:rPr>
+          <w:b/>
+        </w:rPr>
+      </w:pPr>
+      <w:r>
+        <w:rPr>
+          <w:b/>
+        </w:rPr>
+        <w:t>npm init</w:t>
+      </w:r>
+      <w:r>
+        <w:rPr>
+          <w:b/>
+        </w:rPr>
+        <w:t xml:space="preserve"> : Para crear un package.json automáticamente.</w:t>
+      </w:r>
+    </w:p>
+    <w:p>
+      <w:pPr>
+        <w:rPr>
+          <w:color w:val="7030A0"/>
+        </w:rPr>
+      </w:pPr>
+      <w:r>
+        <w:rPr>
+          <w:color w:val="7030A0"/>
+        </w:rPr>
+        <w:t>(</w:t>
+      </w:r>
       <w:r>
         <w:rPr>
           <w:b/>
           <w:color w:val="7030A0"/>
         </w:rPr>
-        <w:t xml:space="preserve"> -&gt; </w:t>
+        <w:t xml:space="preserve">yarn init : </w:t>
       </w:r>
       <w:r>
         <w:rPr>
           <w:color w:val="7030A0"/>
         </w:rPr>
-        <w:t xml:space="preserve">administración de paquetes para </w:t>
-      </w:r>
-      <w:proofErr w:type="spellStart"/>
-      <w:r>
-        <w:rPr>
-          <w:color w:val="7030A0"/>
-        </w:rPr>
-        <w:t>Node</w:t>
-      </w:r>
-      <w:proofErr w:type="spellEnd"/>
-      <w:r>
-        <w:rPr>
-          <w:color w:val="7030A0"/>
-        </w:rPr>
-        <w:t xml:space="preserve"> creado por FACEBOOK)</w:t>
-      </w:r>
-    </w:p>
-    <w:p>
-      <w:pPr>
+        <w:t>administración de paquetes Node FACEBOOK)</w:t>
+      </w:r>
+    </w:p>
+    <w:p>
+      <w:pPr>
+        <w:ind w:left="48"/>
+      </w:pPr>
+      <w:r>
+        <w:t>Se crea con npm init –y  -&gt; nos crea el package.json</w:t>
+      </w:r>
+    </w:p>
+    <w:p>
+      <w:pPr>
+        <w:ind w:left="48"/>
+      </w:pPr>
+      <w:r>
+        <w:t>El archivo package-lock.json se borra</w:t>
+      </w:r>
+    </w:p>
+    <w:p>
+      <w:pPr>
+        <w:ind w:left="48"/>
+        <w:rPr>
+          <w:b/>
+        </w:rPr>
+      </w:pPr>
+      <w:r>
+        <w:rPr>
+          <w:b/>
+        </w:rPr>
+        <w:t>Instalación de dependencias :</w:t>
+      </w:r>
+    </w:p>
+    <w:p>
+      <w:pPr>
+        <w:ind w:left="48"/>
+      </w:pPr>
+      <w:r>
+        <w:t xml:space="preserve"> Poner el comando “</w:t>
+      </w:r>
+      <w:r>
         <w:rPr>
           <w:i/>
-          <w:u w:val="single"/>
-        </w:rPr>
-      </w:pPr>
-      <w:r>
-        <w:t xml:space="preserve">Con el </w:t>
-      </w:r>
-      <w:proofErr w:type="spellStart"/>
-      <w:r>
-        <w:t>Package.json</w:t>
-      </w:r>
-      <w:proofErr w:type="spellEnd"/>
-      <w:r>
-        <w:t xml:space="preserve"> se puede garantizar la integridad del proyecto. Podemos asegurar que quienes tengan una copia del mismo, podrán acceder a las mismas propiedades y sincronizar entre múltiples partes de cada vez que decidan hacer un cambio. </w:t>
-      </w:r>
-      <w:r>
-        <w:rPr>
-          <w:i/>
-          <w:u w:val="single"/>
-        </w:rPr>
-        <w:t>Por esto lo podemos considerar el manifiesto de nuestro proyecto</w:t>
-      </w:r>
-    </w:p>
-    <w:p/>
-    <w:p>
-      <w:pPr>
+        </w:rPr>
+        <w:t>Npm install</w:t>
+      </w:r>
+      <w:r>
+        <w:t>” continuado de estas dos librerías js</w:t>
+      </w:r>
+    </w:p>
+    <w:p>
+      <w:pPr>
+        <w:ind w:left="48"/>
+      </w:pPr>
+      <w:r>
+        <w:t>Mocha</w:t>
+      </w:r>
+    </w:p>
+    <w:p>
+      <w:pPr>
+        <w:ind w:left="48"/>
+        <w:rPr>
+          <w:lang w:val="en-US"/>
+        </w:rPr>
+      </w:pPr>
+      <w:r>
+        <w:rPr>
+          <w:lang w:val="en-US"/>
+        </w:rPr>
+        <w:t>Expect.js</w:t>
+      </w:r>
+    </w:p>
+    <w:p>
+      <w:pPr>
+        <w:ind w:left="48"/>
+      </w:pPr>
+      <w:r>
         <w:rPr>
           <w:b/>
         </w:rPr>
-      </w:pPr>
-      <w:proofErr w:type="spellStart"/>
-      <w:proofErr w:type="gramStart"/>
-      <w:r>
-        <w:rPr>
-          <w:b/>
-        </w:rPr>
-        <w:t>npm</w:t>
-      </w:r>
-      <w:proofErr w:type="spellEnd"/>
-      <w:proofErr w:type="gramEnd"/>
-      <w:r>
-        <w:rPr>
-          <w:b/>
-        </w:rPr>
+        <w:t>Npm install [librerias] –save o npm install [librerias] –save-dev :</w:t>
+      </w:r>
+      <w:r>
+        <w:t xml:space="preserve"> te guardan las dependencias en package.json</w:t>
+      </w:r>
+    </w:p>
+    <w:p>
+      <w:pPr>
+        <w:ind w:left="48"/>
+      </w:pPr>
+      <w:r>
+        <w:t xml:space="preserve">Node_modules estarán todas las librerías de las depndencias, esta carpeta </w:t>
+      </w:r>
+      <w:r>
+        <w:rPr>
+          <w:strike/>
+        </w:rPr>
+        <w:t>es bueno ignorarla</w:t>
+      </w:r>
+      <w:r>
         <w:t xml:space="preserve"> </w:t>
       </w:r>
-      <w:proofErr w:type="spellStart"/>
-      <w:r>
-        <w:rPr>
-          <w:b/>
-        </w:rPr>
-        <w:t>init</w:t>
-      </w:r>
-      <w:proofErr w:type="spellEnd"/>
-      <w:r>
-        <w:rPr>
-          <w:b/>
-        </w:rPr>
-        <w:t xml:space="preserve"> : Para crear un </w:t>
-      </w:r>
-      <w:proofErr w:type="spellStart"/>
-      <w:r>
-        <w:rPr>
-          <w:b/>
-        </w:rPr>
-        <w:t>package.json</w:t>
-      </w:r>
-      <w:proofErr w:type="spellEnd"/>
-      <w:r>
-        <w:rPr>
-          <w:b/>
-        </w:rPr>
-        <w:t xml:space="preserve"> automáticamente.</w:t>
-      </w:r>
-    </w:p>
-    <w:p>
-      <w:pPr>
-        <w:rPr>
-          <w:color w:val="7030A0"/>
-        </w:rPr>
-      </w:pPr>
-      <w:r>
-        <w:rPr>
-          <w:color w:val="7030A0"/>
-        </w:rPr>
-        <w:t>(</w:t>
-      </w:r>
-      <w:proofErr w:type="spellStart"/>
-      <w:proofErr w:type="gramStart"/>
-      <w:r>
-        <w:rPr>
-          <w:b/>
-          <w:color w:val="7030A0"/>
-        </w:rPr>
-        <w:t>yarn</w:t>
-      </w:r>
-      <w:proofErr w:type="spellEnd"/>
-      <w:proofErr w:type="gramEnd"/>
-      <w:r>
-        <w:rPr>
-          <w:b/>
-          <w:color w:val="7030A0"/>
-        </w:rPr>
-        <w:t xml:space="preserve"> </w:t>
-      </w:r>
-      <w:proofErr w:type="spellStart"/>
-      <w:r>
-        <w:rPr>
-          <w:b/>
-          <w:color w:val="7030A0"/>
-        </w:rPr>
-        <w:t>init</w:t>
-      </w:r>
-      <w:proofErr w:type="spellEnd"/>
-      <w:r>
-        <w:rPr>
-          <w:b/>
-          <w:color w:val="7030A0"/>
-        </w:rPr>
-        <w:t xml:space="preserve"> : </w:t>
-      </w:r>
-      <w:r>
-        <w:rPr>
-          <w:color w:val="7030A0"/>
-        </w:rPr>
-        <w:t xml:space="preserve">administración de paquetes </w:t>
-      </w:r>
-      <w:proofErr w:type="spellStart"/>
-      <w:r>
-        <w:rPr>
-          <w:color w:val="7030A0"/>
-        </w:rPr>
-        <w:t>Node</w:t>
-      </w:r>
-      <w:proofErr w:type="spellEnd"/>
-      <w:r>
-        <w:rPr>
-          <w:color w:val="7030A0"/>
-        </w:rPr>
-        <w:t xml:space="preserve"> FACEBOOK)</w:t>
+      <w:r>
+        <w:t>[GIT IGNORE EN LA CARPETA DEL PROYECTO PARA INDICARSELO A GIT]</w:t>
       </w:r>
     </w:p>
     <w:p>
       <w:pPr>
         <w:ind w:left="48"/>
-      </w:pPr>
-      <w:r>
-        <w:t xml:space="preserve">Se crea con </w:t>
-      </w:r>
-      <w:proofErr w:type="spellStart"/>
-      <w:r>
-        <w:t>npm</w:t>
-      </w:r>
-      <w:proofErr w:type="spellEnd"/>
-      <w:r>
-        <w:t xml:space="preserve"> </w:t>
-      </w:r>
-      <w:proofErr w:type="spellStart"/>
-      <w:r>
-        <w:t>init</w:t>
-      </w:r>
-      <w:proofErr w:type="spellEnd"/>
-      <w:r>
-        <w:t xml:space="preserve"> –y  -&gt; nos crea el </w:t>
-      </w:r>
-      <w:proofErr w:type="spellStart"/>
-      <w:r>
-        <w:t>package.json</w:t>
-      </w:r>
-      <w:bookmarkStart w:id="0" w:name="_GoBack"/>
-      <w:bookmarkEnd w:id="0"/>
-      <w:proofErr w:type="spellEnd"/>
+        <w:rPr>
+          <w:lang w:val="en-US"/>
+        </w:rPr>
+      </w:pPr>
+      <w:r>
+        <w:rPr>
+          <w:lang w:val="en-US"/>
+        </w:rPr>
+        <w:lastRenderedPageBreak/>
+        <w:t>Git add –all</w:t>
+      </w:r>
     </w:p>
     <w:p>
       <w:pPr>
         <w:ind w:left="48"/>
-      </w:pPr>
-      <w:r>
-        <w:t xml:space="preserve">El archivo </w:t>
-      </w:r>
-      <w:proofErr w:type="spellStart"/>
-      <w:r>
-        <w:t>package-lock.json</w:t>
-      </w:r>
-      <w:proofErr w:type="spellEnd"/>
-      <w:r>
-        <w:t xml:space="preserve"> se borra</w:t>
+        <w:rPr>
+          <w:color w:val="5B9BD5" w:themeColor="accent1"/>
+          <w:lang w:val="en-US"/>
+        </w:rPr>
+      </w:pPr>
+      <w:r>
+        <w:rPr>
+          <w:color w:val="5B9BD5" w:themeColor="accent1"/>
+          <w:lang w:val="en-US"/>
+        </w:rPr>
+        <w:t>Git remove HEAD</w:t>
       </w:r>
     </w:p>
     <w:p>
       <w:pPr>
         <w:ind w:left="48"/>
         <w:rPr>
-          <w:b/>
-        </w:rPr>
-      </w:pPr>
-      <w:r>
-        <w:rPr>
-          <w:b/>
-        </w:rPr>
-        <w:t xml:space="preserve">Instalación de </w:t>
-      </w:r>
-      <w:proofErr w:type="gramStart"/>
-      <w:r>
-        <w:rPr>
-          <w:b/>
-        </w:rPr>
-        <w:t>dependencias :</w:t>
-      </w:r>
-      <w:proofErr w:type="gramEnd"/>
+          <w:lang w:val="en-US"/>
+        </w:rPr>
+      </w:pPr>
+      <w:r>
+        <w:rPr>
+          <w:lang w:val="en-US"/>
+        </w:rPr>
+        <w:t>Git commit –m “ ”</w:t>
+      </w:r>
     </w:p>
     <w:p>
       <w:pPr>
         <w:ind w:left="48"/>
-      </w:pPr>
-      <w:r>
-        <w:t xml:space="preserve"> Poner el comando “</w:t>
-      </w:r>
-      <w:proofErr w:type="spellStart"/>
-      <w:r>
-        <w:rPr>
-          <w:i/>
-        </w:rPr>
-        <w:t>Npm</w:t>
-      </w:r>
-      <w:proofErr w:type="spellEnd"/>
-      <w:r>
-        <w:rPr>
-          <w:i/>
-        </w:rPr>
-        <w:t xml:space="preserve"> </w:t>
-      </w:r>
-      <w:proofErr w:type="spellStart"/>
-      <w:r>
-        <w:rPr>
-          <w:i/>
-        </w:rPr>
-        <w:t>install</w:t>
-      </w:r>
-      <w:proofErr w:type="spellEnd"/>
-      <w:r>
-        <w:t xml:space="preserve">” continuado de estas dos librerías </w:t>
-      </w:r>
-      <w:proofErr w:type="spellStart"/>
-      <w:r>
-        <w:t>js</w:t>
-      </w:r>
-      <w:proofErr w:type="spellEnd"/>
-    </w:p>
-    <w:p>
-      <w:pPr>
-        <w:ind w:left="48"/>
-      </w:pPr>
-      <w:r>
-        <w:t>Mocha</w:t>
-      </w:r>
-    </w:p>
-    <w:p>
-      <w:pPr>
-        <w:ind w:left="48"/>
-        <w:rPr>
-          <w:lang w:val="en-US"/>
-        </w:rPr>
-      </w:pPr>
-      <w:r>
-        <w:rPr>
-          <w:lang w:val="en-US"/>
-        </w:rPr>
-        <w:t>Expect.js</w:t>
-      </w:r>
-    </w:p>
-    <w:p>
-      <w:pPr>
-        <w:ind w:left="48"/>
-      </w:pPr>
-      <w:proofErr w:type="spellStart"/>
-      <w:r>
-        <w:rPr>
-          <w:b/>
-        </w:rPr>
-        <w:t>Npm</w:t>
-      </w:r>
-      <w:proofErr w:type="spellEnd"/>
-      <w:r>
-        <w:rPr>
-          <w:b/>
-        </w:rPr>
-        <w:t xml:space="preserve"> </w:t>
-      </w:r>
-      <w:proofErr w:type="spellStart"/>
-      <w:r>
-        <w:rPr>
-          <w:b/>
-        </w:rPr>
-        <w:t>install</w:t>
-      </w:r>
-      <w:proofErr w:type="spellEnd"/>
-      <w:r>
-        <w:rPr>
-          <w:b/>
-        </w:rPr>
-        <w:t xml:space="preserve"> [</w:t>
-      </w:r>
-      <w:proofErr w:type="spellStart"/>
-      <w:r>
-        <w:rPr>
-          <w:b/>
-        </w:rPr>
-        <w:t>librerias</w:t>
-      </w:r>
-      <w:proofErr w:type="spellEnd"/>
-      <w:r>
-        <w:rPr>
-          <w:b/>
-        </w:rPr>
-        <w:t>] –</w:t>
-      </w:r>
-      <w:proofErr w:type="spellStart"/>
-      <w:r>
-        <w:rPr>
-          <w:b/>
-        </w:rPr>
-        <w:t>save</w:t>
-      </w:r>
-      <w:proofErr w:type="spellEnd"/>
-      <w:r>
-        <w:rPr>
-          <w:b/>
-        </w:rPr>
-        <w:t xml:space="preserve"> o </w:t>
-      </w:r>
-      <w:proofErr w:type="spellStart"/>
-      <w:r>
-        <w:rPr>
-          <w:b/>
-        </w:rPr>
-        <w:t>npm</w:t>
-      </w:r>
-      <w:proofErr w:type="spellEnd"/>
-      <w:r>
-        <w:rPr>
-          <w:b/>
-        </w:rPr>
-        <w:t xml:space="preserve"> </w:t>
-      </w:r>
-      <w:proofErr w:type="spellStart"/>
-      <w:r>
-        <w:rPr>
-          <w:b/>
-        </w:rPr>
-        <w:t>install</w:t>
-      </w:r>
-      <w:proofErr w:type="spellEnd"/>
-      <w:r>
-        <w:rPr>
-          <w:b/>
-        </w:rPr>
-        <w:t xml:space="preserve"> [</w:t>
-      </w:r>
-      <w:proofErr w:type="spellStart"/>
-      <w:r>
-        <w:rPr>
-          <w:b/>
-        </w:rPr>
-        <w:t>librerias</w:t>
-      </w:r>
-      <w:proofErr w:type="spellEnd"/>
-      <w:r>
-        <w:rPr>
-          <w:b/>
-        </w:rPr>
-        <w:t>] –</w:t>
-      </w:r>
-      <w:proofErr w:type="spellStart"/>
-      <w:r>
-        <w:rPr>
-          <w:b/>
-        </w:rPr>
-        <w:t>save-</w:t>
-      </w:r>
-      <w:proofErr w:type="gramStart"/>
-      <w:r>
-        <w:rPr>
-          <w:b/>
-        </w:rPr>
-        <w:t>dev</w:t>
-      </w:r>
-      <w:proofErr w:type="spellEnd"/>
-      <w:r>
-        <w:rPr>
-          <w:b/>
-        </w:rPr>
-        <w:t xml:space="preserve"> :</w:t>
-      </w:r>
-      <w:proofErr w:type="gramEnd"/>
-      <w:r>
-        <w:t xml:space="preserve"> te guardan las dependencias en </w:t>
-      </w:r>
-      <w:proofErr w:type="spellStart"/>
-      <w:r>
-        <w:t>package.json</w:t>
-      </w:r>
-      <w:proofErr w:type="spellEnd"/>
-    </w:p>
-    <w:p>
-      <w:pPr>
-        <w:ind w:left="48"/>
-      </w:pPr>
-      <w:proofErr w:type="spellStart"/>
-      <w:r>
-        <w:t>Node_modules</w:t>
-      </w:r>
-      <w:proofErr w:type="spellEnd"/>
-      <w:r>
-        <w:t xml:space="preserve"> estarán todas las librerías de las </w:t>
-      </w:r>
-      <w:proofErr w:type="spellStart"/>
-      <w:r>
-        <w:t>depndencias</w:t>
-      </w:r>
-      <w:proofErr w:type="spellEnd"/>
-      <w:r>
-        <w:t xml:space="preserve">, esta carpeta </w:t>
-      </w:r>
-      <w:r>
-        <w:rPr>
-          <w:strike/>
-        </w:rPr>
-        <w:t>es bueno ignorarla</w:t>
-      </w:r>
-      <w:r>
-        <w:t xml:space="preserve"> </w:t>
-      </w:r>
-      <w:r>
-        <w:t>[GIT IGNORE EN LA CARPETA DEL PROYECTO PARA INDICARSELO A GIT]</w:t>
-      </w:r>
-    </w:p>
-    <w:p>
-      <w:pPr>
-        <w:ind w:left="48"/>
-        <w:rPr>
-          <w:lang w:val="en-US"/>
-        </w:rPr>
-      </w:pPr>
-      <w:proofErr w:type="spellStart"/>
-      <w:r>
-        <w:rPr>
-          <w:lang w:val="en-US"/>
-        </w:rPr>
-        <w:t>Git</w:t>
-      </w:r>
-      <w:proofErr w:type="spellEnd"/>
-      <w:r>
-        <w:rPr>
-          <w:lang w:val="en-US"/>
-        </w:rPr>
-        <w:t xml:space="preserve"> add –all</w:t>
-      </w:r>
-    </w:p>
-    <w:p>
-      <w:pPr>
-        <w:ind w:left="48"/>
-        <w:rPr>
-          <w:color w:val="5B9BD5" w:themeColor="accent1"/>
-          <w:lang w:val="en-US"/>
-        </w:rPr>
-      </w:pPr>
-      <w:proofErr w:type="spellStart"/>
-      <w:r>
-        <w:rPr>
-          <w:color w:val="5B9BD5" w:themeColor="accent1"/>
-          <w:lang w:val="en-US"/>
-        </w:rPr>
-        <w:lastRenderedPageBreak/>
-        <w:t>Git</w:t>
-      </w:r>
-      <w:proofErr w:type="spellEnd"/>
-      <w:r>
-        <w:rPr>
-          <w:color w:val="5B9BD5" w:themeColor="accent1"/>
-          <w:lang w:val="en-US"/>
-        </w:rPr>
-        <w:t xml:space="preserve"> remove HEAD</w:t>
-      </w:r>
-    </w:p>
-    <w:p>
-      <w:pPr>
-        <w:ind w:left="48"/>
-        <w:rPr>
-          <w:lang w:val="en-US"/>
-        </w:rPr>
-      </w:pPr>
-      <w:proofErr w:type="spellStart"/>
-      <w:r>
-        <w:rPr>
-          <w:lang w:val="en-US"/>
-        </w:rPr>
-        <w:t>Git</w:t>
-      </w:r>
-      <w:proofErr w:type="spellEnd"/>
-      <w:r>
-        <w:rPr>
-          <w:lang w:val="en-US"/>
-        </w:rPr>
-        <w:t xml:space="preserve"> commit –m </w:t>
-      </w:r>
-      <w:proofErr w:type="gramStart"/>
-      <w:r>
-        <w:rPr>
-          <w:lang w:val="en-US"/>
-        </w:rPr>
-        <w:t>“ ”</w:t>
-      </w:r>
-      <w:proofErr w:type="gramEnd"/>
-    </w:p>
-    <w:p>
-      <w:pPr>
-        <w:ind w:left="48"/>
-        <w:rPr>
-          <w:lang w:val="en-US"/>
-        </w:rPr>
-      </w:pPr>
-      <w:proofErr w:type="spellStart"/>
-      <w:r>
-        <w:rPr>
-          <w:lang w:val="en-US"/>
-        </w:rPr>
-        <w:t>Git</w:t>
-      </w:r>
-      <w:proofErr w:type="spellEnd"/>
-      <w:r>
-        <w:rPr>
-          <w:lang w:val="en-US"/>
-        </w:rPr>
-        <w:t xml:space="preserve"> log</w:t>
+        <w:rPr>
+          <w:lang w:val="en-US"/>
+        </w:rPr>
+      </w:pPr>
+      <w:r>
+        <w:rPr>
+          <w:lang w:val="en-US"/>
+        </w:rPr>
+        <w:t>Git log</w:t>
       </w:r>
     </w:p>
     <w:p>
@@ -1541,7 +1056,6 @@
         </w:rPr>
         <w:t>[</w:t>
       </w:r>
-      <w:proofErr w:type="gramStart"/>
       <w:r>
         <w:rPr>
           <w:b/>
@@ -1550,7 +1064,6 @@
         </w:rPr>
         <w:t>notas</w:t>
       </w:r>
-      <w:proofErr w:type="gramEnd"/>
       <w:r>
         <w:rPr>
           <w:b/>
@@ -1575,35 +1088,11 @@
           <w:lang w:val="en-US"/>
         </w:rPr>
       </w:pPr>
-      <w:proofErr w:type="spellStart"/>
-      <w:proofErr w:type="gramStart"/>
-      <w:r>
-        <w:rPr>
-          <w:lang w:val="en-US"/>
-        </w:rPr>
-        <w:t>npm</w:t>
-      </w:r>
-      <w:proofErr w:type="spellEnd"/>
-      <w:proofErr w:type="gramEnd"/>
-      <w:r>
-        <w:rPr>
-          <w:lang w:val="en-US"/>
-        </w:rPr>
-        <w:t xml:space="preserve"> </w:t>
-      </w:r>
-      <w:proofErr w:type="spellStart"/>
-      <w:r>
-        <w:rPr>
-          <w:lang w:val="en-US"/>
-        </w:rPr>
-        <w:t>config</w:t>
-      </w:r>
-      <w:proofErr w:type="spellEnd"/>
-      <w:r>
-        <w:rPr>
-          <w:lang w:val="en-US"/>
-        </w:rPr>
-        <w:t xml:space="preserve"> set proxy  http://10.110.8.42:8080</w:t>
+      <w:r>
+        <w:rPr>
+          <w:lang w:val="en-US"/>
+        </w:rPr>
+        <w:t>npm config set proxy  http://10.110.8.42:8080</w:t>
       </w:r>
     </w:p>
     <w:p>
@@ -1613,35 +1102,11 @@
           <w:lang w:val="en-US"/>
         </w:rPr>
       </w:pPr>
-      <w:proofErr w:type="spellStart"/>
-      <w:proofErr w:type="gramStart"/>
-      <w:r>
-        <w:rPr>
-          <w:lang w:val="en-US"/>
-        </w:rPr>
-        <w:t>npm</w:t>
-      </w:r>
-      <w:proofErr w:type="spellEnd"/>
-      <w:proofErr w:type="gramEnd"/>
-      <w:r>
-        <w:rPr>
-          <w:lang w:val="en-US"/>
-        </w:rPr>
-        <w:t xml:space="preserve"> </w:t>
-      </w:r>
-      <w:proofErr w:type="spellStart"/>
-      <w:r>
-        <w:rPr>
-          <w:lang w:val="en-US"/>
-        </w:rPr>
-        <w:t>config</w:t>
-      </w:r>
-      <w:proofErr w:type="spellEnd"/>
-      <w:r>
-        <w:rPr>
-          <w:lang w:val="en-US"/>
-        </w:rPr>
-        <w:t xml:space="preserve"> set https-proxy  http://10.110.8.42:8080</w:t>
+      <w:r>
+        <w:rPr>
+          <w:lang w:val="en-US"/>
+        </w:rPr>
+        <w:t>npm config set https-proxy  http://10.110.8.42:8080</w:t>
       </w:r>
     </w:p>
     <w:p>
@@ -1651,49 +1116,11 @@
           <w:lang w:val="en-US"/>
         </w:rPr>
       </w:pPr>
-      <w:proofErr w:type="spellStart"/>
-      <w:proofErr w:type="gramStart"/>
-      <w:r>
-        <w:rPr>
-          <w:lang w:val="en-US"/>
-        </w:rPr>
-        <w:t>npm</w:t>
-      </w:r>
-      <w:proofErr w:type="spellEnd"/>
-      <w:proofErr w:type="gramEnd"/>
-      <w:r>
-        <w:rPr>
-          <w:lang w:val="en-US"/>
-        </w:rPr>
-        <w:t xml:space="preserve"> </w:t>
-      </w:r>
-      <w:proofErr w:type="spellStart"/>
-      <w:r>
-        <w:rPr>
-          <w:lang w:val="en-US"/>
-        </w:rPr>
-        <w:t>config</w:t>
-      </w:r>
-      <w:proofErr w:type="spellEnd"/>
-      <w:r>
-        <w:rPr>
-          <w:lang w:val="en-US"/>
-        </w:rPr>
-        <w:t xml:space="preserve"> </w:t>
-      </w:r>
-      <w:proofErr w:type="spellStart"/>
-      <w:r>
-        <w:rPr>
-          <w:lang w:val="en-US"/>
-        </w:rPr>
-        <w:t>rm</w:t>
-      </w:r>
-      <w:proofErr w:type="spellEnd"/>
-      <w:r>
-        <w:rPr>
-          <w:lang w:val="en-US"/>
-        </w:rPr>
-        <w:t xml:space="preserve"> proxy</w:t>
+      <w:r>
+        <w:rPr>
+          <w:lang w:val="en-US"/>
+        </w:rPr>
+        <w:t>npm config rm proxy</w:t>
       </w:r>
     </w:p>
     <w:p>
@@ -1703,49 +1130,11 @@
           <w:lang w:val="en-US"/>
         </w:rPr>
       </w:pPr>
-      <w:proofErr w:type="spellStart"/>
-      <w:proofErr w:type="gramStart"/>
-      <w:r>
-        <w:rPr>
-          <w:lang w:val="en-US"/>
-        </w:rPr>
-        <w:t>npm</w:t>
-      </w:r>
-      <w:proofErr w:type="spellEnd"/>
-      <w:proofErr w:type="gramEnd"/>
-      <w:r>
-        <w:rPr>
-          <w:lang w:val="en-US"/>
-        </w:rPr>
-        <w:t xml:space="preserve"> </w:t>
-      </w:r>
-      <w:proofErr w:type="spellStart"/>
-      <w:r>
-        <w:rPr>
-          <w:lang w:val="en-US"/>
-        </w:rPr>
-        <w:t>config</w:t>
-      </w:r>
-      <w:proofErr w:type="spellEnd"/>
-      <w:r>
-        <w:rPr>
-          <w:lang w:val="en-US"/>
-        </w:rPr>
-        <w:t xml:space="preserve"> </w:t>
-      </w:r>
-      <w:proofErr w:type="spellStart"/>
-      <w:r>
-        <w:rPr>
-          <w:lang w:val="en-US"/>
-        </w:rPr>
-        <w:t>rm</w:t>
-      </w:r>
-      <w:proofErr w:type="spellEnd"/>
-      <w:r>
-        <w:rPr>
-          <w:lang w:val="en-US"/>
-        </w:rPr>
-        <w:t xml:space="preserve"> https-proxy</w:t>
+      <w:r>
+        <w:rPr>
+          <w:lang w:val="en-US"/>
+        </w:rPr>
+        <w:t>npm config rm https-proxy</w:t>
       </w:r>
     </w:p>
     <w:p>
@@ -1755,35 +1144,11 @@
           <w:lang w:val="en-US"/>
         </w:rPr>
       </w:pPr>
-      <w:proofErr w:type="spellStart"/>
-      <w:proofErr w:type="gramStart"/>
-      <w:r>
-        <w:rPr>
-          <w:lang w:val="en-US"/>
-        </w:rPr>
-        <w:t>npm</w:t>
-      </w:r>
-      <w:proofErr w:type="spellEnd"/>
-      <w:proofErr w:type="gramEnd"/>
-      <w:r>
-        <w:rPr>
-          <w:lang w:val="en-US"/>
-        </w:rPr>
-        <w:t xml:space="preserve"> </w:t>
-      </w:r>
-      <w:proofErr w:type="spellStart"/>
-      <w:r>
-        <w:rPr>
-          <w:lang w:val="en-US"/>
-        </w:rPr>
-        <w:t>config</w:t>
-      </w:r>
-      <w:proofErr w:type="spellEnd"/>
-      <w:r>
-        <w:rPr>
-          <w:lang w:val="en-US"/>
-        </w:rPr>
-        <w:t xml:space="preserve"> edit</w:t>
+      <w:r>
+        <w:rPr>
+          <w:lang w:val="en-US"/>
+        </w:rPr>
+        <w:t>npm config edit</w:t>
       </w:r>
     </w:p>
     <w:p>
@@ -1793,49 +1158,11 @@
           <w:lang w:val="en-US"/>
         </w:rPr>
       </w:pPr>
-      <w:proofErr w:type="spellStart"/>
-      <w:proofErr w:type="gramStart"/>
-      <w:r>
-        <w:rPr>
-          <w:lang w:val="en-US"/>
-        </w:rPr>
-        <w:t>git</w:t>
-      </w:r>
-      <w:proofErr w:type="spellEnd"/>
-      <w:proofErr w:type="gramEnd"/>
-      <w:r>
-        <w:rPr>
-          <w:lang w:val="en-US"/>
-        </w:rPr>
-        <w:t xml:space="preserve"> </w:t>
-      </w:r>
-      <w:proofErr w:type="spellStart"/>
-      <w:r>
-        <w:rPr>
-          <w:lang w:val="en-US"/>
-        </w:rPr>
-        <w:t>config</w:t>
-      </w:r>
-      <w:proofErr w:type="spellEnd"/>
-      <w:r>
-        <w:rPr>
-          <w:lang w:val="en-US"/>
-        </w:rPr>
-        <w:t xml:space="preserve"> --global </w:t>
-      </w:r>
-      <w:proofErr w:type="spellStart"/>
-      <w:r>
-        <w:rPr>
-          <w:lang w:val="en-US"/>
-        </w:rPr>
-        <w:t>http.proxy</w:t>
-      </w:r>
-      <w:proofErr w:type="spellEnd"/>
-      <w:r>
-        <w:rPr>
-          <w:lang w:val="en-US"/>
-        </w:rPr>
-        <w:t xml:space="preserve"> http://10.110.8.42:8080</w:t>
+      <w:r>
+        <w:rPr>
+          <w:lang w:val="en-US"/>
+        </w:rPr>
+        <w:t>git config --global http.proxy http://10.110.8.42:8080</w:t>
       </w:r>
     </w:p>
     <w:p>
@@ -1845,44 +1172,12 @@
           <w:lang w:val="en-US"/>
         </w:rPr>
       </w:pPr>
-      <w:proofErr w:type="spellStart"/>
-      <w:proofErr w:type="gramStart"/>
-      <w:r>
-        <w:rPr>
-          <w:lang w:val="en-US"/>
-        </w:rPr>
-        <w:t>git</w:t>
-      </w:r>
-      <w:proofErr w:type="spellEnd"/>
-      <w:proofErr w:type="gramEnd"/>
-      <w:r>
-        <w:rPr>
-          <w:lang w:val="en-US"/>
-        </w:rPr>
-        <w:t xml:space="preserve"> </w:t>
-      </w:r>
-      <w:proofErr w:type="spellStart"/>
-      <w:r>
-        <w:rPr>
-          <w:lang w:val="en-US"/>
-        </w:rPr>
-        <w:t>config</w:t>
-      </w:r>
-      <w:proofErr w:type="spellEnd"/>
-      <w:r>
-        <w:rPr>
-          <w:lang w:val="en-US"/>
-        </w:rPr>
-        <w:t xml:space="preserve"> --global --unset </w:t>
-      </w:r>
-      <w:proofErr w:type="spellStart"/>
-      <w:r>
-        <w:rPr>
-          <w:lang w:val="en-US"/>
-        </w:rPr>
-        <w:t>http.proxy</w:t>
-      </w:r>
-      <w:proofErr w:type="spellEnd"/>
+      <w:r>
+        <w:rPr>
+          <w:lang w:val="en-US"/>
+        </w:rPr>
+        <w:t>git config --global --unset http.proxy</w:t>
+      </w:r>
     </w:p>
     <w:p>
       <w:pPr>
@@ -1896,44 +1191,14 @@
       <w:pPr>
         <w:pStyle w:val="Ttulo2"/>
       </w:pPr>
-      <w:proofErr w:type="gramStart"/>
-      <w:r>
-        <w:t>lenguajes</w:t>
-      </w:r>
-      <w:proofErr w:type="gramEnd"/>
-      <w:r>
-        <w:t xml:space="preserve"> </w:t>
-      </w:r>
-      <w:proofErr w:type="spellStart"/>
-      <w:r>
-        <w:t>tipados</w:t>
-      </w:r>
-      <w:proofErr w:type="spellEnd"/>
-      <w:r>
-        <w:t xml:space="preserve"> y no </w:t>
-      </w:r>
-      <w:proofErr w:type="spellStart"/>
-      <w:r>
-        <w:t>tipados</w:t>
-      </w:r>
-      <w:proofErr w:type="spellEnd"/>
-    </w:p>
-    <w:p>
-      <w:proofErr w:type="spellStart"/>
-      <w:proofErr w:type="gramStart"/>
-      <w:r>
-        <w:t>javascript</w:t>
-      </w:r>
-      <w:proofErr w:type="spellEnd"/>
-      <w:proofErr w:type="gramEnd"/>
-      <w:r>
-        <w:t xml:space="preserve"> lenguaje no </w:t>
-      </w:r>
-      <w:proofErr w:type="spellStart"/>
-      <w:r>
-        <w:t>tipado</w:t>
-      </w:r>
-      <w:proofErr w:type="spellEnd"/>
+      <w:r>
+        <w:t>lenguajes tipados y no tipados</w:t>
+      </w:r>
+    </w:p>
+    <w:p>
+      <w:r>
+        <w:t>javascript lenguaje no tipado</w:t>
+      </w:r>
     </w:p>
     <w:p/>
     <w:p/>
@@ -1959,47 +1224,31 @@
           <w:lang w:val="en-US"/>
         </w:rPr>
       </w:pPr>
-      <w:proofErr w:type="gramStart"/>
-      <w:r>
-        <w:rPr>
-          <w:lang w:val="en-US"/>
-        </w:rPr>
-        <w:t>3.-</w:t>
-      </w:r>
-      <w:proofErr w:type="gramEnd"/>
-      <w:r>
-        <w:rPr>
-          <w:lang w:val="en-US"/>
-        </w:rPr>
-        <w:t xml:space="preserve"> Objects</w:t>
-      </w:r>
-    </w:p>
-    <w:p>
-      <w:pPr>
-        <w:rPr>
-          <w:lang w:val="en-US"/>
-        </w:rPr>
-      </w:pPr>
-    </w:p>
-    <w:p>
-      <w:pPr>
-        <w:rPr>
-          <w:lang w:val="en-US"/>
-        </w:rPr>
-      </w:pPr>
-      <w:proofErr w:type="spellStart"/>
-      <w:r>
-        <w:rPr>
-          <w:lang w:val="en-US"/>
-        </w:rPr>
-        <w:t>Tipos</w:t>
-      </w:r>
-      <w:proofErr w:type="spellEnd"/>
-      <w:r>
-        <w:rPr>
-          <w:lang w:val="en-US"/>
-        </w:rPr>
-        <w:t xml:space="preserve"> simples </w:t>
+      <w:r>
+        <w:rPr>
+          <w:lang w:val="en-US"/>
+        </w:rPr>
+        <w:t>3.- Objects</w:t>
+      </w:r>
+    </w:p>
+    <w:p>
+      <w:pPr>
+        <w:rPr>
+          <w:lang w:val="en-US"/>
+        </w:rPr>
+      </w:pPr>
+    </w:p>
+    <w:p>
+      <w:pPr>
+        <w:rPr>
+          <w:lang w:val="en-US"/>
+        </w:rPr>
+      </w:pPr>
+      <w:r>
+        <w:rPr>
+          <w:lang w:val="en-US"/>
+        </w:rPr>
+        <w:t xml:space="preserve">Tipos simples </w:t>
       </w:r>
     </w:p>
     <w:p>
@@ -2013,7 +1262,6 @@
           <w:lang w:val="en-US"/>
         </w:rPr>
       </w:pPr>
-      <w:proofErr w:type="spellStart"/>
       <w:r>
         <w:rPr>
           <w:lang w:val="en-US"/>
@@ -2026,7 +1274,6 @@
         </w:rPr>
         <w:t>s</w:t>
       </w:r>
-      <w:proofErr w:type="spellEnd"/>
     </w:p>
     <w:p>
       <w:pPr>
@@ -2057,7 +1304,6 @@
           <w:lang w:val="en-US"/>
         </w:rPr>
       </w:pPr>
-      <w:proofErr w:type="spellStart"/>
       <w:r>
         <w:rPr>
           <w:lang w:val="en-US"/>
@@ -2070,26 +1316,11 @@
         </w:rPr>
         <w:t>oolean</w:t>
       </w:r>
-      <w:proofErr w:type="spellEnd"/>
-      <w:r>
-        <w:rPr>
-          <w:lang w:val="en-US"/>
-        </w:rPr>
-        <w:t xml:space="preserve"> ( </w:t>
-      </w:r>
-      <w:proofErr w:type="spellStart"/>
-      <w:r>
-        <w:rPr>
-          <w:lang w:val="en-US"/>
-        </w:rPr>
-        <w:t>ocupan</w:t>
-      </w:r>
-      <w:proofErr w:type="spellEnd"/>
-      <w:r>
-        <w:rPr>
-          <w:lang w:val="en-US"/>
-        </w:rPr>
-        <w:t xml:space="preserve"> 1bit 0 ó 1)</w:t>
+      <w:r>
+        <w:rPr>
+          <w:lang w:val="en-US"/>
+        </w:rPr>
+        <w:t xml:space="preserve"> ( ocupan 1bit 0 ó 1)</w:t>
       </w:r>
     </w:p>
     <w:p>
@@ -2132,104 +1363,75 @@
       <w:pPr>
         <w:ind w:left="360"/>
       </w:pPr>
-      <w:proofErr w:type="gramStart"/>
-      <w:r>
-        <w:t>Nota :</w:t>
-      </w:r>
-      <w:proofErr w:type="gramEnd"/>
-      <w:r>
+      <w:r>
+        <w:t>Nota : node en cualquier simbolo del sistema te abre un interprete de node</w:t>
+      </w:r>
+    </w:p>
+    <w:p>
+      <w:pPr>
+        <w:ind w:left="360"/>
+      </w:pPr>
+      <w:r>
+        <w:t>“var” declarar la variable. Por defecto sino se define por defecto javascrip te lo inicializa a undefined</w:t>
+      </w:r>
+    </w:p>
+    <w:p>
+      <w:pPr>
+        <w:ind w:left="360"/>
+      </w:pPr>
+      <w:r>
+        <w:t>Definimos la variable</w:t>
+      </w:r>
+    </w:p>
+    <w:p>
+      <w:pPr>
+        <w:ind w:left="360"/>
+      </w:pPr>
+      <w:r>
+        <w:t>Variable = 3 // aquí tendremos un tipo de numero</w:t>
+      </w:r>
+    </w:p>
+    <w:p>
+      <w:pPr>
+        <w:ind w:left="360"/>
+      </w:pPr>
+      <w:r>
+        <w:t>JAVASCRIPT ES UN LENGUAJE NO TIPADO DINÁMICO</w:t>
+      </w:r>
+    </w:p>
+    <w:p>
+      <w:pPr>
+        <w:ind w:left="360"/>
+        <w:rPr>
+          <w:i/>
+        </w:rPr>
+      </w:pPr>
+      <w:r>
+        <w:rPr>
+          <w:i/>
+        </w:rPr>
+        <w:t>REP</w:t>
+      </w:r>
+      <w:r>
+        <w:rPr>
+          <w:i/>
+        </w:rPr>
+        <w:t>L</w:t>
+      </w:r>
+      <w:r>
+        <w:rPr>
+          <w:i/>
+        </w:rPr>
+        <w:t xml:space="preserve"> interprete de node</w:t>
+      </w:r>
+      <w:bookmarkStart w:id="0" w:name="_GoBack"/>
+      <w:bookmarkEnd w:id="0"/>
+      <w:r>
+        <w:rPr>
+          <w:i/>
+        </w:rPr>
         <w:t xml:space="preserve"> </w:t>
       </w:r>
-      <w:proofErr w:type="spellStart"/>
-      <w:r>
-        <w:t>node</w:t>
-      </w:r>
-      <w:proofErr w:type="spellEnd"/>
-      <w:r>
-        <w:t xml:space="preserve"> en cualquier </w:t>
-      </w:r>
-      <w:proofErr w:type="spellStart"/>
-      <w:r>
-        <w:t>simbolo</w:t>
-      </w:r>
-      <w:proofErr w:type="spellEnd"/>
-      <w:r>
-        <w:t xml:space="preserve"> del sistema te abre un </w:t>
-      </w:r>
-      <w:proofErr w:type="spellStart"/>
-      <w:r>
-        <w:t>interprete</w:t>
-      </w:r>
-      <w:proofErr w:type="spellEnd"/>
-      <w:r>
-        <w:t xml:space="preserve"> de </w:t>
-      </w:r>
-      <w:proofErr w:type="spellStart"/>
-      <w:r>
-        <w:t>node</w:t>
-      </w:r>
-      <w:proofErr w:type="spellEnd"/>
-    </w:p>
-    <w:p>
-      <w:pPr>
-        <w:ind w:left="360"/>
-      </w:pPr>
-      <w:r>
-        <w:t>“</w:t>
-      </w:r>
-      <w:proofErr w:type="spellStart"/>
-      <w:r>
-        <w:t>var</w:t>
-      </w:r>
-      <w:proofErr w:type="spellEnd"/>
-      <w:r>
-        <w:t xml:space="preserve">” declarar la variable. Por defecto sino se define por defecto </w:t>
-      </w:r>
-      <w:proofErr w:type="spellStart"/>
-      <w:r>
-        <w:t>javascrip</w:t>
-      </w:r>
-      <w:proofErr w:type="spellEnd"/>
-      <w:r>
-        <w:t xml:space="preserve"> te lo inicializa a </w:t>
-      </w:r>
-      <w:proofErr w:type="spellStart"/>
-      <w:r>
-        <w:t>undefined</w:t>
-      </w:r>
-      <w:proofErr w:type="spellEnd"/>
-    </w:p>
-    <w:p>
-      <w:pPr>
-        <w:ind w:left="360"/>
-      </w:pPr>
-      <w:r>
-        <w:t>Definimos la variable</w:t>
-      </w:r>
-    </w:p>
-    <w:p>
-      <w:pPr>
-        <w:ind w:left="360"/>
-      </w:pPr>
-      <w:r>
-        <w:t>Variable = 3 // aquí tendremos un tipo de numero</w:t>
-      </w:r>
-    </w:p>
-    <w:p>
-      <w:pPr>
-        <w:ind w:left="360"/>
-      </w:pPr>
-      <w:r>
-        <w:t>JAVASCRIPT ES UN LENGUAJE NO TIPADO DINÁMICO</w:t>
-      </w:r>
-    </w:p>
-    <w:p>
-      <w:pPr>
-        <w:ind w:left="360"/>
-      </w:pPr>
-      <w:r>
-        <w:t xml:space="preserve">LENGUAJE VAREPEL </w:t>
-      </w:r>
     </w:p>
     <w:p>
       <w:pPr>
@@ -2237,18 +1439,10 @@
       </w:pPr>
       <w:r>
         <w:lastRenderedPageBreak/>
-        <w:t>Operadores Lógicos  son EXPRESIONES (porque te devuelven un resultado) Todas los valores de tipos son expresiones porque tiene valor</w:t>
-      </w:r>
-      <w:proofErr w:type="gramStart"/>
-      <w:r>
-        <w:t>.</w:t>
-      </w:r>
-      <w:r>
-        <w:t>(</w:t>
-      </w:r>
-      <w:proofErr w:type="gramEnd"/>
-      <w:r>
-        <w:t>EXPRESIONES CIUDADANOS DE 1º ORDEN)</w:t>
+        <w:t>Operadores Lógicos  son EXPRESIONES (porque te devuelven un resultado) Todas los valores de tipos son expresiones porque tiene valor.</w:t>
+      </w:r>
+      <w:r>
+        <w:t>(EXPRESIONES CIUDADANOS DE 1º ORDEN)</w:t>
       </w:r>
     </w:p>
     <w:p>
@@ -2280,15 +1474,7 @@
         <w:ind w:left="360"/>
       </w:pPr>
       <w:r>
-        <w:t xml:space="preserve">SENTENCIA -&gt; </w:t>
-      </w:r>
-      <w:proofErr w:type="spellStart"/>
-      <w:r>
-        <w:t>var</w:t>
-      </w:r>
-      <w:proofErr w:type="spellEnd"/>
-      <w:r>
-        <w:t xml:space="preserve"> x</w:t>
+        <w:t>SENTENCIA -&gt; var x</w:t>
       </w:r>
     </w:p>
     <w:p>
@@ -2424,14 +1610,12 @@
           <w:lang w:val="en-US"/>
         </w:rPr>
       </w:pPr>
-      <w:proofErr w:type="spellStart"/>
       <w:r>
         <w:rPr>
           <w:lang w:val="en-US"/>
         </w:rPr>
         <w:t>Operadores</w:t>
       </w:r>
-      <w:proofErr w:type="spellEnd"/>
     </w:p>
     <w:p>
       <w:pPr>
@@ -2444,33 +1628,17 @@
           <w:lang w:val="en-US"/>
         </w:rPr>
       </w:pPr>
-      <w:proofErr w:type="spellStart"/>
       <w:r>
         <w:rPr>
           <w:lang w:val="en-US"/>
         </w:rPr>
         <w:t>Unarios</w:t>
       </w:r>
-      <w:proofErr w:type="spellEnd"/>
-      <w:r>
-        <w:rPr>
-          <w:lang w:val="en-US"/>
-        </w:rPr>
-        <w:t>(</w:t>
-      </w:r>
-      <w:proofErr w:type="spellStart"/>
-      <w:r>
-        <w:rPr>
-          <w:lang w:val="en-US"/>
-        </w:rPr>
-        <w:t>unario</w:t>
-      </w:r>
-      <w:proofErr w:type="spellEnd"/>
-      <w:r>
-        <w:rPr>
-          <w:lang w:val="en-US"/>
-        </w:rPr>
-        <w:t>)</w:t>
+      <w:r>
+        <w:rPr>
+          <w:lang w:val="en-US"/>
+        </w:rPr>
+        <w:t>(unario)</w:t>
       </w:r>
     </w:p>
     <w:p>
@@ -2502,7 +1670,6 @@
           <w:lang w:val="en-US"/>
         </w:rPr>
       </w:pPr>
-      <w:proofErr w:type="spellStart"/>
       <w:r>
         <w:rPr>
           <w:lang w:val="en-US"/>
@@ -2515,7 +1682,6 @@
         </w:rPr>
         <w:t>ernarios</w:t>
       </w:r>
-      <w:proofErr w:type="spellEnd"/>
     </w:p>
     <w:p>
       <w:pPr>
@@ -2526,23 +1692,13 @@
           <w:lang w:val="en-US"/>
         </w:rPr>
       </w:pPr>
-      <w:proofErr w:type="spellStart"/>
       <w:r>
         <w:rPr>
           <w:b/>
           <w:color w:val="C45911" w:themeColor="accent2" w:themeShade="BF"/>
           <w:lang w:val="en-US"/>
         </w:rPr>
-        <w:t>Duda</w:t>
-      </w:r>
-      <w:proofErr w:type="spellEnd"/>
-      <w:r>
-        <w:rPr>
-          <w:b/>
-          <w:color w:val="C45911" w:themeColor="accent2" w:themeShade="BF"/>
-          <w:lang w:val="en-US"/>
-        </w:rPr>
-        <w:t xml:space="preserve"> a PAU </w:t>
+        <w:t xml:space="preserve">Duda a PAU </w:t>
       </w:r>
     </w:p>
     <w:p>
@@ -2605,139 +1761,105 @@
           <w:lang w:val="en-US"/>
         </w:rPr>
       </w:pPr>
-      <w:proofErr w:type="spellStart"/>
       <w:r>
         <w:rPr>
           <w:b/>
           <w:lang w:val="en-US"/>
         </w:rPr>
-        <w:t>Codigos</w:t>
-      </w:r>
-      <w:proofErr w:type="spellEnd"/>
-      <w:r>
+        <w:t>Codigos de powershell</w:t>
+      </w:r>
+    </w:p>
+    <w:p>
+      <w:pPr>
         <w:rPr>
           <w:b/>
           <w:lang w:val="en-US"/>
         </w:rPr>
-        <w:t xml:space="preserve"> de </w:t>
-      </w:r>
-      <w:proofErr w:type="spellStart"/>
+      </w:pPr>
       <w:r>
         <w:rPr>
           <w:b/>
           <w:lang w:val="en-US"/>
         </w:rPr>
-        <w:t>powershell</w:t>
-      </w:r>
-      <w:proofErr w:type="spellEnd"/>
-    </w:p>
-    <w:p>
-      <w:pPr>
+        <w:br w:type="page"/>
+      </w:r>
+    </w:p>
+    <w:p>
+      <w:pPr>
+        <w:ind w:left="360"/>
         <w:rPr>
           <w:b/>
           <w:lang w:val="en-US"/>
         </w:rPr>
       </w:pPr>
-      <w:r>
+    </w:p>
+    <w:p>
+      <w:pPr>
+        <w:ind w:left="360"/>
         <w:rPr>
           <w:b/>
           <w:lang w:val="en-US"/>
         </w:rPr>
-        <w:br w:type="page"/>
-      </w:r>
-    </w:p>
-    <w:p>
-      <w:pPr>
-        <w:ind w:left="360"/>
+      </w:pPr>
+      <w:r>
         <w:rPr>
           <w:b/>
           <w:lang w:val="en-US"/>
         </w:rPr>
-      </w:pPr>
+        <w:t xml:space="preserve">UNIT TEST </w:t>
+      </w:r>
+    </w:p>
+    <w:p>
+      <w:pPr>
+        <w:ind w:left="360"/>
+        <w:rPr>
+          <w:lang w:val="en-US"/>
+        </w:rPr>
+      </w:pPr>
+      <w:r>
+        <w:rPr>
+          <w:lang w:val="en-US"/>
+        </w:rPr>
+        <w:t>Mocha</w:t>
+      </w:r>
+    </w:p>
+    <w:p>
+      <w:pPr>
+        <w:ind w:left="360"/>
+      </w:pPr>
+      <w:r>
+        <w:t>Expect.js</w:t>
+      </w:r>
     </w:p>
     <w:p>
       <w:pPr>
         <w:ind w:left="360"/>
         <w:rPr>
           <w:b/>
-          <w:lang w:val="en-US"/>
-        </w:rPr>
-      </w:pPr>
+        </w:rPr>
+      </w:pPr>
+      <w:r>
+        <w:t xml:space="preserve">Los ficheros tiene que tener al final del nombre </w:t>
+      </w:r>
       <w:r>
         <w:rPr>
           <w:b/>
-          <w:lang w:val="en-US"/>
-        </w:rPr>
-        <w:t xml:space="preserve">UNIT TEST </w:t>
-      </w:r>
-    </w:p>
-    <w:p>
-      <w:pPr>
-        <w:ind w:left="360"/>
-        <w:rPr>
-          <w:lang w:val="en-US"/>
-        </w:rPr>
-      </w:pPr>
-      <w:r>
-        <w:rPr>
-          <w:lang w:val="en-US"/>
-        </w:rPr>
-        <w:t>Mocha</w:t>
-      </w:r>
-    </w:p>
-    <w:p>
-      <w:pPr>
-        <w:ind w:left="360"/>
-      </w:pPr>
-      <w:r>
-        <w:t>Expect.js</w:t>
-      </w:r>
-    </w:p>
-    <w:p>
-      <w:pPr>
-        <w:ind w:left="360"/>
+        </w:rPr>
+        <w:t>.spec.js</w:t>
+      </w:r>
+      <w:r>
+        <w:t xml:space="preserve"> el </w:t>
+      </w:r>
+      <w:r>
         <w:rPr>
           <w:b/>
         </w:rPr>
-      </w:pPr>
-      <w:r>
-        <w:t xml:space="preserve">Los ficheros tiene que tener al final del nombre </w:t>
+        <w:t>spec es de specification</w:t>
       </w:r>
       <w:r>
         <w:rPr>
           <w:b/>
         </w:rPr>
-        <w:t>.spec.js</w:t>
-      </w:r>
-      <w:r>
-        <w:t xml:space="preserve"> el </w:t>
-      </w:r>
-      <w:proofErr w:type="spellStart"/>
-      <w:r>
-        <w:rPr>
-          <w:b/>
-        </w:rPr>
-        <w:t>spec</w:t>
-      </w:r>
-      <w:proofErr w:type="spellEnd"/>
-      <w:r>
-        <w:rPr>
-          <w:b/>
-        </w:rPr>
-        <w:t xml:space="preserve"> es de </w:t>
-      </w:r>
-      <w:proofErr w:type="spellStart"/>
-      <w:r>
-        <w:rPr>
-          <w:b/>
-        </w:rPr>
-        <w:t>specification</w:t>
-      </w:r>
-      <w:proofErr w:type="spellEnd"/>
-      <w:r>
-        <w:rPr>
-          <w:b/>
-        </w:rPr>
         <w:t>.</w:t>
       </w:r>
     </w:p>
@@ -2753,26 +1875,8 @@
       <w:pPr>
         <w:ind w:left="360"/>
       </w:pPr>
-      <w:proofErr w:type="spellStart"/>
-      <w:proofErr w:type="gramStart"/>
-      <w:r>
-        <w:t>Expect</w:t>
-      </w:r>
-      <w:proofErr w:type="spellEnd"/>
-      <w:r>
-        <w:t>(</w:t>
-      </w:r>
-      <w:proofErr w:type="gramEnd"/>
-      <w:r>
-        <w:t xml:space="preserve">“lo que voy a </w:t>
-      </w:r>
-      <w:proofErr w:type="spellStart"/>
-      <w:r>
-        <w:t>testear”,”el</w:t>
-      </w:r>
-      <w:proofErr w:type="spellEnd"/>
-      <w:r>
-        <w:t xml:space="preserve"> resultado que tienes que hacer” )</w:t>
+      <w:r>
+        <w:t>Expect(“lo que voy a testear”,”el resultado que tienes que hacer” )</w:t>
       </w:r>
     </w:p>
     <w:p>
@@ -3020,15 +2124,7 @@
         </w:rPr>
       </w:pPr>
       <w:r>
-        <w:t xml:space="preserve">Indicamos que tenemos test para ejecutar. Para ejecutarlos se usa el comando </w:t>
-      </w:r>
-      <w:proofErr w:type="spellStart"/>
-      <w:r>
-        <w:t>npm</w:t>
-      </w:r>
-      <w:proofErr w:type="spellEnd"/>
-      <w:r>
-        <w:t xml:space="preserve"> run &lt;scripts&gt; </w:t>
+        <w:t xml:space="preserve">Indicamos que tenemos test para ejecutar. Para ejecutarlos se usa el comando npm run &lt;scripts&gt; </w:t>
       </w:r>
       <w:r>
         <w:rPr>
@@ -3043,11 +2139,13 @@
         <w:rPr>
           <w:b/>
           <w:u w:val="single"/>
+          <w:lang w:val="en-US"/>
         </w:rPr>
       </w:pPr>
       <w:r>
         <w:rPr>
           <w:b/>
+          <w:lang w:val="en-US"/>
         </w:rPr>
         <w:lastRenderedPageBreak/>
         <w:t>HOISTING</w:t>
@@ -3056,40 +2154,154 @@
         <w:rPr>
           <w:b/>
           <w:u w:val="single"/>
-        </w:rPr>
-        <w:t xml:space="preserve"> //  </w:t>
-      </w:r>
-      <w:proofErr w:type="spellStart"/>
-      <w:r>
+          <w:lang w:val="en-US"/>
+        </w:rPr>
+        <w:t xml:space="preserve"> //  function steatments</w:t>
+      </w:r>
+    </w:p>
+    <w:p>
+      <w:pPr>
+        <w:pStyle w:val="Ttulo3"/>
+        <w:rPr>
+          <w:lang w:val="en-US"/>
+        </w:rPr>
+      </w:pPr>
+      <w:r>
+        <w:rPr>
+          <w:lang w:val="en-US"/>
+        </w:rPr>
+        <w:t>Clase 3 :</w:t>
+      </w:r>
+    </w:p>
+    <w:p>
+      <w:pPr>
+        <w:rPr>
+          <w:lang w:val="en-US"/>
+        </w:rPr>
+      </w:pPr>
+      <w:r>
+        <w:rPr>
+          <w:lang w:val="en-US"/>
+        </w:rPr>
+        <w:t>Variables (bindings)</w:t>
+      </w:r>
+      <w:r>
+        <w:rPr>
+          <w:lang w:val="en-US"/>
+        </w:rPr>
+        <w:t xml:space="preserve"> </w:t>
+      </w:r>
+      <w:hyperlink r:id="rId22" w:history="1">
+        <w:r>
+          <w:rPr>
+            <w:rStyle w:val="Hipervnculo"/>
+            <w:lang w:val="en-US"/>
+          </w:rPr>
+          <w:t>https://eloquentjavascript.net/02_program_structure.html</w:t>
+        </w:r>
+      </w:hyperlink>
+    </w:p>
+    <w:p>
+      <w:r>
+        <w:t>ECMAscript 3</w:t>
+      </w:r>
+    </w:p>
+    <w:p>
+      <w:r>
+        <w:t xml:space="preserve">*NOTA* </w:t>
+      </w:r>
+      <w:r>
+        <w:t>LET Y/O CONST =&gt; SER</w:t>
+      </w:r>
+      <w:r>
+        <w:t>Á NUESTRO VAR</w:t>
+      </w:r>
+    </w:p>
+    <w:p/>
+    <w:p>
+      <w:pPr>
         <w:rPr>
           <w:b/>
+        </w:rPr>
+      </w:pPr>
+      <w:r>
+        <w:t>Paso de variables a una función por valor y referencia ( ver las variables simples y las compuestas ….escalares??)</w:t>
+      </w:r>
+      <w:r>
+        <w:rPr>
+          <w:b/>
+        </w:rPr>
+        <w:t>Consultar también para C#</w:t>
+      </w:r>
+    </w:p>
+    <w:p>
+      <w:r>
+        <w:t xml:space="preserve">Paso por valor </w:t>
+      </w:r>
+      <w:r>
+        <w:t xml:space="preserve"> por defecto para tipos simples</w:t>
+      </w:r>
+    </w:p>
+    <w:p>
+      <w:r>
+        <w:t>Paso por refecerncia</w:t>
+      </w:r>
+      <w:r>
+        <w:t xml:space="preserve"> por defecto para los tipos compuestos</w:t>
+      </w:r>
+    </w:p>
+    <w:p>
+      <w:pPr>
+        <w:rPr>
+          <w:b/>
+        </w:rPr>
+      </w:pPr>
+      <w:r>
+        <w:rPr>
+          <w:b/>
+        </w:rPr>
+        <w:t>Expresion Statments</w:t>
+      </w:r>
+    </w:p>
+    <w:p>
+      <w:pPr>
+        <w:rPr>
+          <w:b/>
+        </w:rPr>
+      </w:pPr>
+      <w:r>
+        <w:rPr>
+          <w:b/>
+        </w:rPr>
+        <w:t>Statements group</w:t>
+      </w:r>
+    </w:p>
+    <w:p>
+      <w:r>
+        <w:t>Toda función que devuelve un boolean es un predicado</w:t>
+      </w:r>
+      <w:r>
+        <w:t xml:space="preserve"> .</w:t>
+      </w:r>
+      <w:r>
+        <w:rPr>
           <w:u w:val="single"/>
         </w:rPr>
-        <w:t>function</w:t>
-      </w:r>
-      <w:proofErr w:type="spellEnd"/>
-      <w:r>
-        <w:rPr>
-          <w:b/>
-          <w:u w:val="single"/>
-        </w:rPr>
-        <w:t xml:space="preserve"> </w:t>
-      </w:r>
-      <w:proofErr w:type="spellStart"/>
-      <w:r>
-        <w:rPr>
-          <w:b/>
-          <w:u w:val="single"/>
-        </w:rPr>
-        <w:t>steatments</w:t>
-      </w:r>
-      <w:proofErr w:type="spellEnd"/>
-    </w:p>
-    <w:p>
-      <w:pPr>
-        <w:ind w:left="360"/>
-      </w:pPr>
-    </w:p>
+        <w:t>LOS PREDICADOS NUNCA LANZAN UN THROW</w:t>
+      </w:r>
+      <w:r>
+        <w:t>. (BUSCAR SI ESTO ES ASÍ)</w:t>
+      </w:r>
+      <w:r>
+        <w:t>.</w:t>
+      </w:r>
+    </w:p>
+    <w:p>
+      <w:r>
+        <w:t>CODE SMELL -&gt; ESTUDIAR SUS REFACTORS</w:t>
+      </w:r>
+    </w:p>
+    <w:p/>
     <w:p>
       <w:pPr>
         <w:pStyle w:val="Ttulo2"/>
@@ -3097,19 +2309,11 @@
           <w:lang w:val="en-US"/>
         </w:rPr>
       </w:pPr>
-      <w:proofErr w:type="gramStart"/>
-      <w:r>
-        <w:rPr>
-          <w:lang w:val="en-US"/>
-        </w:rPr>
-        <w:t>4.-</w:t>
-      </w:r>
-      <w:proofErr w:type="gramEnd"/>
-      <w:r>
-        <w:rPr>
-          <w:lang w:val="en-US"/>
-        </w:rPr>
-        <w:t xml:space="preserve"> Functions</w:t>
+      <w:r>
+        <w:rPr>
+          <w:lang w:val="en-US"/>
+        </w:rPr>
+        <w:t>4.- Functions</w:t>
       </w:r>
     </w:p>
     <w:p>
@@ -3119,19 +2323,11 @@
           <w:lang w:val="en-US"/>
         </w:rPr>
       </w:pPr>
-      <w:proofErr w:type="gramStart"/>
-      <w:r>
-        <w:rPr>
-          <w:lang w:val="en-US"/>
-        </w:rPr>
-        <w:t>5.-</w:t>
-      </w:r>
-      <w:proofErr w:type="gramEnd"/>
-      <w:r>
-        <w:rPr>
-          <w:lang w:val="en-US"/>
-        </w:rPr>
-        <w:t xml:space="preserve"> Inheritance</w:t>
+      <w:r>
+        <w:rPr>
+          <w:lang w:val="en-US"/>
+        </w:rPr>
+        <w:t>5.- Inheritance</w:t>
       </w:r>
     </w:p>
     <w:p>
@@ -3141,14 +2337,12 @@
           <w:lang w:val="en-US"/>
         </w:rPr>
       </w:pPr>
-      <w:proofErr w:type="gramStart"/>
       <w:r>
         <w:rPr>
           <w:lang w:val="en-US"/>
         </w:rPr>
         <w:t>6.-</w:t>
       </w:r>
-      <w:proofErr w:type="gramEnd"/>
       <w:r>
         <w:rPr>
           <w:lang w:val="en-US"/>
@@ -3163,19 +2357,11 @@
           <w:lang w:val="en-US"/>
         </w:rPr>
       </w:pPr>
-      <w:proofErr w:type="gramStart"/>
-      <w:r>
-        <w:rPr>
-          <w:lang w:val="en-US"/>
-        </w:rPr>
-        <w:t>7.-</w:t>
-      </w:r>
-      <w:proofErr w:type="gramEnd"/>
-      <w:r>
-        <w:rPr>
-          <w:lang w:val="en-US"/>
-        </w:rPr>
-        <w:t xml:space="preserve"> Regular Expressions</w:t>
+      <w:r>
+        <w:rPr>
+          <w:lang w:val="en-US"/>
+        </w:rPr>
+        <w:t>7.- Regular Expressions</w:t>
       </w:r>
     </w:p>
     <w:p>
@@ -3185,33 +2371,11 @@
           <w:lang w:val="en-US"/>
         </w:rPr>
       </w:pPr>
-      <w:proofErr w:type="spellStart"/>
-      <w:r>
-        <w:rPr>
-          <w:lang w:val="en-US"/>
-        </w:rPr>
-        <w:t>Apendice</w:t>
-      </w:r>
-      <w:proofErr w:type="spellEnd"/>
-      <w:r>
-        <w:rPr>
-          <w:lang w:val="en-US"/>
-        </w:rPr>
-        <w:t xml:space="preserve"> A</w:t>
-      </w:r>
-      <w:proofErr w:type="gramStart"/>
-      <w:r>
-        <w:rPr>
-          <w:lang w:val="en-US"/>
-        </w:rPr>
-        <w:t>.-</w:t>
-      </w:r>
-      <w:proofErr w:type="gramEnd"/>
-      <w:r>
-        <w:rPr>
-          <w:lang w:val="en-US"/>
-        </w:rPr>
-        <w:t xml:space="preserve"> Awful Parts</w:t>
+      <w:r>
+        <w:rPr>
+          <w:lang w:val="en-US"/>
+        </w:rPr>
+        <w:t>Apendice A.- Awful Parts</w:t>
       </w:r>
     </w:p>
     <w:p>
@@ -3221,33 +2385,11 @@
           <w:lang w:val="en-US"/>
         </w:rPr>
       </w:pPr>
-      <w:proofErr w:type="spellStart"/>
-      <w:r>
-        <w:rPr>
-          <w:lang w:val="en-US"/>
-        </w:rPr>
-        <w:t>Apendice</w:t>
-      </w:r>
-      <w:proofErr w:type="spellEnd"/>
-      <w:r>
-        <w:rPr>
-          <w:lang w:val="en-US"/>
-        </w:rPr>
-        <w:t xml:space="preserve"> B</w:t>
-      </w:r>
-      <w:proofErr w:type="gramStart"/>
-      <w:r>
-        <w:rPr>
-          <w:lang w:val="en-US"/>
-        </w:rPr>
-        <w:t>.-</w:t>
-      </w:r>
-      <w:proofErr w:type="gramEnd"/>
-      <w:r>
-        <w:rPr>
-          <w:lang w:val="en-US"/>
-        </w:rPr>
-        <w:t xml:space="preserve"> Bad Parts</w:t>
+      <w:r>
+        <w:rPr>
+          <w:lang w:val="en-US"/>
+        </w:rPr>
+        <w:t>Apendice B.- Bad Parts</w:t>
       </w:r>
     </w:p>
     <w:p>
@@ -4630,7 +3772,6 @@
     <w:next w:val="Normal"/>
     <w:link w:val="Ttulo3Car"/>
     <w:uiPriority w:val="9"/>
-    <w:semiHidden/>
     <w:unhideWhenUsed/>
     <w:qFormat/>
     <w:rsid w:val="00A1736A"/>
@@ -4784,7 +3925,6 @@
     <w:basedOn w:val="Fuentedeprrafopredeter"/>
     <w:link w:val="Ttulo3"/>
     <w:uiPriority w:val="9"/>
-    <w:semiHidden/>
     <w:rsid w:val="00A1736A"/>
     <w:rPr>
       <w:rFonts w:asciiTheme="majorHAnsi" w:eastAsiaTheme="majorEastAsia" w:hAnsiTheme="majorHAnsi" w:cstheme="majorBidi"/>
@@ -5062,7 +4202,7 @@
 </file>
 
 <file path=customXml/itemProps1.xml><?xml version="1.0" encoding="utf-8"?>
-<ds:datastoreItem xmlns:ds="http://schemas.openxmlformats.org/officeDocument/2006/customXml" ds:itemID="{74DB6517-5548-4A5B-B6B3-8188FBF12BC0}">
+<ds:datastoreItem xmlns:ds="http://schemas.openxmlformats.org/officeDocument/2006/customXml" ds:itemID="{6B346D2A-9634-4BA8-9545-C43FCD282534}">
   <ds:schemaRefs>
     <ds:schemaRef ds:uri="http://schemas.openxmlformats.org/officeDocument/2006/bibliography"/>
   </ds:schemaRefs>

</xml_diff>

<commit_message>
ifs anidados y switchs
</commit_message>
<xml_diff>
--- a/doc/Javascript.docx
+++ b/doc/Javascript.docx
@@ -36,12 +36,22 @@
           <w:lang w:val="en-US"/>
         </w:rPr>
       </w:pPr>
-      <w:r>
-        <w:rPr>
-          <w:lang w:val="en-US"/>
-        </w:rPr>
-        <w:t>Participantes :</w:t>
-      </w:r>
+      <w:proofErr w:type="spellStart"/>
+      <w:proofErr w:type="gramStart"/>
+      <w:r>
+        <w:rPr>
+          <w:lang w:val="en-US"/>
+        </w:rPr>
+        <w:t>Participantes</w:t>
+      </w:r>
+      <w:proofErr w:type="spellEnd"/>
+      <w:r>
+        <w:rPr>
+          <w:lang w:val="en-US"/>
+        </w:rPr>
+        <w:t xml:space="preserve"> :</w:t>
+      </w:r>
+      <w:proofErr w:type="gramEnd"/>
     </w:p>
     <w:p>
       <w:pPr>
@@ -54,11 +64,19 @@
           <w:lang w:val="en-US"/>
         </w:rPr>
       </w:pPr>
-      <w:r>
-        <w:rPr>
-          <w:lang w:val="en-US"/>
-        </w:rPr>
-        <w:t xml:space="preserve">Javi : </w:t>
+      <w:proofErr w:type="spellStart"/>
+      <w:r>
+        <w:rPr>
+          <w:lang w:val="en-US"/>
+        </w:rPr>
+        <w:t>Javi</w:t>
+      </w:r>
+      <w:proofErr w:type="spellEnd"/>
+      <w:r>
+        <w:rPr>
+          <w:lang w:val="en-US"/>
+        </w:rPr>
+        <w:t xml:space="preserve"> : </w:t>
       </w:r>
       <w:hyperlink r:id="rId6" w:history="1">
         <w:r>
@@ -108,11 +126,19 @@
           <w:lang w:val="en-US"/>
         </w:rPr>
       </w:pPr>
-      <w:r>
-        <w:rPr>
-          <w:lang w:val="en-US"/>
-        </w:rPr>
-        <w:t xml:space="preserve">Renata: </w:t>
+      <w:proofErr w:type="spellStart"/>
+      <w:r>
+        <w:rPr>
+          <w:lang w:val="en-US"/>
+        </w:rPr>
+        <w:t>Renata</w:t>
+      </w:r>
+      <w:proofErr w:type="spellEnd"/>
+      <w:r>
+        <w:rPr>
+          <w:lang w:val="en-US"/>
+        </w:rPr>
+        <w:t xml:space="preserve">: </w:t>
       </w:r>
       <w:hyperlink r:id="rId8" w:history="1">
         <w:r>
@@ -162,11 +188,19 @@
           <w:lang w:val="en-US"/>
         </w:rPr>
       </w:pPr>
-      <w:r>
-        <w:rPr>
-          <w:lang w:val="en-US"/>
-        </w:rPr>
-        <w:t xml:space="preserve">Salva: </w:t>
+      <w:proofErr w:type="spellStart"/>
+      <w:r>
+        <w:rPr>
+          <w:lang w:val="en-US"/>
+        </w:rPr>
+        <w:t>Salva</w:t>
+      </w:r>
+      <w:proofErr w:type="spellEnd"/>
+      <w:r>
+        <w:rPr>
+          <w:lang w:val="en-US"/>
+        </w:rPr>
+        <w:t xml:space="preserve">: </w:t>
       </w:r>
       <w:hyperlink r:id="rId10" w:history="1">
         <w:r>
@@ -250,7 +284,35 @@
         <w:rPr>
           <w:lang w:val="en-US"/>
         </w:rPr>
-        <w:t>Enlaces del curso:</w:t>
+        <w:t xml:space="preserve">Enlaces </w:t>
+      </w:r>
+      <w:proofErr w:type="gramStart"/>
+      <w:r>
+        <w:rPr>
+          <w:lang w:val="en-US"/>
+        </w:rPr>
+        <w:t>del</w:t>
+      </w:r>
+      <w:proofErr w:type="gramEnd"/>
+      <w:r>
+        <w:rPr>
+          <w:lang w:val="en-US"/>
+        </w:rPr>
+        <w:t xml:space="preserve"> </w:t>
+      </w:r>
+      <w:proofErr w:type="spellStart"/>
+      <w:r>
+        <w:rPr>
+          <w:lang w:val="en-US"/>
+        </w:rPr>
+        <w:t>curso</w:t>
+      </w:r>
+      <w:proofErr w:type="spellEnd"/>
+      <w:r>
+        <w:rPr>
+          <w:lang w:val="en-US"/>
+        </w:rPr>
+        <w:t>:</w:t>
       </w:r>
     </w:p>
     <w:p>
@@ -502,7 +564,23 @@
           <w:rStyle w:val="c-messagebody"/>
           <w:lang w:val="en-US"/>
         </w:rPr>
-        <w:t>(version semantica)</w:t>
+        <w:t xml:space="preserve">(version </w:t>
+      </w:r>
+      <w:proofErr w:type="spellStart"/>
+      <w:r>
+        <w:rPr>
+          <w:rStyle w:val="c-messagebody"/>
+          <w:lang w:val="en-US"/>
+        </w:rPr>
+        <w:t>semantica</w:t>
+      </w:r>
+      <w:proofErr w:type="spellEnd"/>
+      <w:r>
+        <w:rPr>
+          <w:rStyle w:val="c-messagebody"/>
+          <w:lang w:val="en-US"/>
+        </w:rPr>
+        <w:t>)</w:t>
       </w:r>
     </w:p>
     <w:p>
@@ -537,12 +615,14 @@
           <w:lang w:val="en-US"/>
         </w:rPr>
       </w:pPr>
+      <w:proofErr w:type="spellStart"/>
       <w:r>
         <w:rPr>
           <w:sz w:val="28"/>
         </w:rPr>
         <w:t>Package-lock.json</w:t>
       </w:r>
+      <w:proofErr w:type="spellEnd"/>
     </w:p>
     <w:p>
       <w:pPr>
@@ -555,6 +635,7 @@
           <w:lang w:val="en-US"/>
         </w:rPr>
       </w:pPr>
+      <w:proofErr w:type="spellStart"/>
       <w:r>
         <w:rPr>
           <w:sz w:val="28"/>
@@ -567,6 +648,7 @@
         </w:rPr>
         <w:t>it</w:t>
       </w:r>
+      <w:proofErr w:type="spellEnd"/>
     </w:p>
     <w:p>
       <w:pPr>
@@ -624,12 +706,14 @@
       <w:pPr>
         <w:ind w:left="48"/>
       </w:pPr>
+      <w:proofErr w:type="spellStart"/>
       <w:r>
         <w:rPr>
           <w:b/>
         </w:rPr>
         <w:t>Package.json</w:t>
       </w:r>
+      <w:proofErr w:type="spellEnd"/>
       <w:r>
         <w:t xml:space="preserve"> te dice las dependencias del proyecto.</w:t>
       </w:r>
@@ -647,13 +731,31 @@
           <w:sz w:val="28"/>
           <w:highlight w:val="green"/>
         </w:rPr>
-        <w:t xml:space="preserve">¿Qué es el package.json? </w:t>
-      </w:r>
-      <w:r>
-        <w:rPr>
+        <w:t xml:space="preserve">¿Qué es el </w:t>
+      </w:r>
+      <w:proofErr w:type="spellStart"/>
+      <w:r>
+        <w:rPr>
+          <w:b/>
           <w:sz w:val="28"/>
           <w:highlight w:val="green"/>
         </w:rPr>
+        <w:t>package.json</w:t>
+      </w:r>
+      <w:proofErr w:type="spellEnd"/>
+      <w:r>
+        <w:rPr>
+          <w:b/>
+          <w:sz w:val="28"/>
+          <w:highlight w:val="green"/>
+        </w:rPr>
+        <w:t xml:space="preserve">? </w:t>
+      </w:r>
+      <w:r>
+        <w:rPr>
+          <w:sz w:val="28"/>
+          <w:highlight w:val="green"/>
+        </w:rPr>
         <w:t>Lo podemos considerar como un manifiesto de nuestro proyecto</w:t>
       </w:r>
     </w:p>
@@ -661,8 +763,29 @@
       <w:pPr>
         <w:ind w:left="48"/>
       </w:pPr>
-      <w:r>
-        <w:t>Npm es una herramienta de Node para administrar los paquetes. Se suele instalar junto con Node y tiene dos roles fundamentales:</w:t>
+      <w:proofErr w:type="spellStart"/>
+      <w:r>
+        <w:t>Npm</w:t>
+      </w:r>
+      <w:proofErr w:type="spellEnd"/>
+      <w:r>
+        <w:t xml:space="preserve"> es una herramienta de </w:t>
+      </w:r>
+      <w:proofErr w:type="spellStart"/>
+      <w:r>
+        <w:t>Node</w:t>
+      </w:r>
+      <w:proofErr w:type="spellEnd"/>
+      <w:r>
+        <w:t xml:space="preserve"> para administrar los paquetes. Se suele instalar junto con </w:t>
+      </w:r>
+      <w:proofErr w:type="spellStart"/>
+      <w:r>
+        <w:t>Node</w:t>
+      </w:r>
+      <w:proofErr w:type="spellEnd"/>
+      <w:r>
+        <w:t xml:space="preserve"> y tiene dos roles fundamentales:</w:t>
       </w:r>
     </w:p>
     <w:p>
@@ -677,7 +800,35 @@
         <w:rPr>
           <w:b/>
         </w:rPr>
-        <w:t xml:space="preserve">Manejar la publicación de un proyecto al regístro público de npm </w:t>
+        <w:t xml:space="preserve">Manejar la publicación de un proyecto al </w:t>
+      </w:r>
+      <w:proofErr w:type="spellStart"/>
+      <w:r>
+        <w:rPr>
+          <w:b/>
+        </w:rPr>
+        <w:t>regístro</w:t>
+      </w:r>
+      <w:proofErr w:type="spellEnd"/>
+      <w:r>
+        <w:rPr>
+          <w:b/>
+        </w:rPr>
+        <w:t xml:space="preserve"> público de </w:t>
+      </w:r>
+      <w:proofErr w:type="spellStart"/>
+      <w:r>
+        <w:rPr>
+          <w:b/>
+        </w:rPr>
+        <w:t>npm</w:t>
+      </w:r>
+      <w:proofErr w:type="spellEnd"/>
+      <w:r>
+        <w:rPr>
+          <w:b/>
+        </w:rPr>
+        <w:t xml:space="preserve"> </w:t>
       </w:r>
       <w:r>
         <w:t>(para que otros puedan descargarlo y utilizarlo como dependencia en sus propios proyectos).</w:t>
@@ -772,7 +923,17 @@
         </w:numPr>
       </w:pPr>
       <w:r>
-        <w:t>Y mas…</w:t>
+        <w:t xml:space="preserve">Y </w:t>
+      </w:r>
+      <w:proofErr w:type="spellStart"/>
+      <w:proofErr w:type="gramStart"/>
+      <w:r>
+        <w:t>mas</w:t>
+      </w:r>
+      <w:proofErr w:type="spellEnd"/>
+      <w:proofErr w:type="gramEnd"/>
+      <w:r>
+        <w:t>…</w:t>
       </w:r>
     </w:p>
     <w:p>
@@ -787,18 +948,43 @@
         </w:rPr>
         <w:t>(</w:t>
       </w:r>
+      <w:proofErr w:type="spellStart"/>
+      <w:proofErr w:type="gramStart"/>
       <w:r>
         <w:rPr>
           <w:b/>
           <w:color w:val="7030A0"/>
         </w:rPr>
-        <w:t xml:space="preserve">yarn -&gt; </w:t>
-      </w:r>
-      <w:r>
-        <w:rPr>
+        <w:t>yarn</w:t>
+      </w:r>
+      <w:proofErr w:type="spellEnd"/>
+      <w:proofErr w:type="gramEnd"/>
+      <w:r>
+        <w:rPr>
+          <w:b/>
           <w:color w:val="7030A0"/>
         </w:rPr>
-        <w:t>administración de paquetes para Node creado por FACEBOOK)</w:t>
+        <w:t xml:space="preserve"> -&gt; </w:t>
+      </w:r>
+      <w:r>
+        <w:rPr>
+          <w:color w:val="7030A0"/>
+        </w:rPr>
+        <w:t xml:space="preserve">administración de paquetes para </w:t>
+      </w:r>
+      <w:proofErr w:type="spellStart"/>
+      <w:r>
+        <w:rPr>
+          <w:color w:val="7030A0"/>
+        </w:rPr>
+        <w:t>Node</w:t>
+      </w:r>
+      <w:proofErr w:type="spellEnd"/>
+      <w:r>
+        <w:rPr>
+          <w:color w:val="7030A0"/>
+        </w:rPr>
+        <w:t xml:space="preserve"> creado por FACEBOOK)</w:t>
       </w:r>
     </w:p>
     <w:p>
@@ -809,10 +995,18 @@
         </w:rPr>
       </w:pPr>
       <w:r>
-        <w:t>Con el Package.jso</w:t>
-      </w:r>
-      <w:r>
-        <w:t xml:space="preserve">n </w:t>
+        <w:t xml:space="preserve">Con el </w:t>
+      </w:r>
+      <w:proofErr w:type="spellStart"/>
+      <w:r>
+        <w:t>Package.jso</w:t>
+      </w:r>
+      <w:r>
+        <w:t>n</w:t>
+      </w:r>
+      <w:proofErr w:type="spellEnd"/>
+      <w:r>
+        <w:t xml:space="preserve"> </w:t>
       </w:r>
       <w:r>
         <w:rPr>
@@ -844,17 +1038,49 @@
           <w:b/>
         </w:rPr>
       </w:pPr>
-      <w:r>
-        <w:rPr>
-          <w:b/>
-        </w:rPr>
-        <w:t>npm init</w:t>
-      </w:r>
-      <w:r>
-        <w:rPr>
-          <w:b/>
-        </w:rPr>
-        <w:t xml:space="preserve"> : Para crear un package.json automáticamente.</w:t>
+      <w:proofErr w:type="spellStart"/>
+      <w:proofErr w:type="gramStart"/>
+      <w:r>
+        <w:rPr>
+          <w:b/>
+        </w:rPr>
+        <w:t>npm</w:t>
+      </w:r>
+      <w:proofErr w:type="spellEnd"/>
+      <w:proofErr w:type="gramEnd"/>
+      <w:r>
+        <w:rPr>
+          <w:b/>
+        </w:rPr>
+        <w:t xml:space="preserve"> </w:t>
+      </w:r>
+      <w:proofErr w:type="spellStart"/>
+      <w:r>
+        <w:rPr>
+          <w:b/>
+        </w:rPr>
+        <w:t>init</w:t>
+      </w:r>
+      <w:proofErr w:type="spellEnd"/>
+      <w:r>
+        <w:rPr>
+          <w:b/>
+        </w:rPr>
+        <w:t xml:space="preserve"> : Para crear un </w:t>
+      </w:r>
+      <w:proofErr w:type="spellStart"/>
+      <w:r>
+        <w:rPr>
+          <w:b/>
+        </w:rPr>
+        <w:t>package.json</w:t>
+      </w:r>
+      <w:proofErr w:type="spellEnd"/>
+      <w:r>
+        <w:rPr>
+          <w:b/>
+        </w:rPr>
+        <w:t xml:space="preserve"> automáticamente.</w:t>
       </w:r>
     </w:p>
     <w:p>
@@ -869,18 +1095,59 @@
         </w:rPr>
         <w:t>(</w:t>
       </w:r>
+      <w:proofErr w:type="spellStart"/>
+      <w:proofErr w:type="gramStart"/>
       <w:r>
         <w:rPr>
           <w:b/>
           <w:color w:val="7030A0"/>
         </w:rPr>
-        <w:t xml:space="preserve">yarn init : </w:t>
-      </w:r>
-      <w:r>
-        <w:rPr>
+        <w:t>yarn</w:t>
+      </w:r>
+      <w:proofErr w:type="spellEnd"/>
+      <w:proofErr w:type="gramEnd"/>
+      <w:r>
+        <w:rPr>
+          <w:b/>
           <w:color w:val="7030A0"/>
         </w:rPr>
-        <w:t>administración de paquetes Node FACEBOOK)</w:t>
+        <w:t xml:space="preserve"> </w:t>
+      </w:r>
+      <w:proofErr w:type="spellStart"/>
+      <w:r>
+        <w:rPr>
+          <w:b/>
+          <w:color w:val="7030A0"/>
+        </w:rPr>
+        <w:t>init</w:t>
+      </w:r>
+      <w:proofErr w:type="spellEnd"/>
+      <w:r>
+        <w:rPr>
+          <w:b/>
+          <w:color w:val="7030A0"/>
+        </w:rPr>
+        <w:t xml:space="preserve"> : </w:t>
+      </w:r>
+      <w:r>
+        <w:rPr>
+          <w:color w:val="7030A0"/>
+        </w:rPr>
+        <w:t xml:space="preserve">administración de paquetes </w:t>
+      </w:r>
+      <w:proofErr w:type="spellStart"/>
+      <w:r>
+        <w:rPr>
+          <w:color w:val="7030A0"/>
+        </w:rPr>
+        <w:t>Node</w:t>
+      </w:r>
+      <w:proofErr w:type="spellEnd"/>
+      <w:r>
+        <w:rPr>
+          <w:color w:val="7030A0"/>
+        </w:rPr>
+        <w:t xml:space="preserve"> FACEBOOK)</w:t>
       </w:r>
     </w:p>
     <w:p>
@@ -888,15 +1155,44 @@
         <w:ind w:left="48"/>
       </w:pPr>
       <w:r>
-        <w:t>Se crea con npm init –y  -&gt; nos crea el package.json</w:t>
-      </w:r>
+        <w:t xml:space="preserve">Se crea con </w:t>
+      </w:r>
+      <w:proofErr w:type="spellStart"/>
+      <w:r>
+        <w:t>npm</w:t>
+      </w:r>
+      <w:proofErr w:type="spellEnd"/>
+      <w:r>
+        <w:t xml:space="preserve"> </w:t>
+      </w:r>
+      <w:proofErr w:type="spellStart"/>
+      <w:r>
+        <w:t>init</w:t>
+      </w:r>
+      <w:proofErr w:type="spellEnd"/>
+      <w:r>
+        <w:t xml:space="preserve"> –y  -&gt; nos crea el </w:t>
+      </w:r>
+      <w:proofErr w:type="spellStart"/>
+      <w:r>
+        <w:t>package.json</w:t>
+      </w:r>
+      <w:proofErr w:type="spellEnd"/>
     </w:p>
     <w:p>
       <w:pPr>
         <w:ind w:left="48"/>
       </w:pPr>
       <w:r>
-        <w:t>El archivo package-lock.json se borra</w:t>
+        <w:t xml:space="preserve">El archivo </w:t>
+      </w:r>
+      <w:proofErr w:type="spellStart"/>
+      <w:r>
+        <w:t>package-lock.json</w:t>
+      </w:r>
+      <w:proofErr w:type="spellEnd"/>
+      <w:r>
+        <w:t xml:space="preserve"> se borra</w:t>
       </w:r>
     </w:p>
     <w:p>
@@ -910,8 +1206,16 @@
         <w:rPr>
           <w:b/>
         </w:rPr>
-        <w:t>Instalación de dependencias :</w:t>
-      </w:r>
+        <w:t xml:space="preserve">Instalación de </w:t>
+      </w:r>
+      <w:proofErr w:type="gramStart"/>
+      <w:r>
+        <w:rPr>
+          <w:b/>
+        </w:rPr>
+        <w:t>dependencias :</w:t>
+      </w:r>
+      <w:proofErr w:type="gramEnd"/>
     </w:p>
     <w:p>
       <w:pPr>
@@ -920,15 +1224,36 @@
       <w:r>
         <w:t xml:space="preserve"> Poner el comando “</w:t>
       </w:r>
+      <w:proofErr w:type="spellStart"/>
       <w:r>
         <w:rPr>
           <w:i/>
         </w:rPr>
-        <w:t>Npm install</w:t>
-      </w:r>
-      <w:r>
-        <w:t>” continuado de estas dos librerías js</w:t>
-      </w:r>
+        <w:t>Npm</w:t>
+      </w:r>
+      <w:proofErr w:type="spellEnd"/>
+      <w:r>
+        <w:rPr>
+          <w:i/>
+        </w:rPr>
+        <w:t xml:space="preserve"> </w:t>
+      </w:r>
+      <w:proofErr w:type="spellStart"/>
+      <w:r>
+        <w:rPr>
+          <w:i/>
+        </w:rPr>
+        <w:t>install</w:t>
+      </w:r>
+      <w:proofErr w:type="spellEnd"/>
+      <w:r>
+        <w:t xml:space="preserve">” continuado de estas dos librerías </w:t>
+      </w:r>
+      <w:proofErr w:type="spellStart"/>
+      <w:r>
+        <w:t>js</w:t>
+      </w:r>
+      <w:proofErr w:type="spellEnd"/>
     </w:p>
     <w:p>
       <w:pPr>
@@ -956,22 +1281,154 @@
       <w:pPr>
         <w:ind w:left="48"/>
       </w:pPr>
-      <w:r>
-        <w:rPr>
-          <w:b/>
-        </w:rPr>
-        <w:t>Npm install [librerias] –save o npm install [librerias] –save-dev :</w:t>
-      </w:r>
-      <w:r>
-        <w:t xml:space="preserve"> te guardan las dependencias en package.json</w:t>
-      </w:r>
+      <w:proofErr w:type="spellStart"/>
+      <w:r>
+        <w:rPr>
+          <w:b/>
+        </w:rPr>
+        <w:t>Npm</w:t>
+      </w:r>
+      <w:proofErr w:type="spellEnd"/>
+      <w:r>
+        <w:rPr>
+          <w:b/>
+        </w:rPr>
+        <w:t xml:space="preserve"> </w:t>
+      </w:r>
+      <w:proofErr w:type="spellStart"/>
+      <w:r>
+        <w:rPr>
+          <w:b/>
+        </w:rPr>
+        <w:t>install</w:t>
+      </w:r>
+      <w:proofErr w:type="spellEnd"/>
+      <w:r>
+        <w:rPr>
+          <w:b/>
+        </w:rPr>
+        <w:t xml:space="preserve"> [</w:t>
+      </w:r>
+      <w:proofErr w:type="spellStart"/>
+      <w:r>
+        <w:rPr>
+          <w:b/>
+        </w:rPr>
+        <w:t>librerias</w:t>
+      </w:r>
+      <w:proofErr w:type="spellEnd"/>
+      <w:r>
+        <w:rPr>
+          <w:b/>
+        </w:rPr>
+        <w:t>] –</w:t>
+      </w:r>
+      <w:proofErr w:type="spellStart"/>
+      <w:r>
+        <w:rPr>
+          <w:b/>
+        </w:rPr>
+        <w:t>save</w:t>
+      </w:r>
+      <w:proofErr w:type="spellEnd"/>
+      <w:r>
+        <w:rPr>
+          <w:b/>
+        </w:rPr>
+        <w:t xml:space="preserve"> o </w:t>
+      </w:r>
+      <w:proofErr w:type="spellStart"/>
+      <w:r>
+        <w:rPr>
+          <w:b/>
+        </w:rPr>
+        <w:t>npm</w:t>
+      </w:r>
+      <w:proofErr w:type="spellEnd"/>
+      <w:r>
+        <w:rPr>
+          <w:b/>
+        </w:rPr>
+        <w:t xml:space="preserve"> </w:t>
+      </w:r>
+      <w:proofErr w:type="spellStart"/>
+      <w:r>
+        <w:rPr>
+          <w:b/>
+        </w:rPr>
+        <w:t>install</w:t>
+      </w:r>
+      <w:proofErr w:type="spellEnd"/>
+      <w:r>
+        <w:rPr>
+          <w:b/>
+        </w:rPr>
+        <w:t xml:space="preserve"> [</w:t>
+      </w:r>
+      <w:proofErr w:type="spellStart"/>
+      <w:r>
+        <w:rPr>
+          <w:b/>
+        </w:rPr>
+        <w:t>librerias</w:t>
+      </w:r>
+      <w:proofErr w:type="spellEnd"/>
+      <w:r>
+        <w:rPr>
+          <w:b/>
+        </w:rPr>
+        <w:t>] –</w:t>
+      </w:r>
+      <w:proofErr w:type="spellStart"/>
+      <w:r>
+        <w:rPr>
+          <w:b/>
+        </w:rPr>
+        <w:t>save-</w:t>
+      </w:r>
+      <w:proofErr w:type="gramStart"/>
+      <w:r>
+        <w:rPr>
+          <w:b/>
+        </w:rPr>
+        <w:t>dev</w:t>
+      </w:r>
+      <w:proofErr w:type="spellEnd"/>
+      <w:r>
+        <w:rPr>
+          <w:b/>
+        </w:rPr>
+        <w:t xml:space="preserve"> :</w:t>
+      </w:r>
+      <w:proofErr w:type="gramEnd"/>
+      <w:r>
+        <w:t xml:space="preserve"> te guardan las dependencias en </w:t>
+      </w:r>
+      <w:proofErr w:type="spellStart"/>
+      <w:r>
+        <w:t>package.json</w:t>
+      </w:r>
+      <w:proofErr w:type="spellEnd"/>
     </w:p>
     <w:p>
       <w:pPr>
         <w:ind w:left="48"/>
       </w:pPr>
-      <w:r>
-        <w:t xml:space="preserve">Node_modules estarán todas las librerías de las depndencias, esta carpeta </w:t>
+      <w:proofErr w:type="spellStart"/>
+      <w:r>
+        <w:t>Node_modules</w:t>
+      </w:r>
+      <w:proofErr w:type="spellEnd"/>
+      <w:r>
+        <w:t xml:space="preserve"> estarán todas las librerías de las </w:t>
+      </w:r>
+      <w:proofErr w:type="spellStart"/>
+      <w:r>
+        <w:t>depndencias</w:t>
+      </w:r>
+      <w:proofErr w:type="spellEnd"/>
+      <w:r>
+        <w:t xml:space="preserve">, esta carpeta </w:t>
       </w:r>
       <w:r>
         <w:rPr>
@@ -993,12 +1450,20 @@
           <w:lang w:val="en-US"/>
         </w:rPr>
       </w:pPr>
+      <w:proofErr w:type="spellStart"/>
       <w:r>
         <w:rPr>
           <w:lang w:val="en-US"/>
         </w:rPr>
         <w:lastRenderedPageBreak/>
-        <w:t>Git add –all</w:t>
+        <w:t>Git</w:t>
+      </w:r>
+      <w:proofErr w:type="spellEnd"/>
+      <w:r>
+        <w:rPr>
+          <w:lang w:val="en-US"/>
+        </w:rPr>
+        <w:t xml:space="preserve"> add –all</w:t>
       </w:r>
     </w:p>
     <w:p>
@@ -1009,12 +1474,21 @@
           <w:lang w:val="en-US"/>
         </w:rPr>
       </w:pPr>
+      <w:proofErr w:type="spellStart"/>
       <w:r>
         <w:rPr>
           <w:color w:val="5B9BD5" w:themeColor="accent1"/>
           <w:lang w:val="en-US"/>
         </w:rPr>
-        <w:t>Git remove HEAD</w:t>
+        <w:t>Git</w:t>
+      </w:r>
+      <w:proofErr w:type="spellEnd"/>
+      <w:r>
+        <w:rPr>
+          <w:color w:val="5B9BD5" w:themeColor="accent1"/>
+          <w:lang w:val="en-US"/>
+        </w:rPr>
+        <w:t xml:space="preserve"> remove HEAD</w:t>
       </w:r>
     </w:p>
     <w:p>
@@ -1024,12 +1498,28 @@
           <w:lang w:val="en-US"/>
         </w:rPr>
       </w:pPr>
-      <w:r>
-        <w:rPr>
-          <w:lang w:val="en-US"/>
-        </w:rPr>
-        <w:t>Git commit –m “ ”</w:t>
-      </w:r>
+      <w:proofErr w:type="spellStart"/>
+      <w:r>
+        <w:rPr>
+          <w:lang w:val="en-US"/>
+        </w:rPr>
+        <w:t>Git</w:t>
+      </w:r>
+      <w:proofErr w:type="spellEnd"/>
+      <w:r>
+        <w:rPr>
+          <w:lang w:val="en-US"/>
+        </w:rPr>
+        <w:t xml:space="preserve"> commit –m </w:t>
+      </w:r>
+      <w:proofErr w:type="gramStart"/>
+      <w:r>
+        <w:rPr>
+          <w:lang w:val="en-US"/>
+        </w:rPr>
+        <w:t>“ ”</w:t>
+      </w:r>
+      <w:proofErr w:type="gramEnd"/>
     </w:p>
     <w:p>
       <w:pPr>
@@ -1038,11 +1528,19 @@
           <w:lang w:val="en-US"/>
         </w:rPr>
       </w:pPr>
-      <w:r>
-        <w:rPr>
-          <w:lang w:val="en-US"/>
-        </w:rPr>
-        <w:t>Git log</w:t>
+      <w:proofErr w:type="spellStart"/>
+      <w:r>
+        <w:rPr>
+          <w:lang w:val="en-US"/>
+        </w:rPr>
+        <w:t>Git</w:t>
+      </w:r>
+      <w:proofErr w:type="spellEnd"/>
+      <w:r>
+        <w:rPr>
+          <w:lang w:val="en-US"/>
+        </w:rPr>
+        <w:t xml:space="preserve"> log</w:t>
       </w:r>
     </w:p>
     <w:p>
@@ -1056,6 +1554,7 @@
         </w:rPr>
         <w:t>[</w:t>
       </w:r>
+      <w:proofErr w:type="gramStart"/>
       <w:r>
         <w:rPr>
           <w:b/>
@@ -1064,6 +1563,7 @@
         </w:rPr>
         <w:t>notas</w:t>
       </w:r>
+      <w:proofErr w:type="gramEnd"/>
       <w:r>
         <w:rPr>
           <w:b/>
@@ -1088,11 +1588,35 @@
           <w:lang w:val="en-US"/>
         </w:rPr>
       </w:pPr>
-      <w:r>
-        <w:rPr>
-          <w:lang w:val="en-US"/>
-        </w:rPr>
-        <w:t>npm config set proxy  http://10.110.8.42:8080</w:t>
+      <w:proofErr w:type="spellStart"/>
+      <w:proofErr w:type="gramStart"/>
+      <w:r>
+        <w:rPr>
+          <w:lang w:val="en-US"/>
+        </w:rPr>
+        <w:t>npm</w:t>
+      </w:r>
+      <w:proofErr w:type="spellEnd"/>
+      <w:proofErr w:type="gramEnd"/>
+      <w:r>
+        <w:rPr>
+          <w:lang w:val="en-US"/>
+        </w:rPr>
+        <w:t xml:space="preserve"> </w:t>
+      </w:r>
+      <w:proofErr w:type="spellStart"/>
+      <w:r>
+        <w:rPr>
+          <w:lang w:val="en-US"/>
+        </w:rPr>
+        <w:t>config</w:t>
+      </w:r>
+      <w:proofErr w:type="spellEnd"/>
+      <w:r>
+        <w:rPr>
+          <w:lang w:val="en-US"/>
+        </w:rPr>
+        <w:t xml:space="preserve"> set proxy  http://10.110.8.42:8080</w:t>
       </w:r>
     </w:p>
     <w:p>
@@ -1102,11 +1626,35 @@
           <w:lang w:val="en-US"/>
         </w:rPr>
       </w:pPr>
-      <w:r>
-        <w:rPr>
-          <w:lang w:val="en-US"/>
-        </w:rPr>
-        <w:t>npm config set https-proxy  http://10.110.8.42:8080</w:t>
+      <w:proofErr w:type="spellStart"/>
+      <w:proofErr w:type="gramStart"/>
+      <w:r>
+        <w:rPr>
+          <w:lang w:val="en-US"/>
+        </w:rPr>
+        <w:t>npm</w:t>
+      </w:r>
+      <w:proofErr w:type="spellEnd"/>
+      <w:proofErr w:type="gramEnd"/>
+      <w:r>
+        <w:rPr>
+          <w:lang w:val="en-US"/>
+        </w:rPr>
+        <w:t xml:space="preserve"> </w:t>
+      </w:r>
+      <w:proofErr w:type="spellStart"/>
+      <w:r>
+        <w:rPr>
+          <w:lang w:val="en-US"/>
+        </w:rPr>
+        <w:t>config</w:t>
+      </w:r>
+      <w:proofErr w:type="spellEnd"/>
+      <w:r>
+        <w:rPr>
+          <w:lang w:val="en-US"/>
+        </w:rPr>
+        <w:t xml:space="preserve"> set https-proxy  http://10.110.8.42:8080</w:t>
       </w:r>
     </w:p>
     <w:p>
@@ -1116,11 +1664,49 @@
           <w:lang w:val="en-US"/>
         </w:rPr>
       </w:pPr>
-      <w:r>
-        <w:rPr>
-          <w:lang w:val="en-US"/>
-        </w:rPr>
-        <w:t>npm config rm proxy</w:t>
+      <w:proofErr w:type="spellStart"/>
+      <w:proofErr w:type="gramStart"/>
+      <w:r>
+        <w:rPr>
+          <w:lang w:val="en-US"/>
+        </w:rPr>
+        <w:t>npm</w:t>
+      </w:r>
+      <w:proofErr w:type="spellEnd"/>
+      <w:proofErr w:type="gramEnd"/>
+      <w:r>
+        <w:rPr>
+          <w:lang w:val="en-US"/>
+        </w:rPr>
+        <w:t xml:space="preserve"> </w:t>
+      </w:r>
+      <w:proofErr w:type="spellStart"/>
+      <w:r>
+        <w:rPr>
+          <w:lang w:val="en-US"/>
+        </w:rPr>
+        <w:t>config</w:t>
+      </w:r>
+      <w:proofErr w:type="spellEnd"/>
+      <w:r>
+        <w:rPr>
+          <w:lang w:val="en-US"/>
+        </w:rPr>
+        <w:t xml:space="preserve"> </w:t>
+      </w:r>
+      <w:proofErr w:type="spellStart"/>
+      <w:r>
+        <w:rPr>
+          <w:lang w:val="en-US"/>
+        </w:rPr>
+        <w:t>rm</w:t>
+      </w:r>
+      <w:proofErr w:type="spellEnd"/>
+      <w:r>
+        <w:rPr>
+          <w:lang w:val="en-US"/>
+        </w:rPr>
+        <w:t xml:space="preserve"> proxy</w:t>
       </w:r>
     </w:p>
     <w:p>
@@ -1130,11 +1716,49 @@
           <w:lang w:val="en-US"/>
         </w:rPr>
       </w:pPr>
-      <w:r>
-        <w:rPr>
-          <w:lang w:val="en-US"/>
-        </w:rPr>
-        <w:t>npm config rm https-proxy</w:t>
+      <w:proofErr w:type="spellStart"/>
+      <w:proofErr w:type="gramStart"/>
+      <w:r>
+        <w:rPr>
+          <w:lang w:val="en-US"/>
+        </w:rPr>
+        <w:t>npm</w:t>
+      </w:r>
+      <w:proofErr w:type="spellEnd"/>
+      <w:proofErr w:type="gramEnd"/>
+      <w:r>
+        <w:rPr>
+          <w:lang w:val="en-US"/>
+        </w:rPr>
+        <w:t xml:space="preserve"> </w:t>
+      </w:r>
+      <w:proofErr w:type="spellStart"/>
+      <w:r>
+        <w:rPr>
+          <w:lang w:val="en-US"/>
+        </w:rPr>
+        <w:t>config</w:t>
+      </w:r>
+      <w:proofErr w:type="spellEnd"/>
+      <w:r>
+        <w:rPr>
+          <w:lang w:val="en-US"/>
+        </w:rPr>
+        <w:t xml:space="preserve"> </w:t>
+      </w:r>
+      <w:proofErr w:type="spellStart"/>
+      <w:r>
+        <w:rPr>
+          <w:lang w:val="en-US"/>
+        </w:rPr>
+        <w:t>rm</w:t>
+      </w:r>
+      <w:proofErr w:type="spellEnd"/>
+      <w:r>
+        <w:rPr>
+          <w:lang w:val="en-US"/>
+        </w:rPr>
+        <w:t xml:space="preserve"> https-proxy</w:t>
       </w:r>
     </w:p>
     <w:p>
@@ -1144,11 +1768,35 @@
           <w:lang w:val="en-US"/>
         </w:rPr>
       </w:pPr>
-      <w:r>
-        <w:rPr>
-          <w:lang w:val="en-US"/>
-        </w:rPr>
-        <w:t>npm config edit</w:t>
+      <w:proofErr w:type="spellStart"/>
+      <w:proofErr w:type="gramStart"/>
+      <w:r>
+        <w:rPr>
+          <w:lang w:val="en-US"/>
+        </w:rPr>
+        <w:t>npm</w:t>
+      </w:r>
+      <w:proofErr w:type="spellEnd"/>
+      <w:proofErr w:type="gramEnd"/>
+      <w:r>
+        <w:rPr>
+          <w:lang w:val="en-US"/>
+        </w:rPr>
+        <w:t xml:space="preserve"> </w:t>
+      </w:r>
+      <w:proofErr w:type="spellStart"/>
+      <w:r>
+        <w:rPr>
+          <w:lang w:val="en-US"/>
+        </w:rPr>
+        <w:t>config</w:t>
+      </w:r>
+      <w:proofErr w:type="spellEnd"/>
+      <w:r>
+        <w:rPr>
+          <w:lang w:val="en-US"/>
+        </w:rPr>
+        <w:t xml:space="preserve"> edit</w:t>
       </w:r>
     </w:p>
     <w:p>
@@ -1158,11 +1806,49 @@
           <w:lang w:val="en-US"/>
         </w:rPr>
       </w:pPr>
-      <w:r>
-        <w:rPr>
-          <w:lang w:val="en-US"/>
-        </w:rPr>
-        <w:t>git config --global http.proxy http://10.110.8.42:8080</w:t>
+      <w:proofErr w:type="spellStart"/>
+      <w:proofErr w:type="gramStart"/>
+      <w:r>
+        <w:rPr>
+          <w:lang w:val="en-US"/>
+        </w:rPr>
+        <w:t>git</w:t>
+      </w:r>
+      <w:proofErr w:type="spellEnd"/>
+      <w:proofErr w:type="gramEnd"/>
+      <w:r>
+        <w:rPr>
+          <w:lang w:val="en-US"/>
+        </w:rPr>
+        <w:t xml:space="preserve"> </w:t>
+      </w:r>
+      <w:proofErr w:type="spellStart"/>
+      <w:r>
+        <w:rPr>
+          <w:lang w:val="en-US"/>
+        </w:rPr>
+        <w:t>config</w:t>
+      </w:r>
+      <w:proofErr w:type="spellEnd"/>
+      <w:r>
+        <w:rPr>
+          <w:lang w:val="en-US"/>
+        </w:rPr>
+        <w:t xml:space="preserve"> --global </w:t>
+      </w:r>
+      <w:proofErr w:type="spellStart"/>
+      <w:r>
+        <w:rPr>
+          <w:lang w:val="en-US"/>
+        </w:rPr>
+        <w:t>http.proxy</w:t>
+      </w:r>
+      <w:proofErr w:type="spellEnd"/>
+      <w:r>
+        <w:rPr>
+          <w:lang w:val="en-US"/>
+        </w:rPr>
+        <w:t xml:space="preserve"> http://10.110.8.42:8080</w:t>
       </w:r>
     </w:p>
     <w:p>
@@ -1172,12 +1858,44 @@
           <w:lang w:val="en-US"/>
         </w:rPr>
       </w:pPr>
-      <w:r>
-        <w:rPr>
-          <w:lang w:val="en-US"/>
-        </w:rPr>
-        <w:t>git config --global --unset http.proxy</w:t>
-      </w:r>
+      <w:proofErr w:type="spellStart"/>
+      <w:proofErr w:type="gramStart"/>
+      <w:r>
+        <w:rPr>
+          <w:lang w:val="en-US"/>
+        </w:rPr>
+        <w:t>git</w:t>
+      </w:r>
+      <w:proofErr w:type="spellEnd"/>
+      <w:proofErr w:type="gramEnd"/>
+      <w:r>
+        <w:rPr>
+          <w:lang w:val="en-US"/>
+        </w:rPr>
+        <w:t xml:space="preserve"> </w:t>
+      </w:r>
+      <w:proofErr w:type="spellStart"/>
+      <w:r>
+        <w:rPr>
+          <w:lang w:val="en-US"/>
+        </w:rPr>
+        <w:t>config</w:t>
+      </w:r>
+      <w:proofErr w:type="spellEnd"/>
+      <w:r>
+        <w:rPr>
+          <w:lang w:val="en-US"/>
+        </w:rPr>
+        <w:t xml:space="preserve"> --global --unset </w:t>
+      </w:r>
+      <w:proofErr w:type="spellStart"/>
+      <w:r>
+        <w:rPr>
+          <w:lang w:val="en-US"/>
+        </w:rPr>
+        <w:t>http.proxy</w:t>
+      </w:r>
+      <w:proofErr w:type="spellEnd"/>
     </w:p>
     <w:p>
       <w:pPr>
@@ -1191,14 +1909,44 @@
       <w:pPr>
         <w:pStyle w:val="Ttulo2"/>
       </w:pPr>
-      <w:r>
-        <w:t>lenguajes tipados y no tipados</w:t>
-      </w:r>
-    </w:p>
-    <w:p>
-      <w:r>
-        <w:t>javascript lenguaje no tipado</w:t>
-      </w:r>
+      <w:proofErr w:type="gramStart"/>
+      <w:r>
+        <w:t>lenguajes</w:t>
+      </w:r>
+      <w:proofErr w:type="gramEnd"/>
+      <w:r>
+        <w:t xml:space="preserve"> </w:t>
+      </w:r>
+      <w:proofErr w:type="spellStart"/>
+      <w:r>
+        <w:t>tipados</w:t>
+      </w:r>
+      <w:proofErr w:type="spellEnd"/>
+      <w:r>
+        <w:t xml:space="preserve"> y no </w:t>
+      </w:r>
+      <w:proofErr w:type="spellStart"/>
+      <w:r>
+        <w:t>tipados</w:t>
+      </w:r>
+      <w:proofErr w:type="spellEnd"/>
+    </w:p>
+    <w:p>
+      <w:proofErr w:type="spellStart"/>
+      <w:proofErr w:type="gramStart"/>
+      <w:r>
+        <w:t>javascript</w:t>
+      </w:r>
+      <w:proofErr w:type="spellEnd"/>
+      <w:proofErr w:type="gramEnd"/>
+      <w:r>
+        <w:t xml:space="preserve"> lenguaje no </w:t>
+      </w:r>
+      <w:proofErr w:type="spellStart"/>
+      <w:r>
+        <w:t>tipado</w:t>
+      </w:r>
+      <w:proofErr w:type="spellEnd"/>
     </w:p>
     <w:p/>
     <w:p/>
@@ -1219,36 +1967,30 @@
     </w:p>
     <w:p>
       <w:pPr>
-        <w:pStyle w:val="Ttulo2"/>
-        <w:rPr>
-          <w:lang w:val="en-US"/>
-        </w:rPr>
-      </w:pPr>
-      <w:r>
-        <w:rPr>
-          <w:lang w:val="en-US"/>
-        </w:rPr>
-        <w:t>3.- Objects</w:t>
-      </w:r>
-    </w:p>
-    <w:p>
-      <w:pPr>
-        <w:rPr>
-          <w:lang w:val="en-US"/>
-        </w:rPr>
-      </w:pPr>
-    </w:p>
-    <w:p>
-      <w:pPr>
-        <w:rPr>
-          <w:lang w:val="en-US"/>
-        </w:rPr>
-      </w:pPr>
-      <w:r>
-        <w:rPr>
-          <w:lang w:val="en-US"/>
-        </w:rPr>
-        <w:t xml:space="preserve">Tipos simples </w:t>
+        <w:rPr>
+          <w:lang w:val="en-US"/>
+        </w:rPr>
+      </w:pPr>
+    </w:p>
+    <w:p>
+      <w:pPr>
+        <w:rPr>
+          <w:lang w:val="en-US"/>
+        </w:rPr>
+      </w:pPr>
+      <w:proofErr w:type="spellStart"/>
+      <w:r>
+        <w:rPr>
+          <w:lang w:val="en-US"/>
+        </w:rPr>
+        <w:t>Tipos</w:t>
+      </w:r>
+      <w:proofErr w:type="spellEnd"/>
+      <w:r>
+        <w:rPr>
+          <w:lang w:val="en-US"/>
+        </w:rPr>
+        <w:t xml:space="preserve"> simples</w:t>
       </w:r>
     </w:p>
     <w:p>
@@ -1262,6 +2004,7 @@
           <w:lang w:val="en-US"/>
         </w:rPr>
       </w:pPr>
+      <w:proofErr w:type="spellStart"/>
       <w:r>
         <w:rPr>
           <w:lang w:val="en-US"/>
@@ -1274,6 +2017,7 @@
         </w:rPr>
         <w:t>s</w:t>
       </w:r>
+      <w:proofErr w:type="spellEnd"/>
     </w:p>
     <w:p>
       <w:pPr>
@@ -1304,6 +2048,7 @@
           <w:lang w:val="en-US"/>
         </w:rPr>
       </w:pPr>
+      <w:proofErr w:type="spellStart"/>
       <w:r>
         <w:rPr>
           <w:lang w:val="en-US"/>
@@ -1316,11 +2061,26 @@
         </w:rPr>
         <w:t>oolean</w:t>
       </w:r>
-      <w:r>
-        <w:rPr>
-          <w:lang w:val="en-US"/>
-        </w:rPr>
-        <w:t xml:space="preserve"> ( ocupan 1bit 0 ó 1)</w:t>
+      <w:proofErr w:type="spellEnd"/>
+      <w:r>
+        <w:rPr>
+          <w:lang w:val="en-US"/>
+        </w:rPr>
+        <w:t xml:space="preserve"> ( </w:t>
+      </w:r>
+      <w:proofErr w:type="spellStart"/>
+      <w:r>
+        <w:rPr>
+          <w:lang w:val="en-US"/>
+        </w:rPr>
+        <w:t>ocupan</w:t>
+      </w:r>
+      <w:proofErr w:type="spellEnd"/>
+      <w:r>
+        <w:rPr>
+          <w:lang w:val="en-US"/>
+        </w:rPr>
+        <w:t xml:space="preserve"> 1bit 0 ó 1)</w:t>
       </w:r>
     </w:p>
     <w:p>
@@ -1363,17 +2123,72 @@
       <w:pPr>
         <w:ind w:left="360"/>
       </w:pPr>
-      <w:r>
-        <w:t>Nota : node en cualquier simbolo del sistema te abre un interprete de node</w:t>
-      </w:r>
+      <w:proofErr w:type="gramStart"/>
+      <w:r>
+        <w:t>Nota :</w:t>
+      </w:r>
+      <w:proofErr w:type="gramEnd"/>
+      <w:r>
+        <w:t xml:space="preserve"> </w:t>
+      </w:r>
+      <w:proofErr w:type="spellStart"/>
+      <w:r>
+        <w:t>node</w:t>
+      </w:r>
+      <w:proofErr w:type="spellEnd"/>
+      <w:r>
+        <w:t xml:space="preserve"> en cualquier </w:t>
+      </w:r>
+      <w:proofErr w:type="spellStart"/>
+      <w:r>
+        <w:t>simbolo</w:t>
+      </w:r>
+      <w:proofErr w:type="spellEnd"/>
+      <w:r>
+        <w:t xml:space="preserve"> del sistema te abre un </w:t>
+      </w:r>
+      <w:proofErr w:type="spellStart"/>
+      <w:r>
+        <w:t>interprete</w:t>
+      </w:r>
+      <w:proofErr w:type="spellEnd"/>
+      <w:r>
+        <w:t xml:space="preserve"> de </w:t>
+      </w:r>
+      <w:proofErr w:type="spellStart"/>
+      <w:r>
+        <w:t>node</w:t>
+      </w:r>
+      <w:proofErr w:type="spellEnd"/>
     </w:p>
     <w:p>
       <w:pPr>
         <w:ind w:left="360"/>
       </w:pPr>
       <w:r>
-        <w:t>“var” declarar la variable. Por defecto sino se define por defecto javascrip te lo inicializa a undefined</w:t>
-      </w:r>
+        <w:t>“</w:t>
+      </w:r>
+      <w:proofErr w:type="spellStart"/>
+      <w:r>
+        <w:t>var</w:t>
+      </w:r>
+      <w:proofErr w:type="spellEnd"/>
+      <w:r>
+        <w:t xml:space="preserve">” declarar la variable. Por defecto sino se define por defecto </w:t>
+      </w:r>
+      <w:proofErr w:type="spellStart"/>
+      <w:r>
+        <w:t>javascrip</w:t>
+      </w:r>
+      <w:proofErr w:type="spellEnd"/>
+      <w:r>
+        <w:t xml:space="preserve"> te lo inicializa a </w:t>
+      </w:r>
+      <w:proofErr w:type="spellStart"/>
+      <w:r>
+        <w:t>undefined</w:t>
+      </w:r>
+      <w:proofErr w:type="spellEnd"/>
     </w:p>
     <w:p>
       <w:pPr>
@@ -1422,14 +2237,20 @@
         <w:rPr>
           <w:i/>
         </w:rPr>
-        <w:t xml:space="preserve"> interprete de node</w:t>
-      </w:r>
-      <w:bookmarkStart w:id="0" w:name="_GoBack"/>
-      <w:bookmarkEnd w:id="0"/>
+        <w:t xml:space="preserve"> interprete de </w:t>
+      </w:r>
+      <w:proofErr w:type="spellStart"/>
       <w:r>
         <w:rPr>
           <w:i/>
         </w:rPr>
+        <w:t>node</w:t>
+      </w:r>
+      <w:proofErr w:type="spellEnd"/>
+      <w:r>
+        <w:rPr>
+          <w:i/>
+        </w:rPr>
         <w:t xml:space="preserve"> </w:t>
       </w:r>
     </w:p>
@@ -1439,10 +2260,18 @@
       </w:pPr>
       <w:r>
         <w:lastRenderedPageBreak/>
-        <w:t>Operadores Lógicos  son EXPRESIONES (porque te devuelven un resultado) Todas los valores de tipos son expresiones porque tiene valor.</w:t>
-      </w:r>
-      <w:r>
-        <w:t>(EXPRESIONES CIUDADANOS DE 1º ORDEN)</w:t>
+        <w:t>Operadores Lógicos  son EXPRESIONES (porque te devuelven un resultado) Todas los valores de tipos son expresiones porque tiene valor</w:t>
+      </w:r>
+      <w:proofErr w:type="gramStart"/>
+      <w:r>
+        <w:t>.</w:t>
+      </w:r>
+      <w:r>
+        <w:t>(</w:t>
+      </w:r>
+      <w:proofErr w:type="gramEnd"/>
+      <w:r>
+        <w:t>EXPRESIONES CIUDADANOS DE 1º ORDEN)</w:t>
       </w:r>
     </w:p>
     <w:p>
@@ -1474,7 +2303,15 @@
         <w:ind w:left="360"/>
       </w:pPr>
       <w:r>
-        <w:t>SENTENCIA -&gt; var x</w:t>
+        <w:t xml:space="preserve">SENTENCIA -&gt; </w:t>
+      </w:r>
+      <w:proofErr w:type="spellStart"/>
+      <w:r>
+        <w:t>var</w:t>
+      </w:r>
+      <w:proofErr w:type="spellEnd"/>
+      <w:r>
+        <w:t xml:space="preserve"> x</w:t>
       </w:r>
     </w:p>
     <w:p>
@@ -1610,12 +2447,14 @@
           <w:lang w:val="en-US"/>
         </w:rPr>
       </w:pPr>
+      <w:proofErr w:type="spellStart"/>
       <w:r>
         <w:rPr>
           <w:lang w:val="en-US"/>
         </w:rPr>
         <w:t>Operadores</w:t>
       </w:r>
+      <w:proofErr w:type="spellEnd"/>
     </w:p>
     <w:p>
       <w:pPr>
@@ -1628,17 +2467,33 @@
           <w:lang w:val="en-US"/>
         </w:rPr>
       </w:pPr>
+      <w:proofErr w:type="spellStart"/>
       <w:r>
         <w:rPr>
           <w:lang w:val="en-US"/>
         </w:rPr>
         <w:t>Unarios</w:t>
       </w:r>
-      <w:r>
-        <w:rPr>
-          <w:lang w:val="en-US"/>
-        </w:rPr>
-        <w:t>(unario)</w:t>
+      <w:proofErr w:type="spellEnd"/>
+      <w:r>
+        <w:rPr>
+          <w:lang w:val="en-US"/>
+        </w:rPr>
+        <w:t>(</w:t>
+      </w:r>
+      <w:proofErr w:type="spellStart"/>
+      <w:r>
+        <w:rPr>
+          <w:lang w:val="en-US"/>
+        </w:rPr>
+        <w:t>unario</w:t>
+      </w:r>
+      <w:proofErr w:type="spellEnd"/>
+      <w:r>
+        <w:rPr>
+          <w:lang w:val="en-US"/>
+        </w:rPr>
+        <w:t>)</w:t>
       </w:r>
     </w:p>
     <w:p>
@@ -1670,6 +2525,7 @@
           <w:lang w:val="en-US"/>
         </w:rPr>
       </w:pPr>
+      <w:proofErr w:type="spellStart"/>
       <w:r>
         <w:rPr>
           <w:lang w:val="en-US"/>
@@ -1682,6 +2538,7 @@
         </w:rPr>
         <w:t>ernarios</w:t>
       </w:r>
+      <w:proofErr w:type="spellEnd"/>
     </w:p>
     <w:p>
       <w:pPr>
@@ -1692,13 +2549,23 @@
           <w:lang w:val="en-US"/>
         </w:rPr>
       </w:pPr>
+      <w:proofErr w:type="spellStart"/>
       <w:r>
         <w:rPr>
           <w:b/>
           <w:color w:val="C45911" w:themeColor="accent2" w:themeShade="BF"/>
           <w:lang w:val="en-US"/>
         </w:rPr>
-        <w:t xml:space="preserve">Duda a PAU </w:t>
+        <w:t>Duda</w:t>
+      </w:r>
+      <w:proofErr w:type="spellEnd"/>
+      <w:r>
+        <w:rPr>
+          <w:b/>
+          <w:color w:val="C45911" w:themeColor="accent2" w:themeShade="BF"/>
+          <w:lang w:val="en-US"/>
+        </w:rPr>
+        <w:t xml:space="preserve"> a PAU </w:t>
       </w:r>
     </w:p>
     <w:p>
@@ -1761,13 +2628,31 @@
           <w:lang w:val="en-US"/>
         </w:rPr>
       </w:pPr>
-      <w:r>
-        <w:rPr>
-          <w:b/>
-          <w:lang w:val="en-US"/>
-        </w:rPr>
-        <w:t>Codigos de powershell</w:t>
-      </w:r>
+      <w:proofErr w:type="spellStart"/>
+      <w:r>
+        <w:rPr>
+          <w:b/>
+          <w:lang w:val="en-US"/>
+        </w:rPr>
+        <w:t>Codigos</w:t>
+      </w:r>
+      <w:proofErr w:type="spellEnd"/>
+      <w:r>
+        <w:rPr>
+          <w:b/>
+          <w:lang w:val="en-US"/>
+        </w:rPr>
+        <w:t xml:space="preserve"> de </w:t>
+      </w:r>
+      <w:proofErr w:type="spellStart"/>
+      <w:r>
+        <w:rPr>
+          <w:b/>
+          <w:lang w:val="en-US"/>
+        </w:rPr>
+        <w:t>powershell</w:t>
+      </w:r>
+      <w:proofErr w:type="spellEnd"/>
     </w:p>
     <w:p>
       <w:pPr>
@@ -1850,12 +2735,28 @@
       <w:r>
         <w:t xml:space="preserve"> el </w:t>
       </w:r>
-      <w:r>
-        <w:rPr>
-          <w:b/>
-        </w:rPr>
-        <w:t>spec es de specification</w:t>
-      </w:r>
+      <w:proofErr w:type="spellStart"/>
+      <w:r>
+        <w:rPr>
+          <w:b/>
+        </w:rPr>
+        <w:t>spec</w:t>
+      </w:r>
+      <w:proofErr w:type="spellEnd"/>
+      <w:r>
+        <w:rPr>
+          <w:b/>
+        </w:rPr>
+        <w:t xml:space="preserve"> es de </w:t>
+      </w:r>
+      <w:proofErr w:type="spellStart"/>
+      <w:r>
+        <w:rPr>
+          <w:b/>
+        </w:rPr>
+        <w:t>specification</w:t>
+      </w:r>
+      <w:proofErr w:type="spellEnd"/>
       <w:r>
         <w:rPr>
           <w:b/>
@@ -1875,8 +2776,26 @@
       <w:pPr>
         <w:ind w:left="360"/>
       </w:pPr>
-      <w:r>
-        <w:t>Expect(“lo que voy a testear”,”el resultado que tienes que hacer” )</w:t>
+      <w:proofErr w:type="spellStart"/>
+      <w:proofErr w:type="gramStart"/>
+      <w:r>
+        <w:t>Expect</w:t>
+      </w:r>
+      <w:proofErr w:type="spellEnd"/>
+      <w:r>
+        <w:t>(</w:t>
+      </w:r>
+      <w:proofErr w:type="gramEnd"/>
+      <w:r>
+        <w:t xml:space="preserve">“lo que voy a </w:t>
+      </w:r>
+      <w:proofErr w:type="spellStart"/>
+      <w:r>
+        <w:t>testear”,”el</w:t>
+      </w:r>
+      <w:proofErr w:type="spellEnd"/>
+      <w:r>
+        <w:t xml:space="preserve"> resultado que tienes que hacer” )</w:t>
       </w:r>
     </w:p>
     <w:p>
@@ -2124,7 +3043,15 @@
         </w:rPr>
       </w:pPr>
       <w:r>
-        <w:t xml:space="preserve">Indicamos que tenemos test para ejecutar. Para ejecutarlos se usa el comando npm run &lt;scripts&gt; </w:t>
+        <w:t xml:space="preserve">Indicamos que tenemos test para ejecutar. Para ejecutarlos se usa el comando </w:t>
+      </w:r>
+      <w:proofErr w:type="spellStart"/>
+      <w:r>
+        <w:t>npm</w:t>
+      </w:r>
+      <w:proofErr w:type="spellEnd"/>
+      <w:r>
+        <w:t xml:space="preserve"> run &lt;scripts&gt; </w:t>
       </w:r>
       <w:r>
         <w:rPr>
@@ -2156,8 +3083,36 @@
           <w:u w:val="single"/>
           <w:lang w:val="en-US"/>
         </w:rPr>
-        <w:t xml:space="preserve"> //  function steatments</w:t>
-      </w:r>
+        <w:t xml:space="preserve"> /</w:t>
+      </w:r>
+      <w:proofErr w:type="gramStart"/>
+      <w:r>
+        <w:rPr>
+          <w:b/>
+          <w:u w:val="single"/>
+          <w:lang w:val="en-US"/>
+        </w:rPr>
+        <w:t>/  function</w:t>
+      </w:r>
+      <w:proofErr w:type="gramEnd"/>
+      <w:r>
+        <w:rPr>
+          <w:b/>
+          <w:u w:val="single"/>
+          <w:lang w:val="en-US"/>
+        </w:rPr>
+        <w:t xml:space="preserve"> </w:t>
+      </w:r>
+      <w:proofErr w:type="spellStart"/>
+      <w:r>
+        <w:rPr>
+          <w:b/>
+          <w:u w:val="single"/>
+          <w:lang w:val="en-US"/>
+        </w:rPr>
+        <w:t>steatments</w:t>
+      </w:r>
+      <w:proofErr w:type="spellEnd"/>
     </w:p>
     <w:p>
       <w:pPr>
@@ -2166,12 +3121,28 @@
           <w:lang w:val="en-US"/>
         </w:rPr>
       </w:pPr>
-      <w:r>
-        <w:rPr>
-          <w:lang w:val="en-US"/>
-        </w:rPr>
-        <w:t>Clase 3 :</w:t>
-      </w:r>
+      <w:proofErr w:type="spellStart"/>
+      <w:r>
+        <w:rPr>
+          <w:lang w:val="en-US"/>
+        </w:rPr>
+        <w:t>Clase</w:t>
+      </w:r>
+      <w:proofErr w:type="spellEnd"/>
+      <w:r>
+        <w:rPr>
+          <w:lang w:val="en-US"/>
+        </w:rPr>
+        <w:t xml:space="preserve"> </w:t>
+      </w:r>
+      <w:proofErr w:type="gramStart"/>
+      <w:r>
+        <w:rPr>
+          <w:lang w:val="en-US"/>
+        </w:rPr>
+        <w:t>3 :</w:t>
+      </w:r>
+      <w:proofErr w:type="gramEnd"/>
     </w:p>
     <w:p>
       <w:pPr>
@@ -2202,8 +3173,13 @@
       </w:hyperlink>
     </w:p>
     <w:p>
-      <w:r>
-        <w:t>ECMAscript 3</w:t>
+      <w:proofErr w:type="spellStart"/>
+      <w:r>
+        <w:t>ECMAscript</w:t>
+      </w:r>
+      <w:proofErr w:type="spellEnd"/>
+      <w:r>
+        <w:t xml:space="preserve"> 3</w:t>
       </w:r>
     </w:p>
     <w:p>
@@ -2217,15 +3193,31 @@
         <w:t>Á NUESTRO VAR</w:t>
       </w:r>
     </w:p>
-    <w:p/>
-    <w:p>
-      <w:pPr>
-        <w:rPr>
-          <w:b/>
-        </w:rPr>
-      </w:pPr>
-      <w:r>
-        <w:t>Paso de variables a una función por valor y referencia ( ver las variables simples y las compuestas ….escalares??)</w:t>
+    <w:p>
+      <w:pPr>
+        <w:rPr>
+          <w:u w:val="single"/>
+        </w:rPr>
+      </w:pPr>
+      <w:bookmarkStart w:id="0" w:name="_GoBack"/>
+      <w:bookmarkEnd w:id="0"/>
+    </w:p>
+    <w:p>
+      <w:pPr>
+        <w:rPr>
+          <w:b/>
+        </w:rPr>
+      </w:pPr>
+      <w:r>
+        <w:t xml:space="preserve">Paso de variables a una función por valor y referencia ( ver las variables simples y las </w:t>
+      </w:r>
+      <w:proofErr w:type="gramStart"/>
+      <w:r>
+        <w:t>compuestas …</w:t>
+      </w:r>
+      <w:proofErr w:type="gramEnd"/>
+      <w:r>
+        <w:t>.escalares??)</w:t>
       </w:r>
       <w:r>
         <w:rPr>
@@ -2244,8 +3236,13 @@
     </w:p>
     <w:p>
       <w:r>
-        <w:t>Paso por refecerncia</w:t>
-      </w:r>
+        <w:t xml:space="preserve">Paso por </w:t>
+      </w:r>
+      <w:proofErr w:type="spellStart"/>
+      <w:r>
+        <w:t>refecerncia</w:t>
+      </w:r>
+      <w:proofErr w:type="spellEnd"/>
       <w:r>
         <w:t xml:space="preserve"> por defecto para los tipos compuestos</w:t>
       </w:r>
@@ -2256,29 +3253,69 @@
           <w:b/>
         </w:rPr>
       </w:pPr>
-      <w:r>
-        <w:rPr>
-          <w:b/>
-        </w:rPr>
-        <w:t>Expresion Statments</w:t>
-      </w:r>
-    </w:p>
-    <w:p>
-      <w:pPr>
-        <w:rPr>
-          <w:b/>
-        </w:rPr>
-      </w:pPr>
-      <w:r>
-        <w:rPr>
-          <w:b/>
-        </w:rPr>
-        <w:t>Statements group</w:t>
-      </w:r>
-    </w:p>
-    <w:p>
-      <w:r>
-        <w:t>Toda función que devuelve un boolean es un predicado</w:t>
+      <w:proofErr w:type="spellStart"/>
+      <w:r>
+        <w:rPr>
+          <w:b/>
+        </w:rPr>
+        <w:t>Expresion</w:t>
+      </w:r>
+      <w:proofErr w:type="spellEnd"/>
+      <w:r>
+        <w:rPr>
+          <w:b/>
+        </w:rPr>
+        <w:t xml:space="preserve"> </w:t>
+      </w:r>
+      <w:proofErr w:type="spellStart"/>
+      <w:r>
+        <w:rPr>
+          <w:b/>
+        </w:rPr>
+        <w:t>Statments</w:t>
+      </w:r>
+      <w:proofErr w:type="spellEnd"/>
+    </w:p>
+    <w:p>
+      <w:pPr>
+        <w:rPr>
+          <w:b/>
+        </w:rPr>
+      </w:pPr>
+      <w:proofErr w:type="spellStart"/>
+      <w:r>
+        <w:rPr>
+          <w:b/>
+        </w:rPr>
+        <w:t>Statements</w:t>
+      </w:r>
+      <w:proofErr w:type="spellEnd"/>
+      <w:r>
+        <w:rPr>
+          <w:b/>
+        </w:rPr>
+        <w:t xml:space="preserve"> </w:t>
+      </w:r>
+      <w:proofErr w:type="spellStart"/>
+      <w:r>
+        <w:rPr>
+          <w:b/>
+        </w:rPr>
+        <w:t>group</w:t>
+      </w:r>
+      <w:proofErr w:type="spellEnd"/>
+    </w:p>
+    <w:p>
+      <w:r>
+        <w:t xml:space="preserve">Toda función que devuelve un </w:t>
+      </w:r>
+      <w:proofErr w:type="spellStart"/>
+      <w:r>
+        <w:t>boolean</w:t>
+      </w:r>
+      <w:proofErr w:type="spellEnd"/>
+      <w:r>
+        <w:t xml:space="preserve"> es un predicado</w:t>
       </w:r>
       <w:r>
         <w:t xml:space="preserve"> .</w:t>
@@ -2301,19 +3338,27 @@
         <w:t>CODE SMELL -&gt; ESTUDIAR SUS REFACTORS</w:t>
       </w:r>
     </w:p>
-    <w:p/>
     <w:p>
       <w:pPr>
         <w:pStyle w:val="Ttulo2"/>
         <w:rPr>
-          <w:lang w:val="en-US"/>
-        </w:rPr>
-      </w:pPr>
-      <w:r>
-        <w:rPr>
-          <w:lang w:val="en-US"/>
-        </w:rPr>
-        <w:t>4.- Functions</w:t>
+          <w:u w:val="single"/>
+          <w:lang w:val="en-US"/>
+        </w:rPr>
+      </w:pPr>
+      <w:proofErr w:type="gramStart"/>
+      <w:r>
+        <w:rPr>
+          <w:lang w:val="en-US"/>
+        </w:rPr>
+        <w:t>3.-</w:t>
+      </w:r>
+      <w:proofErr w:type="gramEnd"/>
+      <w:r>
+        <w:rPr>
+          <w:lang w:val="en-US"/>
+        </w:rPr>
+        <w:t xml:space="preserve"> Objects</w:t>
       </w:r>
     </w:p>
     <w:p>
@@ -2323,11 +3368,19 @@
           <w:lang w:val="en-US"/>
         </w:rPr>
       </w:pPr>
-      <w:r>
-        <w:rPr>
-          <w:lang w:val="en-US"/>
-        </w:rPr>
-        <w:t>5.- Inheritance</w:t>
+      <w:proofErr w:type="gramStart"/>
+      <w:r>
+        <w:rPr>
+          <w:lang w:val="en-US"/>
+        </w:rPr>
+        <w:t>4.-</w:t>
+      </w:r>
+      <w:proofErr w:type="gramEnd"/>
+      <w:r>
+        <w:rPr>
+          <w:lang w:val="en-US"/>
+        </w:rPr>
+        <w:t xml:space="preserve"> Functions</w:t>
       </w:r>
     </w:p>
     <w:p>
@@ -2337,12 +3390,36 @@
           <w:lang w:val="en-US"/>
         </w:rPr>
       </w:pPr>
+      <w:proofErr w:type="gramStart"/>
+      <w:r>
+        <w:rPr>
+          <w:lang w:val="en-US"/>
+        </w:rPr>
+        <w:t>5.-</w:t>
+      </w:r>
+      <w:proofErr w:type="gramEnd"/>
+      <w:r>
+        <w:rPr>
+          <w:lang w:val="en-US"/>
+        </w:rPr>
+        <w:t xml:space="preserve"> Inheritance</w:t>
+      </w:r>
+    </w:p>
+    <w:p>
+      <w:pPr>
+        <w:pStyle w:val="Ttulo2"/>
+        <w:rPr>
+          <w:lang w:val="en-US"/>
+        </w:rPr>
+      </w:pPr>
+      <w:proofErr w:type="gramStart"/>
       <w:r>
         <w:rPr>
           <w:lang w:val="en-US"/>
         </w:rPr>
         <w:t>6.-</w:t>
       </w:r>
+      <w:proofErr w:type="gramEnd"/>
       <w:r>
         <w:rPr>
           <w:lang w:val="en-US"/>
@@ -2357,11 +3434,19 @@
           <w:lang w:val="en-US"/>
         </w:rPr>
       </w:pPr>
-      <w:r>
-        <w:rPr>
-          <w:lang w:val="en-US"/>
-        </w:rPr>
-        <w:t>7.- Regular Expressions</w:t>
+      <w:proofErr w:type="gramStart"/>
+      <w:r>
+        <w:rPr>
+          <w:lang w:val="en-US"/>
+        </w:rPr>
+        <w:t>7.-</w:t>
+      </w:r>
+      <w:proofErr w:type="gramEnd"/>
+      <w:r>
+        <w:rPr>
+          <w:lang w:val="en-US"/>
+        </w:rPr>
+        <w:t xml:space="preserve"> Regular Expressions</w:t>
       </w:r>
     </w:p>
     <w:p>
@@ -2371,11 +3456,33 @@
           <w:lang w:val="en-US"/>
         </w:rPr>
       </w:pPr>
-      <w:r>
-        <w:rPr>
-          <w:lang w:val="en-US"/>
-        </w:rPr>
-        <w:t>Apendice A.- Awful Parts</w:t>
+      <w:proofErr w:type="spellStart"/>
+      <w:r>
+        <w:rPr>
+          <w:lang w:val="en-US"/>
+        </w:rPr>
+        <w:t>Apendice</w:t>
+      </w:r>
+      <w:proofErr w:type="spellEnd"/>
+      <w:r>
+        <w:rPr>
+          <w:lang w:val="en-US"/>
+        </w:rPr>
+        <w:t xml:space="preserve"> A</w:t>
+      </w:r>
+      <w:proofErr w:type="gramStart"/>
+      <w:r>
+        <w:rPr>
+          <w:lang w:val="en-US"/>
+        </w:rPr>
+        <w:t>.-</w:t>
+      </w:r>
+      <w:proofErr w:type="gramEnd"/>
+      <w:r>
+        <w:rPr>
+          <w:lang w:val="en-US"/>
+        </w:rPr>
+        <w:t xml:space="preserve"> Awful Parts</w:t>
       </w:r>
     </w:p>
     <w:p>
@@ -2385,11 +3492,33 @@
           <w:lang w:val="en-US"/>
         </w:rPr>
       </w:pPr>
-      <w:r>
-        <w:rPr>
-          <w:lang w:val="en-US"/>
-        </w:rPr>
-        <w:t>Apendice B.- Bad Parts</w:t>
+      <w:proofErr w:type="spellStart"/>
+      <w:r>
+        <w:rPr>
+          <w:lang w:val="en-US"/>
+        </w:rPr>
+        <w:t>Apendice</w:t>
+      </w:r>
+      <w:proofErr w:type="spellEnd"/>
+      <w:r>
+        <w:rPr>
+          <w:lang w:val="en-US"/>
+        </w:rPr>
+        <w:t xml:space="preserve"> B</w:t>
+      </w:r>
+      <w:proofErr w:type="gramStart"/>
+      <w:r>
+        <w:rPr>
+          <w:lang w:val="en-US"/>
+        </w:rPr>
+        <w:t>.-</w:t>
+      </w:r>
+      <w:proofErr w:type="gramEnd"/>
+      <w:r>
+        <w:rPr>
+          <w:lang w:val="en-US"/>
+        </w:rPr>
+        <w:t xml:space="preserve"> Bad Parts</w:t>
       </w:r>
     </w:p>
     <w:p>
@@ -4202,7 +5331,7 @@
 </file>
 
 <file path=customXml/itemProps1.xml><?xml version="1.0" encoding="utf-8"?>
-<ds:datastoreItem xmlns:ds="http://schemas.openxmlformats.org/officeDocument/2006/customXml" ds:itemID="{6B346D2A-9634-4BA8-9545-C43FCD282534}">
+<ds:datastoreItem xmlns:ds="http://schemas.openxmlformats.org/officeDocument/2006/customXml" ds:itemID="{F9CEA8B4-25BC-4671-A332-D4284BBD7C15}">
   <ds:schemaRefs>
     <ds:schemaRef ds:uri="http://schemas.openxmlformats.org/officeDocument/2006/bibliography"/>
   </ds:schemaRefs>

</xml_diff>